<commit_message>
completing something on 2015.10.30.
</commit_message>
<xml_diff>
--- a/告和县平安托老所起诉状_v1.docx
+++ b/告和县平安托老所起诉状_v1.docx
@@ -145,11 +145,11 @@
       </w:r>
       <w:smartTag w:uri="urn:schemas-microsoft-com:office:smarttags" w:element="chsdate">
         <w:smartTagPr>
+          <w:attr w:name="IsROCDate" w:val="False"/>
+          <w:attr w:name="IsLunarDate" w:val="False"/>
+          <w:attr w:name="Day" w:val="6"/>
+          <w:attr w:name="Month" w:val="5"/>
           <w:attr w:name="Year" w:val="1992"/>
-          <w:attr w:name="Month" w:val="5"/>
-          <w:attr w:name="Day" w:val="6"/>
-          <w:attr w:name="IsLunarDate" w:val="False"/>
-          <w:attr w:name="IsROCDate" w:val="False"/>
         </w:smartTagPr>
         <w:r>
           <w:rPr>
@@ -254,27 +254,7 @@
           <w:sz w:val="21"/>
           <w:szCs w:val="21"/>
         </w:rPr>
-        <w:t>被告：和县平安托老所，住所地在安徽省马鞍山市和县</w:t>
-      </w:r>
-      <w:proofErr w:type="gramStart"/>
-      <w:r>
-        <w:rPr>
-          <w:rFonts w:ascii="宋体" w:hAnsi="宋体" w:hint="eastAsia"/>
-          <w:color w:val="333333"/>
-          <w:sz w:val="21"/>
-          <w:szCs w:val="21"/>
-        </w:rPr>
-        <w:t>姥</w:t>
-      </w:r>
-      <w:proofErr w:type="gramEnd"/>
-      <w:r>
-        <w:rPr>
-          <w:rFonts w:ascii="宋体" w:hAnsi="宋体" w:hint="eastAsia"/>
-          <w:color w:val="333333"/>
-          <w:sz w:val="21"/>
-          <w:szCs w:val="21"/>
-        </w:rPr>
-        <w:t>桥镇，业主于学华，托老所负责人。联系方式：</w:t>
+        <w:t>被告：和县平安托老所，住所地在安徽省马鞍山市和县姥桥镇，业主于学华，托老所负责人。联系方式：</w:t>
       </w:r>
     </w:p>
     <w:p>
@@ -562,26 +542,15 @@
           <w:sz w:val="21"/>
           <w:szCs w:val="21"/>
         </w:rPr>
-        <w:t>岁，眼盲，半痴呆，无自理能力。鉴于被告承诺“进托老所人员如有高度瘫痪，生活不能自理</w:t>
-      </w:r>
-      <w:bookmarkStart w:id="1" w:name="_GoBack"/>
-      <w:bookmarkEnd w:id="1"/>
-      <w:r>
-        <w:rPr>
-          <w:rFonts w:ascii="宋体" w:hAnsi="宋体" w:hint="eastAsia"/>
-          <w:color w:val="333333"/>
-          <w:sz w:val="21"/>
-          <w:szCs w:val="21"/>
-        </w:rPr>
-        <w:t>，本所可请专人护理、照养、服务一切，给子女一个满意和放心”，原告家属与被告于</w:t>
+        <w:t>岁，眼盲，半痴呆，无自理能力。鉴于被告承诺“进托老所人员如有高度瘫痪，生活不能自理，本所可请专人护理、照养、服务一切，给子女一个满意和放心”，原告家属与被告于</w:t>
       </w:r>
       <w:smartTag w:uri="urn:schemas-microsoft-com:office:smarttags" w:element="chsdate">
         <w:smartTagPr>
+          <w:attr w:name="IsROCDate" w:val="False"/>
+          <w:attr w:name="IsLunarDate" w:val="False"/>
+          <w:attr w:name="Day" w:val="6"/>
+          <w:attr w:name="Month" w:val="8"/>
           <w:attr w:name="Year" w:val="2015"/>
-          <w:attr w:name="Month" w:val="8"/>
-          <w:attr w:name="Day" w:val="6"/>
-          <w:attr w:name="IsLunarDate" w:val="False"/>
-          <w:attr w:name="IsROCDate" w:val="False"/>
         </w:smartTagPr>
         <w:r>
           <w:rPr>
@@ -663,27 +632,76 @@
           <w:sz w:val="21"/>
           <w:szCs w:val="21"/>
         </w:rPr>
-        <w:t>元每月。在原告家属支付两个月共三千元托</w:t>
-      </w:r>
-      <w:proofErr w:type="gramStart"/>
-      <w:r>
-        <w:rPr>
-          <w:rFonts w:ascii="宋体" w:hAnsi="宋体" w:hint="eastAsia"/>
-          <w:color w:val="333333"/>
-          <w:sz w:val="21"/>
-          <w:szCs w:val="21"/>
-        </w:rPr>
-        <w:t>老费用</w:t>
-      </w:r>
-      <w:proofErr w:type="gramEnd"/>
-      <w:r>
-        <w:rPr>
-          <w:rFonts w:ascii="宋体" w:hAnsi="宋体" w:hint="eastAsia"/>
-          <w:color w:val="333333"/>
-          <w:sz w:val="21"/>
-          <w:szCs w:val="21"/>
-        </w:rPr>
-        <w:t>后，原告年月日起在被告处开始接受托老服务。</w:t>
+        <w:t>元每月。在原告家属支付两个月共三千元托老费用后，原告</w:t>
+      </w:r>
+      <w:ins w:id="1" w:author="Albert Einstien" w:date="2015-10-30T11:29:00Z">
+        <w:r>
+          <w:rPr>
+            <w:rFonts w:ascii="宋体" w:hAnsi="宋体" w:hint="eastAsia"/>
+            <w:color w:val="333333"/>
+            <w:sz w:val="21"/>
+            <w:szCs w:val="21"/>
+          </w:rPr>
+          <w:t>2</w:t>
+        </w:r>
+        <w:r>
+          <w:rPr>
+            <w:rFonts w:ascii="宋体" w:hAnsi="宋体"/>
+            <w:color w:val="333333"/>
+            <w:sz w:val="21"/>
+            <w:szCs w:val="21"/>
+          </w:rPr>
+          <w:t>015</w:t>
+        </w:r>
+      </w:ins>
+      <w:r>
+        <w:rPr>
+          <w:rFonts w:ascii="宋体" w:hAnsi="宋体" w:hint="eastAsia"/>
+          <w:color w:val="333333"/>
+          <w:sz w:val="21"/>
+          <w:szCs w:val="21"/>
+        </w:rPr>
+        <w:t>年</w:t>
+      </w:r>
+      <w:ins w:id="2" w:author="Albert Einstien" w:date="2015-10-30T11:29:00Z">
+        <w:r>
+          <w:rPr>
+            <w:rFonts w:ascii="宋体" w:hAnsi="宋体" w:hint="eastAsia"/>
+            <w:color w:val="333333"/>
+            <w:sz w:val="21"/>
+            <w:szCs w:val="21"/>
+          </w:rPr>
+          <w:t>8</w:t>
+        </w:r>
+      </w:ins>
+      <w:r>
+        <w:rPr>
+          <w:rFonts w:ascii="宋体" w:hAnsi="宋体" w:hint="eastAsia"/>
+          <w:color w:val="333333"/>
+          <w:sz w:val="21"/>
+          <w:szCs w:val="21"/>
+        </w:rPr>
+        <w:t>月</w:t>
+      </w:r>
+      <w:ins w:id="3" w:author="Albert Einstien" w:date="2015-10-30T11:29:00Z">
+        <w:r>
+          <w:rPr>
+            <w:rFonts w:ascii="宋体" w:hAnsi="宋体" w:hint="eastAsia"/>
+            <w:color w:val="333333"/>
+            <w:sz w:val="21"/>
+            <w:szCs w:val="21"/>
+          </w:rPr>
+          <w:t>6</w:t>
+        </w:r>
+      </w:ins>
+      <w:r>
+        <w:rPr>
+          <w:rFonts w:ascii="宋体" w:hAnsi="宋体" w:hint="eastAsia"/>
+          <w:color w:val="333333"/>
+          <w:sz w:val="21"/>
+          <w:szCs w:val="21"/>
+        </w:rPr>
+        <w:t>日起在被告处开始接受托老服务。</w:t>
       </w:r>
     </w:p>
     <w:p>
@@ -701,11 +719,11 @@
       </w:pPr>
       <w:smartTag w:uri="urn:schemas-microsoft-com:office:smarttags" w:element="chsdate">
         <w:smartTagPr>
+          <w:attr w:name="IsROCDate" w:val="False"/>
+          <w:attr w:name="IsLunarDate" w:val="False"/>
+          <w:attr w:name="Day" w:val="27"/>
+          <w:attr w:name="Month" w:val="9"/>
           <w:attr w:name="Year" w:val="2015"/>
-          <w:attr w:name="Month" w:val="9"/>
-          <w:attr w:name="Day" w:val="27"/>
-          <w:attr w:name="IsLunarDate" w:val="False"/>
-          <w:attr w:name="IsROCDate" w:val="False"/>
         </w:smartTagPr>
         <w:r>
           <w:rPr>
@@ -769,27 +787,7 @@
           <w:sz w:val="21"/>
           <w:szCs w:val="21"/>
         </w:rPr>
-        <w:t>，原告家属接到被告电话，称原告在养老院跌伤，要求原告家属接人。之后，原告家属将老人接送进和县</w:t>
-      </w:r>
-      <w:proofErr w:type="gramStart"/>
-      <w:r>
-        <w:rPr>
-          <w:rFonts w:ascii="宋体" w:hAnsi="宋体" w:hint="eastAsia"/>
-          <w:color w:val="333333"/>
-          <w:sz w:val="21"/>
-          <w:szCs w:val="21"/>
-        </w:rPr>
-        <w:t>姥</w:t>
-      </w:r>
-      <w:proofErr w:type="gramEnd"/>
-      <w:r>
-        <w:rPr>
-          <w:rFonts w:ascii="宋体" w:hAnsi="宋体" w:hint="eastAsia"/>
-          <w:color w:val="333333"/>
-          <w:sz w:val="21"/>
-          <w:szCs w:val="21"/>
-        </w:rPr>
-        <w:t>桥镇中心卫生院进行检查治疗，后又转至含山县人民医院治疗，经检查主伤为左股骨颈骨折，并且头部、眼部有多处副伤，不排除老人有遭受人为损伤的嫌疑。</w:t>
+        <w:t>，原告家属接到被告电话，称原告在养老院跌伤，要求原告家属接人。之后，原告家属将老人接送进和县姥桥镇中心卫生院进行检查治疗，后又转至含山县人民医院治疗，经检查主伤为左股骨颈骨折，并且头部、眼部有多处副伤，不排除老人有遭受人为损伤的嫌疑。</w:t>
       </w:r>
     </w:p>
     <w:p>
@@ -807,11 +805,11 @@
       </w:pPr>
       <w:smartTag w:uri="urn:schemas-microsoft-com:office:smarttags" w:element="chsdate">
         <w:smartTagPr>
+          <w:attr w:name="IsROCDate" w:val="False"/>
+          <w:attr w:name="IsLunarDate" w:val="False"/>
+          <w:attr w:name="Day" w:val="17"/>
+          <w:attr w:name="Month" w:val="10"/>
           <w:attr w:name="Year" w:val="2015"/>
-          <w:attr w:name="Month" w:val="10"/>
-          <w:attr w:name="Day" w:val="17"/>
-          <w:attr w:name="IsLunarDate" w:val="False"/>
-          <w:attr w:name="IsROCDate" w:val="False"/>
         </w:smartTagPr>
         <w:r>
           <w:rPr>
@@ -1035,11 +1033,11 @@
       </w:pPr>
       <w:smartTag w:uri="urn:schemas-microsoft-com:office:smarttags" w:element="chsdate">
         <w:smartTagPr>
+          <w:attr w:name="IsROCDate" w:val="False"/>
+          <w:attr w:name="IsLunarDate" w:val="False"/>
+          <w:attr w:name="Day" w:val="17"/>
+          <w:attr w:name="Month" w:val="10"/>
           <w:attr w:name="Year" w:val="2015"/>
-          <w:attr w:name="Month" w:val="10"/>
-          <w:attr w:name="Day" w:val="17"/>
-          <w:attr w:name="IsLunarDate" w:val="False"/>
-          <w:attr w:name="IsROCDate" w:val="False"/>
         </w:smartTagPr>
         <w:r>
           <w:rPr>
@@ -1048,6 +1046,7 @@
             <w:sz w:val="21"/>
             <w:szCs w:val="21"/>
           </w:rPr>
+          <w:lastRenderedPageBreak/>
           <w:t>2015</w:t>
         </w:r>
         <w:r>
@@ -1748,6 +1747,8 @@
         </w:rPr>
         <w:t>这里提到意外损伤，有两种理解：</w:t>
       </w:r>
+      <w:bookmarkStart w:id="4" w:name="_GoBack"/>
+      <w:bookmarkEnd w:id="4"/>
     </w:p>
     <w:p>
       <w:pPr>
@@ -2256,6 +2257,56 @@
 <w15:commentsEx xmlns:wpc="http://schemas.microsoft.com/office/word/2010/wordprocessingCanvas" xmlns:mc="http://schemas.openxmlformats.org/markup-compatibility/2006" xmlns:o="urn:schemas-microsoft-com:office:office" xmlns:r="http://schemas.openxmlformats.org/officeDocument/2006/relationships" xmlns:m="http://schemas.openxmlformats.org/officeDocument/2006/math" xmlns:v="urn:schemas-microsoft-com:vml" xmlns:wp14="http://schemas.microsoft.com/office/word/2010/wordprocessingDrawing" xmlns:wp="http://schemas.openxmlformats.org/drawingml/2006/wordprocessingDrawing" xmlns:w10="urn:schemas-microsoft-com:office:word" xmlns:w="http://schemas.openxmlformats.org/wordprocessingml/2006/main" xmlns:w14="http://schemas.microsoft.com/office/word/2010/wordml" xmlns:w15="http://schemas.microsoft.com/office/word/2012/wordml" xmlns:wpg="http://schemas.microsoft.com/office/word/2010/wordprocessingGroup" xmlns:wpi="http://schemas.microsoft.com/office/word/2010/wordprocessingInk" xmlns:wne="http://schemas.microsoft.com/office/word/2006/wordml" xmlns:wps="http://schemas.microsoft.com/office/word/2010/wordprocessingShape" mc:Ignorable="w14 w15 wp14">
   <w15:commentEx w15:paraId="57C7B875" w15:done="0"/>
 </w15:commentsEx>
+</file>
+
+<file path=word/endnotes.xml><?xml version="1.0" encoding="utf-8"?>
+<w:endnotes xmlns:wpc="http://schemas.microsoft.com/office/word/2010/wordprocessingCanvas" xmlns:mc="http://schemas.openxmlformats.org/markup-compatibility/2006" xmlns:o="urn:schemas-microsoft-com:office:office" xmlns:r="http://schemas.openxmlformats.org/officeDocument/2006/relationships" xmlns:m="http://schemas.openxmlformats.org/officeDocument/2006/math" xmlns:v="urn:schemas-microsoft-com:vml" xmlns:wp14="http://schemas.microsoft.com/office/word/2010/wordprocessingDrawing" xmlns:wp="http://schemas.openxmlformats.org/drawingml/2006/wordprocessingDrawing" xmlns:w10="urn:schemas-microsoft-com:office:word" xmlns:w="http://schemas.openxmlformats.org/wordprocessingml/2006/main" xmlns:w14="http://schemas.microsoft.com/office/word/2010/wordml" xmlns:w15="http://schemas.microsoft.com/office/word/2012/wordml" xmlns:wpg="http://schemas.microsoft.com/office/word/2010/wordprocessingGroup" xmlns:wpi="http://schemas.microsoft.com/office/word/2010/wordprocessingInk" xmlns:wne="http://schemas.microsoft.com/office/word/2006/wordml" xmlns:wps="http://schemas.microsoft.com/office/word/2010/wordprocessingShape" mc:Ignorable="w14 w15 wp14">
+  <w:endnote w:type="separator" w:id="-1">
+    <w:p>
+      <w:pPr>
+        <w:spacing w:after="0" w:line="240" w:lineRule="auto"/>
+      </w:pPr>
+      <w:r>
+        <w:separator/>
+      </w:r>
+    </w:p>
+  </w:endnote>
+  <w:endnote w:type="continuationSeparator" w:id="0">
+    <w:p>
+      <w:pPr>
+        <w:spacing w:after="0" w:line="240" w:lineRule="auto"/>
+      </w:pPr>
+      <w:r>
+        <w:continuationSeparator/>
+      </w:r>
+    </w:p>
+  </w:endnote>
+</w:endnotes>
+</file>
+
+<file path=word/footnotes.xml><?xml version="1.0" encoding="utf-8"?>
+<w:footnotes xmlns:wpc="http://schemas.microsoft.com/office/word/2010/wordprocessingCanvas" xmlns:mc="http://schemas.openxmlformats.org/markup-compatibility/2006" xmlns:o="urn:schemas-microsoft-com:office:office" xmlns:r="http://schemas.openxmlformats.org/officeDocument/2006/relationships" xmlns:m="http://schemas.openxmlformats.org/officeDocument/2006/math" xmlns:v="urn:schemas-microsoft-com:vml" xmlns:wp14="http://schemas.microsoft.com/office/word/2010/wordprocessingDrawing" xmlns:wp="http://schemas.openxmlformats.org/drawingml/2006/wordprocessingDrawing" xmlns:w10="urn:schemas-microsoft-com:office:word" xmlns:w="http://schemas.openxmlformats.org/wordprocessingml/2006/main" xmlns:w14="http://schemas.microsoft.com/office/word/2010/wordml" xmlns:w15="http://schemas.microsoft.com/office/word/2012/wordml" xmlns:wpg="http://schemas.microsoft.com/office/word/2010/wordprocessingGroup" xmlns:wpi="http://schemas.microsoft.com/office/word/2010/wordprocessingInk" xmlns:wne="http://schemas.microsoft.com/office/word/2006/wordml" xmlns:wps="http://schemas.microsoft.com/office/word/2010/wordprocessingShape" mc:Ignorable="w14 w15 wp14">
+  <w:footnote w:type="separator" w:id="-1">
+    <w:p>
+      <w:pPr>
+        <w:spacing w:after="0" w:line="240" w:lineRule="auto"/>
+      </w:pPr>
+      <w:r>
+        <w:separator/>
+      </w:r>
+    </w:p>
+  </w:footnote>
+  <w:footnote w:type="continuationSeparator" w:id="0">
+    <w:p>
+      <w:pPr>
+        <w:spacing w:after="0" w:line="240" w:lineRule="auto"/>
+      </w:pPr>
+      <w:r>
+        <w:continuationSeparator/>
+      </w:r>
+    </w:p>
+  </w:footnote>
+</w:footnotes>
 </file>
 
 <file path=word/numbering.xml><?xml version="1.0" encoding="utf-8"?>
@@ -2725,6 +2776,17 @@
     <w:abstractNumId w:val="2"/>
   </w:num>
 </w:numbering>
+</file>
+
+<file path=word/people.xml><?xml version="1.0" encoding="utf-8"?>
+<w15:people xmlns:wpc="http://schemas.microsoft.com/office/word/2010/wordprocessingCanvas" xmlns:mc="http://schemas.openxmlformats.org/markup-compatibility/2006" xmlns:o="urn:schemas-microsoft-com:office:office" xmlns:r="http://schemas.openxmlformats.org/officeDocument/2006/relationships" xmlns:m="http://schemas.openxmlformats.org/officeDocument/2006/math" xmlns:v="urn:schemas-microsoft-com:vml" xmlns:wp14="http://schemas.microsoft.com/office/word/2010/wordprocessingDrawing" xmlns:wp="http://schemas.openxmlformats.org/drawingml/2006/wordprocessingDrawing" xmlns:w10="urn:schemas-microsoft-com:office:word" xmlns:w="http://schemas.openxmlformats.org/wordprocessingml/2006/main" xmlns:w14="http://schemas.microsoft.com/office/word/2010/wordml" xmlns:w15="http://schemas.microsoft.com/office/word/2012/wordml" xmlns:wpg="http://schemas.microsoft.com/office/word/2010/wordprocessingGroup" xmlns:wpi="http://schemas.microsoft.com/office/word/2010/wordprocessingInk" xmlns:wne="http://schemas.microsoft.com/office/word/2006/wordml" xmlns:wps="http://schemas.microsoft.com/office/word/2010/wordprocessingShape" mc:Ignorable="w14 w15 wp14">
+  <w15:person w15:author="zhaor">
+    <w15:presenceInfo w15:providerId="None" w15:userId="zhaor"/>
+  </w15:person>
+  <w15:person w15:author="Albert Einstien">
+    <w15:presenceInfo w15:providerId="None" w15:userId="Albert Einstien"/>
+  </w15:person>
+</w15:people>
 </file>
 
 <file path=word/styles.xml><?xml version="1.0" encoding="utf-8"?>
@@ -3348,6 +3410,54 @@
       <w:sz w:val="22"/>
     </w:rPr>
   </w:style>
+  <w:style w:type="paragraph" w:styleId="ac">
+    <w:name w:val="header"/>
+    <w:basedOn w:val="a"/>
+    <w:link w:val="Char5"/>
+    <w:uiPriority w:val="99"/>
+    <w:unhideWhenUsed/>
+    <w:rsid w:val="00084B79"/>
+    <w:pPr>
+      <w:tabs>
+        <w:tab w:val="center" w:pos="4320"/>
+        <w:tab w:val="right" w:pos="8640"/>
+      </w:tabs>
+    </w:pPr>
+  </w:style>
+  <w:style w:type="character" w:customStyle="1" w:styleId="Char5">
+    <w:name w:val="页眉 Char"/>
+    <w:link w:val="ac"/>
+    <w:uiPriority w:val="99"/>
+    <w:rsid w:val="00084B79"/>
+    <w:rPr>
+      <w:sz w:val="22"/>
+      <w:szCs w:val="22"/>
+    </w:rPr>
+  </w:style>
+  <w:style w:type="paragraph" w:styleId="ad">
+    <w:name w:val="footer"/>
+    <w:basedOn w:val="a"/>
+    <w:link w:val="Char6"/>
+    <w:uiPriority w:val="99"/>
+    <w:unhideWhenUsed/>
+    <w:rsid w:val="00084B79"/>
+    <w:pPr>
+      <w:tabs>
+        <w:tab w:val="center" w:pos="4320"/>
+        <w:tab w:val="right" w:pos="8640"/>
+      </w:tabs>
+    </w:pPr>
+  </w:style>
+  <w:style w:type="character" w:customStyle="1" w:styleId="Char6">
+    <w:name w:val="页脚 Char"/>
+    <w:link w:val="ad"/>
+    <w:uiPriority w:val="99"/>
+    <w:rsid w:val="00084B79"/>
+    <w:rPr>
+      <w:sz w:val="22"/>
+      <w:szCs w:val="22"/>
+    </w:rPr>
+  </w:style>
 </w:styles>
 </file>
 
@@ -3639,7 +3749,7 @@
 </file>
 
 <file path=customXml/itemProps1.xml><?xml version="1.0" encoding="utf-8"?>
-<ds:datastoreItem xmlns:ds="http://schemas.openxmlformats.org/officeDocument/2006/customXml" ds:itemID="{B9F7D83F-40AD-4FFB-8164-123117752196}">
+<ds:datastoreItem xmlns:ds="http://schemas.openxmlformats.org/officeDocument/2006/customXml" ds:itemID="{51AE6E3D-90BD-414B-ADF1-36DE621CFBEB}">
   <ds:schemaRefs>
     <ds:schemaRef ds:uri="http://schemas.openxmlformats.org/officeDocument/2006/bibliography"/>
   </ds:schemaRefs>

</xml_diff>

<commit_message>
using the advice of lawyer Lang, 2015.10.30
</commit_message>
<xml_diff>
--- a/告和县平安托老所起诉状_v1.docx
+++ b/告和县平安托老所起诉状_v1.docx
@@ -95,7 +95,38 @@
           <w:sz w:val="21"/>
           <w:szCs w:val="21"/>
         </w:rPr>
-        <w:t>年，身份证编号：汉族，现住安徽省马鞍山市含山县陶厂镇邵家村。</w:t>
+        <w:t>年，身份证编号</w:t>
+      </w:r>
+      <w:ins w:id="1" w:author="Albert Einstien" w:date="2015-10-30T20:43:00Z">
+        <w:r>
+          <w:rPr>
+            <w:rFonts w:ascii="宋体" w:hAnsi="宋体" w:hint="eastAsia"/>
+            <w:color w:val="333333"/>
+            <w:sz w:val="21"/>
+            <w:szCs w:val="21"/>
+          </w:rPr>
+          <w:t>：</w:t>
+        </w:r>
+      </w:ins>
+      <w:del w:id="2" w:author="Albert Einstien" w:date="2015-10-30T20:43:00Z">
+        <w:r>
+          <w:rPr>
+            <w:rFonts w:ascii="宋体" w:hAnsi="宋体" w:hint="eastAsia"/>
+            <w:color w:val="333333"/>
+            <w:sz w:val="21"/>
+            <w:szCs w:val="21"/>
+          </w:rPr>
+          <w:delText>：</w:delText>
+        </w:r>
+      </w:del>
+      <w:r>
+        <w:rPr>
+          <w:rFonts w:ascii="宋体" w:hAnsi="宋体" w:hint="eastAsia"/>
+          <w:color w:val="333333"/>
+          <w:sz w:val="21"/>
+          <w:szCs w:val="21"/>
+        </w:rPr>
+        <w:t>汉族，现住安徽省马鞍山市含山县陶厂镇邵家村。</w:t>
       </w:r>
     </w:p>
     <w:p>
@@ -105,11 +136,19 @@
         <w:spacing w:before="0" w:beforeAutospacing="0" w:after="0" w:afterAutospacing="0" w:line="390" w:lineRule="atLeast"/>
         <w:ind w:firstLine="480"/>
         <w:rPr>
-          <w:rFonts w:ascii="宋体"/>
-          <w:color w:val="333333"/>
-          <w:sz w:val="21"/>
-          <w:szCs w:val="21"/>
-        </w:rPr>
+          <w:rFonts w:ascii="宋体" w:hint="eastAsia"/>
+          <w:color w:val="333333"/>
+          <w:sz w:val="21"/>
+          <w:szCs w:val="21"/>
+        </w:rPr>
+        <w:pPrChange w:id="3" w:author="Albert Einstien" w:date="2015-10-30T20:44:00Z">
+          <w:pPr>
+            <w:pStyle w:val="a3"/>
+            <w:shd w:val="clear" w:color="auto" w:fill="FFFFFF"/>
+            <w:spacing w:before="0" w:beforeAutospacing="0" w:after="0" w:afterAutospacing="0" w:line="390" w:lineRule="atLeast"/>
+            <w:ind w:firstLine="480"/>
+          </w:pPr>
+        </w:pPrChange>
       </w:pPr>
       <w:r>
         <w:rPr>
@@ -120,6 +159,64 @@
         </w:rPr>
         <w:t>法定代理人（监护人）：</w:t>
       </w:r>
+      <w:ins w:id="4" w:author="Albert Einstien" w:date="2015-10-30T20:43:00Z">
+        <w:r>
+          <w:rPr>
+            <w:rFonts w:ascii="宋体" w:hAnsi="宋体" w:hint="eastAsia"/>
+            <w:color w:val="333333"/>
+            <w:sz w:val="21"/>
+            <w:szCs w:val="21"/>
+          </w:rPr>
+          <w:t>邵</w:t>
+        </w:r>
+        <w:r>
+          <w:rPr>
+            <w:rFonts w:ascii="宋体" w:hAnsi="宋体"/>
+            <w:color w:val="333333"/>
+            <w:sz w:val="21"/>
+            <w:szCs w:val="21"/>
+          </w:rPr>
+          <w:t>义林，生于</w:t>
+        </w:r>
+        <w:r>
+          <w:rPr>
+            <w:rFonts w:ascii="宋体" w:hAnsi="宋体" w:hint="eastAsia"/>
+            <w:color w:val="333333"/>
+            <w:sz w:val="21"/>
+            <w:szCs w:val="21"/>
+          </w:rPr>
+          <w:t>1957年</w:t>
+        </w:r>
+        <w:r>
+          <w:rPr>
+            <w:rFonts w:ascii="宋体" w:hAnsi="宋体"/>
+            <w:color w:val="333333"/>
+            <w:sz w:val="21"/>
+            <w:szCs w:val="21"/>
+          </w:rPr>
+          <w:t>，身份证编号：</w:t>
+        </w:r>
+      </w:ins>
+      <w:ins w:id="5" w:author="Albert Einstien" w:date="2015-10-30T20:44:00Z">
+        <w:r>
+          <w:rPr>
+            <w:rFonts w:ascii="宋体" w:hAnsi="宋体"/>
+            <w:color w:val="333333"/>
+            <w:sz w:val="21"/>
+            <w:szCs w:val="21"/>
+          </w:rPr>
+          <w:t>汉族，</w:t>
+        </w:r>
+        <w:r>
+          <w:rPr>
+            <w:rFonts w:ascii="宋体" w:hAnsi="宋体" w:hint="eastAsia"/>
+            <w:color w:val="333333"/>
+            <w:sz w:val="21"/>
+            <w:szCs w:val="21"/>
+          </w:rPr>
+          <w:t>现住安徽省马鞍山市含山县陶厂镇邵家村。</w:t>
+        </w:r>
+      </w:ins>
     </w:p>
     <w:p>
       <w:pPr>
@@ -145,11 +242,11 @@
       </w:r>
       <w:smartTag w:uri="urn:schemas-microsoft-com:office:smarttags" w:element="chsdate">
         <w:smartTagPr>
+          <w:attr w:name="Year" w:val="1992"/>
+          <w:attr w:name="Month" w:val="5"/>
+          <w:attr w:name="Day" w:val="6"/>
+          <w:attr w:name="IsLunarDate" w:val="False"/>
           <w:attr w:name="IsROCDate" w:val="False"/>
-          <w:attr w:name="IsLunarDate" w:val="False"/>
-          <w:attr w:name="Day" w:val="6"/>
-          <w:attr w:name="Month" w:val="5"/>
-          <w:attr w:name="Year" w:val="1992"/>
         </w:smartTagPr>
         <w:r>
           <w:rPr>
@@ -233,6 +330,17 @@
         </w:rPr>
         <w:t>号学生公寓。联系方式：</w:t>
       </w:r>
+      <w:ins w:id="6" w:author="Albert Einstien" w:date="2015-10-30T20:44:00Z">
+        <w:r>
+          <w:rPr>
+            <w:rFonts w:ascii="宋体" w:hAnsi="宋体" w:hint="eastAsia"/>
+            <w:color w:val="333333"/>
+            <w:sz w:val="21"/>
+            <w:szCs w:val="21"/>
+          </w:rPr>
+          <w:t>18810213817</w:t>
+        </w:r>
+      </w:ins>
     </w:p>
     <w:p>
       <w:pPr>
@@ -341,7 +449,38 @@
           <w:sz w:val="21"/>
           <w:szCs w:val="21"/>
         </w:rPr>
-        <w:t>元及精神损害赔偿</w:t>
+        <w:t>元</w:t>
+      </w:r>
+      <w:ins w:id="7" w:author="Albert Einstien" w:date="2015-10-30T20:48:00Z">
+        <w:r>
+          <w:rPr>
+            <w:rFonts w:ascii="宋体" w:hAnsi="宋体" w:hint="eastAsia"/>
+            <w:color w:val="333333"/>
+            <w:sz w:val="21"/>
+            <w:szCs w:val="21"/>
+          </w:rPr>
+          <w:t>、</w:t>
+        </w:r>
+      </w:ins>
+      <w:del w:id="8" w:author="Albert Einstien" w:date="2015-10-30T20:48:00Z">
+        <w:r>
+          <w:rPr>
+            <w:rFonts w:ascii="宋体" w:hAnsi="宋体" w:hint="eastAsia"/>
+            <w:color w:val="333333"/>
+            <w:sz w:val="21"/>
+            <w:szCs w:val="21"/>
+          </w:rPr>
+          <w:delText>及</w:delText>
+        </w:r>
+      </w:del>
+      <w:r>
+        <w:rPr>
+          <w:rFonts w:ascii="宋体" w:hAnsi="宋体" w:hint="eastAsia"/>
+          <w:color w:val="333333"/>
+          <w:sz w:val="21"/>
+          <w:szCs w:val="21"/>
+        </w:rPr>
+        <w:t>精神损害赔偿</w:t>
       </w:r>
       <w:r>
         <w:rPr>
@@ -359,7 +498,47 @@
           <w:sz w:val="21"/>
           <w:szCs w:val="21"/>
         </w:rPr>
-        <w:t>元；</w:t>
+        <w:t>元</w:t>
+      </w:r>
+      <w:ins w:id="9" w:author="Albert Einstien" w:date="2015-10-30T20:48:00Z">
+        <w:r>
+          <w:rPr>
+            <w:rFonts w:ascii="宋体" w:hAnsi="宋体" w:hint="eastAsia"/>
+            <w:color w:val="333333"/>
+            <w:sz w:val="21"/>
+            <w:szCs w:val="21"/>
+          </w:rPr>
+          <w:t>及</w:t>
+        </w:r>
+        <w:r>
+          <w:rPr>
+            <w:rFonts w:ascii="宋体" w:hAnsi="宋体"/>
+            <w:color w:val="333333"/>
+            <w:sz w:val="21"/>
+            <w:szCs w:val="21"/>
+          </w:rPr>
+          <w:t>伤残赔偿金</w:t>
+        </w:r>
+      </w:ins>
+      <w:ins w:id="10" w:author="Albert Einstien" w:date="2015-10-30T20:49:00Z">
+        <w:r>
+          <w:rPr>
+            <w:rFonts w:ascii="宋体" w:hAnsi="宋体" w:hint="eastAsia"/>
+            <w:color w:val="333333"/>
+            <w:sz w:val="21"/>
+            <w:szCs w:val="21"/>
+          </w:rPr>
+          <w:t>**元</w:t>
+        </w:r>
+      </w:ins>
+      <w:r>
+        <w:rPr>
+          <w:rFonts w:ascii="宋体" w:hAnsi="宋体" w:hint="eastAsia"/>
+          <w:color w:val="333333"/>
+          <w:sz w:val="21"/>
+          <w:szCs w:val="21"/>
+        </w:rPr>
+        <w:t>；</w:t>
       </w:r>
     </w:p>
     <w:p>
@@ -451,16 +630,18 @@
         </w:rPr>
         <w:t>本案诉讼费用</w:t>
       </w:r>
-      <w:r>
-        <w:rPr>
-          <w:rFonts w:ascii="宋体" w:hAnsi="宋体" w:hint="eastAsia"/>
-          <w:color w:val="333333"/>
-          <w:sz w:val="21"/>
-          <w:szCs w:val="21"/>
-          <w:highlight w:val="yellow"/>
-        </w:rPr>
-        <w:t>、律师费</w:t>
-      </w:r>
+      <w:del w:id="11" w:author="Albert Einstien" w:date="2015-10-30T20:44:00Z">
+        <w:r>
+          <w:rPr>
+            <w:rFonts w:ascii="宋体" w:hAnsi="宋体" w:hint="eastAsia"/>
+            <w:color w:val="333333"/>
+            <w:sz w:val="21"/>
+            <w:szCs w:val="21"/>
+            <w:highlight w:val="yellow"/>
+          </w:rPr>
+          <w:delText>、律师费</w:delText>
+        </w:r>
+      </w:del>
       <w:r>
         <w:rPr>
           <w:rFonts w:ascii="宋体" w:hAnsi="宋体" w:hint="eastAsia"/>
@@ -546,11 +727,11 @@
       </w:r>
       <w:smartTag w:uri="urn:schemas-microsoft-com:office:smarttags" w:element="chsdate">
         <w:smartTagPr>
+          <w:attr w:name="Year" w:val="2015"/>
+          <w:attr w:name="Month" w:val="8"/>
+          <w:attr w:name="Day" w:val="6"/>
+          <w:attr w:name="IsLunarDate" w:val="False"/>
           <w:attr w:name="IsROCDate" w:val="False"/>
-          <w:attr w:name="IsLunarDate" w:val="False"/>
-          <w:attr w:name="Day" w:val="6"/>
-          <w:attr w:name="Month" w:val="8"/>
-          <w:attr w:name="Year" w:val="2015"/>
         </w:smartTagPr>
         <w:r>
           <w:rPr>
@@ -634,7 +815,7 @@
         </w:rPr>
         <w:t>元每月。在原告家属支付两个月共三千元托老费用后，原告</w:t>
       </w:r>
-      <w:ins w:id="1" w:author="Albert Einstien" w:date="2015-10-30T11:29:00Z">
+      <w:ins w:id="12" w:author="Albert Einstien" w:date="2015-10-30T11:29:00Z">
         <w:r>
           <w:rPr>
             <w:rFonts w:ascii="宋体" w:hAnsi="宋体" w:hint="eastAsia"/>
@@ -663,7 +844,7 @@
         </w:rPr>
         <w:t>年</w:t>
       </w:r>
-      <w:ins w:id="2" w:author="Albert Einstien" w:date="2015-10-30T11:29:00Z">
+      <w:ins w:id="13" w:author="Albert Einstien" w:date="2015-10-30T11:29:00Z">
         <w:r>
           <w:rPr>
             <w:rFonts w:ascii="宋体" w:hAnsi="宋体" w:hint="eastAsia"/>
@@ -683,7 +864,7 @@
         </w:rPr>
         <w:t>月</w:t>
       </w:r>
-      <w:ins w:id="3" w:author="Albert Einstien" w:date="2015-10-30T11:29:00Z">
+      <w:ins w:id="14" w:author="Albert Einstien" w:date="2015-10-30T11:29:00Z">
         <w:r>
           <w:rPr>
             <w:rFonts w:ascii="宋体" w:hAnsi="宋体" w:hint="eastAsia"/>
@@ -719,11 +900,11 @@
       </w:pPr>
       <w:smartTag w:uri="urn:schemas-microsoft-com:office:smarttags" w:element="chsdate">
         <w:smartTagPr>
+          <w:attr w:name="Year" w:val="2015"/>
+          <w:attr w:name="Month" w:val="9"/>
+          <w:attr w:name="Day" w:val="27"/>
+          <w:attr w:name="IsLunarDate" w:val="False"/>
           <w:attr w:name="IsROCDate" w:val="False"/>
-          <w:attr w:name="IsLunarDate" w:val="False"/>
-          <w:attr w:name="Day" w:val="27"/>
-          <w:attr w:name="Month" w:val="9"/>
-          <w:attr w:name="Year" w:val="2015"/>
         </w:smartTagPr>
         <w:r>
           <w:rPr>
@@ -805,11 +986,11 @@
       </w:pPr>
       <w:smartTag w:uri="urn:schemas-microsoft-com:office:smarttags" w:element="chsdate">
         <w:smartTagPr>
+          <w:attr w:name="Year" w:val="2015"/>
+          <w:attr w:name="Month" w:val="10"/>
+          <w:attr w:name="Day" w:val="17"/>
+          <w:attr w:name="IsLunarDate" w:val="False"/>
           <w:attr w:name="IsROCDate" w:val="False"/>
-          <w:attr w:name="IsLunarDate" w:val="False"/>
-          <w:attr w:name="Day" w:val="17"/>
-          <w:attr w:name="Month" w:val="10"/>
-          <w:attr w:name="Year" w:val="2015"/>
         </w:smartTagPr>
         <w:r>
           <w:rPr>
@@ -1014,6 +1195,7 @@
           <w:sz w:val="21"/>
           <w:szCs w:val="21"/>
         </w:rPr>
+        <w:lastRenderedPageBreak/>
         <w:t>法定代理人：</w:t>
       </w:r>
     </w:p>
@@ -1033,11 +1215,11 @@
       </w:pPr>
       <w:smartTag w:uri="urn:schemas-microsoft-com:office:smarttags" w:element="chsdate">
         <w:smartTagPr>
+          <w:attr w:name="Year" w:val="2015"/>
+          <w:attr w:name="Month" w:val="10"/>
+          <w:attr w:name="Day" w:val="17"/>
+          <w:attr w:name="IsLunarDate" w:val="False"/>
           <w:attr w:name="IsROCDate" w:val="False"/>
-          <w:attr w:name="IsLunarDate" w:val="False"/>
-          <w:attr w:name="Day" w:val="17"/>
-          <w:attr w:name="Month" w:val="10"/>
-          <w:attr w:name="Year" w:val="2015"/>
         </w:smartTagPr>
         <w:r>
           <w:rPr>
@@ -1046,7 +1228,6 @@
             <w:sz w:val="21"/>
             <w:szCs w:val="21"/>
           </w:rPr>
-          <w:lastRenderedPageBreak/>
           <w:t>2015</w:t>
         </w:r>
         <w:r>
@@ -1266,6 +1447,8 @@
         </w:rPr>
         <w:t>；</w:t>
       </w:r>
+      <w:bookmarkStart w:id="15" w:name="_GoBack"/>
+      <w:bookmarkEnd w:id="15"/>
     </w:p>
     <w:p>
       <w:pPr>
@@ -1274,6 +1457,7 @@
         <w:spacing w:before="0" w:beforeAutospacing="0" w:after="0" w:afterAutospacing="0" w:line="390" w:lineRule="atLeast"/>
         <w:ind w:right="420" w:firstLine="480"/>
         <w:rPr>
+          <w:del w:id="16" w:author="Albert Einstien" w:date="2015-10-30T20:57:00Z"/>
           <w:rFonts w:ascii="宋体"/>
           <w:color w:val="333333"/>
           <w:sz w:val="21"/>
@@ -1296,8 +1480,163 @@
           <w:sz w:val="21"/>
           <w:szCs w:val="21"/>
         </w:rPr>
-        <w:t>、被告承认原告是在托老所摔伤的录音光盘一张（附相关内容的录音书面整理稿），证明被起诉人承认起诉人是在托老所期间摔倒受伤的。</w:t>
-      </w:r>
+        <w:t>、被告承认原告是在托老所摔伤的录音</w:t>
+      </w:r>
+      <w:del w:id="17" w:author="Albert Einstien" w:date="2015-10-30T20:56:00Z">
+        <w:r>
+          <w:rPr>
+            <w:rFonts w:ascii="宋体" w:hAnsi="宋体" w:hint="eastAsia"/>
+            <w:color w:val="333333"/>
+            <w:sz w:val="21"/>
+            <w:szCs w:val="21"/>
+          </w:rPr>
+          <w:delText>光盘一张（附相关内容的录音书面整理稿），</w:delText>
+        </w:r>
+      </w:del>
+      <w:ins w:id="18" w:author="Albert Einstien" w:date="2015-10-30T20:56:00Z">
+        <w:r>
+          <w:rPr>
+            <w:rFonts w:ascii="宋体" w:hAnsi="宋体" w:hint="eastAsia"/>
+            <w:color w:val="333333"/>
+            <w:sz w:val="21"/>
+            <w:szCs w:val="21"/>
+          </w:rPr>
+          <w:t>网址：</w:t>
+        </w:r>
+        <w:r>
+          <w:rPr>
+            <w:rFonts w:ascii="宋体" w:hAnsi="宋体"/>
+            <w:color w:val="333333"/>
+            <w:sz w:val="21"/>
+            <w:szCs w:val="21"/>
+          </w:rPr>
+          <w:fldChar w:fldCharType="begin"/>
+        </w:r>
+        <w:r>
+          <w:rPr>
+            <w:rFonts w:ascii="宋体" w:hAnsi="宋体"/>
+            <w:color w:val="333333"/>
+            <w:sz w:val="21"/>
+            <w:szCs w:val="21"/>
+          </w:rPr>
+          <w:instrText xml:space="preserve"> HYPERLINK "</w:instrText>
+        </w:r>
+        <w:r>
+          <w:rPr>
+            <w:rFonts w:ascii="宋体" w:hAnsi="宋体"/>
+            <w:color w:val="333333"/>
+            <w:sz w:val="21"/>
+            <w:szCs w:val="21"/>
+          </w:rPr>
+          <w:instrText>http://pan.baidu.com/s/1kTrl9cj</w:instrText>
+        </w:r>
+        <w:r>
+          <w:rPr>
+            <w:rFonts w:ascii="宋体" w:hAnsi="宋体"/>
+            <w:color w:val="333333"/>
+            <w:sz w:val="21"/>
+            <w:szCs w:val="21"/>
+          </w:rPr>
+          <w:instrText xml:space="preserve">" </w:instrText>
+        </w:r>
+        <w:r>
+          <w:rPr>
+            <w:rFonts w:ascii="宋体" w:hAnsi="宋体"/>
+            <w:color w:val="333333"/>
+            <w:sz w:val="21"/>
+            <w:szCs w:val="21"/>
+          </w:rPr>
+          <w:fldChar w:fldCharType="separate"/>
+        </w:r>
+        <w:r>
+          <w:rPr>
+            <w:rStyle w:val="a4"/>
+            <w:rFonts w:ascii="宋体" w:hAnsi="宋体"/>
+            <w:sz w:val="21"/>
+            <w:szCs w:val="21"/>
+          </w:rPr>
+          <w:t>http://pan.baidu.com/s/1kTrl9cj</w:t>
+        </w:r>
+        <w:r>
+          <w:rPr>
+            <w:rFonts w:ascii="宋体" w:hAnsi="宋体"/>
+            <w:color w:val="333333"/>
+            <w:sz w:val="21"/>
+            <w:szCs w:val="21"/>
+          </w:rPr>
+          <w:fldChar w:fldCharType="end"/>
+        </w:r>
+        <w:r>
+          <w:rPr>
+            <w:rFonts w:ascii="宋体" w:hAnsi="宋体" w:hint="eastAsia"/>
+            <w:color w:val="333333"/>
+            <w:sz w:val="21"/>
+            <w:szCs w:val="21"/>
+          </w:rPr>
+          <w:t>，</w:t>
+        </w:r>
+        <w:r>
+          <w:rPr>
+            <w:rFonts w:ascii="宋体" w:hAnsi="宋体"/>
+            <w:color w:val="333333"/>
+            <w:sz w:val="21"/>
+            <w:szCs w:val="21"/>
+          </w:rPr>
+          <w:t>以及录音纸面内容记录一份，</w:t>
+        </w:r>
+      </w:ins>
+      <w:r>
+        <w:rPr>
+          <w:rFonts w:ascii="宋体" w:hAnsi="宋体" w:hint="eastAsia"/>
+          <w:color w:val="333333"/>
+          <w:sz w:val="21"/>
+          <w:szCs w:val="21"/>
+        </w:rPr>
+        <w:t>证明被起诉人承认起诉人是在托老所期间摔倒受伤的。</w:t>
+      </w:r>
+    </w:p>
+    <w:p>
+      <w:pPr>
+        <w:pStyle w:val="a3"/>
+        <w:shd w:val="clear" w:color="auto" w:fill="FFFFFF"/>
+        <w:spacing w:before="0" w:beforeAutospacing="0" w:after="0" w:afterAutospacing="0" w:line="390" w:lineRule="atLeast"/>
+        <w:ind w:right="420"/>
+        <w:rPr>
+          <w:del w:id="19" w:author="Albert Einstien" w:date="2015-10-30T20:57:00Z"/>
+          <w:rFonts w:ascii="宋体"/>
+          <w:color w:val="333333"/>
+          <w:sz w:val="21"/>
+          <w:szCs w:val="21"/>
+        </w:rPr>
+        <w:pPrChange w:id="20" w:author="Albert Einstien" w:date="2015-10-30T20:57:00Z">
+          <w:pPr>
+            <w:pStyle w:val="a3"/>
+            <w:shd w:val="clear" w:color="auto" w:fill="FFFFFF"/>
+            <w:spacing w:before="0" w:beforeAutospacing="0" w:after="0" w:afterAutospacing="0" w:line="390" w:lineRule="atLeast"/>
+            <w:ind w:right="420" w:firstLine="480"/>
+          </w:pPr>
+        </w:pPrChange>
+      </w:pPr>
+      <w:del w:id="21" w:author="Albert Einstien" w:date="2015-10-30T20:57:00Z">
+        <w:r>
+          <w:rPr>
+            <w:rFonts w:ascii="宋体" w:hAnsi="宋体"/>
+            <w:color w:val="333333"/>
+            <w:sz w:val="21"/>
+            <w:szCs w:val="21"/>
+          </w:rPr>
+          <w:delText>5</w:delText>
+        </w:r>
+        <w:r>
+          <w:rPr>
+            <w:rFonts w:ascii="宋体" w:hAnsi="宋体" w:hint="eastAsia"/>
+            <w:color w:val="333333"/>
+            <w:sz w:val="21"/>
+            <w:szCs w:val="21"/>
+          </w:rPr>
+          <w:delText>、律师费单据</w:delText>
+        </w:r>
+      </w:del>
     </w:p>
     <w:p>
       <w:pPr>
@@ -1311,25 +1650,15 @@
           <w:sz w:val="21"/>
           <w:szCs w:val="21"/>
         </w:rPr>
-      </w:pPr>
-      <w:r>
-        <w:rPr>
-          <w:rFonts w:ascii="宋体" w:hAnsi="宋体"/>
-          <w:color w:val="333333"/>
-          <w:sz w:val="21"/>
-          <w:szCs w:val="21"/>
-        </w:rPr>
-        <w:t>5</w:t>
-      </w:r>
-      <w:r>
-        <w:rPr>
-          <w:rFonts w:ascii="宋体" w:hAnsi="宋体" w:hint="eastAsia"/>
-          <w:color w:val="333333"/>
-          <w:sz w:val="21"/>
-          <w:szCs w:val="21"/>
-        </w:rPr>
-        <w:t>、律师费单据</w:t>
-      </w:r>
+        <w:pPrChange w:id="22" w:author="Albert Einstien" w:date="2015-10-30T20:57:00Z">
+          <w:pPr>
+            <w:pStyle w:val="a3"/>
+            <w:shd w:val="clear" w:color="auto" w:fill="FFFFFF"/>
+            <w:spacing w:before="0" w:beforeAutospacing="0" w:after="0" w:afterAutospacing="0" w:line="390" w:lineRule="atLeast"/>
+            <w:ind w:right="420" w:firstLine="480"/>
+          </w:pPr>
+        </w:pPrChange>
+      </w:pPr>
     </w:p>
     <w:p>
       <w:pPr>
@@ -1338,12 +1667,78 @@
         <w:spacing w:before="0" w:beforeAutospacing="0" w:after="0" w:afterAutospacing="0" w:line="390" w:lineRule="atLeast"/>
         <w:ind w:right="420" w:firstLine="480"/>
         <w:rPr>
-          <w:rFonts w:ascii="宋体"/>
-          <w:color w:val="333333"/>
-          <w:sz w:val="21"/>
-          <w:szCs w:val="21"/>
-        </w:rPr>
-      </w:pPr>
+          <w:del w:id="23" w:author="Albert Einstien" w:date="2015-10-30T20:54:00Z"/>
+          <w:rFonts w:ascii="宋体"/>
+          <w:color w:val="FF0000"/>
+          <w:sz w:val="21"/>
+          <w:szCs w:val="21"/>
+        </w:rPr>
+      </w:pPr>
+      <w:del w:id="24" w:author="Albert Einstien" w:date="2015-10-30T20:54:00Z">
+        <w:r>
+          <w:rPr>
+            <w:rFonts w:ascii="宋体" w:hAnsi="宋体" w:hint="eastAsia"/>
+            <w:color w:val="FF0000"/>
+            <w:sz w:val="21"/>
+            <w:szCs w:val="21"/>
+          </w:rPr>
+          <w:delText>（提示：</w:delText>
+        </w:r>
+        <w:r>
+          <w:rPr>
+            <w:rFonts w:ascii="宋体" w:hAnsi="宋体"/>
+            <w:color w:val="FF0000"/>
+            <w:sz w:val="21"/>
+            <w:szCs w:val="21"/>
+          </w:rPr>
+          <w:delText>1</w:delText>
+        </w:r>
+        <w:r>
+          <w:rPr>
+            <w:rFonts w:ascii="宋体" w:hAnsi="宋体" w:hint="eastAsia"/>
+            <w:color w:val="FF0000"/>
+            <w:sz w:val="21"/>
+            <w:szCs w:val="21"/>
+          </w:rPr>
+          <w:delText>、此类案件中的律师费法院通常不予支持的，所以是否主张请考虑；</w:delText>
+        </w:r>
+        <w:r>
+          <w:rPr>
+            <w:rFonts w:ascii="宋体" w:hAnsi="宋体"/>
+            <w:color w:val="FF0000"/>
+            <w:sz w:val="21"/>
+            <w:szCs w:val="21"/>
+          </w:rPr>
+          <w:delText>2</w:delText>
+        </w:r>
+        <w:r>
+          <w:rPr>
+            <w:rFonts w:ascii="宋体" w:hAnsi="宋体" w:hint="eastAsia"/>
+            <w:color w:val="FF0000"/>
+            <w:sz w:val="21"/>
+            <w:szCs w:val="21"/>
+          </w:rPr>
+          <w:delText>、家属误工费也属于护理费的一部分，但证据要求不同，须有误工扣工资证明；</w:delText>
+        </w:r>
+        <w:r>
+          <w:rPr>
+            <w:rFonts w:ascii="宋体" w:hAnsi="宋体"/>
+            <w:color w:val="FF0000"/>
+            <w:sz w:val="21"/>
+            <w:szCs w:val="21"/>
+          </w:rPr>
+          <w:delText>3</w:delText>
+        </w:r>
+        <w:r>
+          <w:rPr>
+            <w:rFonts w:ascii="宋体" w:hAnsi="宋体" w:hint="eastAsia"/>
+            <w:color w:val="FF0000"/>
+            <w:sz w:val="21"/>
+            <w:szCs w:val="21"/>
+          </w:rPr>
+          <w:delText>、法定代理人即原告配偶或子女，无配偶即子女，诉状末尾由法定代理人签字即可）</w:delText>
+        </w:r>
+      </w:del>
     </w:p>
     <w:p>
       <w:pPr>
@@ -1352,75 +1747,13 @@
         <w:spacing w:before="0" w:beforeAutospacing="0" w:after="0" w:afterAutospacing="0" w:line="390" w:lineRule="atLeast"/>
         <w:ind w:right="420" w:firstLine="480"/>
         <w:rPr>
-          <w:rFonts w:ascii="宋体"/>
-          <w:color w:val="FF0000"/>
-          <w:sz w:val="21"/>
-          <w:szCs w:val="21"/>
-        </w:rPr>
-      </w:pPr>
-      <w:r>
-        <w:rPr>
-          <w:rFonts w:ascii="宋体" w:hAnsi="宋体" w:hint="eastAsia"/>
-          <w:color w:val="FF0000"/>
-          <w:sz w:val="21"/>
-          <w:szCs w:val="21"/>
-        </w:rPr>
-        <w:t>（提示：</w:t>
-      </w:r>
-      <w:r>
-        <w:rPr>
-          <w:rFonts w:ascii="宋体" w:hAnsi="宋体"/>
-          <w:color w:val="FF0000"/>
-          <w:sz w:val="21"/>
-          <w:szCs w:val="21"/>
-        </w:rPr>
-        <w:t>1</w:t>
-      </w:r>
-      <w:r>
-        <w:rPr>
-          <w:rFonts w:ascii="宋体" w:hAnsi="宋体" w:hint="eastAsia"/>
-          <w:color w:val="FF0000"/>
-          <w:sz w:val="21"/>
-          <w:szCs w:val="21"/>
-        </w:rPr>
-        <w:t>、此类案件中的律师费法院通常不予支持的，所以是否主张请考虑；</w:t>
-      </w:r>
-      <w:r>
-        <w:rPr>
-          <w:rFonts w:ascii="宋体" w:hAnsi="宋体"/>
-          <w:color w:val="FF0000"/>
-          <w:sz w:val="21"/>
-          <w:szCs w:val="21"/>
-        </w:rPr>
-        <w:t>2</w:t>
-      </w:r>
-      <w:r>
-        <w:rPr>
-          <w:rFonts w:ascii="宋体" w:hAnsi="宋体" w:hint="eastAsia"/>
-          <w:color w:val="FF0000"/>
-          <w:sz w:val="21"/>
-          <w:szCs w:val="21"/>
-        </w:rPr>
-        <w:t>、家属误工费也属于护理费的一部分，但证据要求不同，须有误工扣工资证明；</w:t>
-      </w:r>
-      <w:r>
-        <w:rPr>
-          <w:rFonts w:ascii="宋体" w:hAnsi="宋体"/>
-          <w:color w:val="FF0000"/>
-          <w:sz w:val="21"/>
-          <w:szCs w:val="21"/>
-        </w:rPr>
-        <w:t>3</w:t>
-      </w:r>
-      <w:r>
-        <w:rPr>
-          <w:rFonts w:ascii="宋体" w:hAnsi="宋体" w:hint="eastAsia"/>
-          <w:color w:val="FF0000"/>
-          <w:sz w:val="21"/>
-          <w:szCs w:val="21"/>
-        </w:rPr>
-        <w:t>、法定代理人即原告配偶或子女，无配偶即子女，诉状末尾由法定代理人签字即可）</w:t>
-      </w:r>
+          <w:del w:id="25" w:author="Albert Einstien" w:date="2015-10-30T20:54:00Z"/>
+          <w:rFonts w:ascii="宋体"/>
+          <w:color w:val="333333"/>
+          <w:sz w:val="21"/>
+          <w:szCs w:val="21"/>
+        </w:rPr>
+      </w:pPr>
     </w:p>
     <w:p>
       <w:pPr>
@@ -1429,6 +1762,7 @@
         <w:spacing w:before="0" w:beforeAutospacing="0" w:after="0" w:afterAutospacing="0" w:line="390" w:lineRule="atLeast"/>
         <w:ind w:right="420" w:firstLine="480"/>
         <w:rPr>
+          <w:del w:id="26" w:author="Albert Einstien" w:date="2015-10-30T20:54:00Z"/>
           <w:rFonts w:ascii="宋体"/>
           <w:color w:val="333333"/>
           <w:sz w:val="21"/>
@@ -1443,6 +1777,7 @@
         <w:spacing w:before="0" w:beforeAutospacing="0" w:after="0" w:afterAutospacing="0" w:line="390" w:lineRule="atLeast"/>
         <w:ind w:right="420" w:firstLine="480"/>
         <w:rPr>
+          <w:del w:id="27" w:author="Albert Einstien" w:date="2015-10-30T20:54:00Z"/>
           <w:rFonts w:ascii="宋体"/>
           <w:color w:val="333333"/>
           <w:sz w:val="21"/>
@@ -1457,6 +1792,7 @@
         <w:spacing w:before="0" w:beforeAutospacing="0" w:after="0" w:afterAutospacing="0" w:line="390" w:lineRule="atLeast"/>
         <w:ind w:right="420" w:firstLine="480"/>
         <w:rPr>
+          <w:del w:id="28" w:author="Albert Einstien" w:date="2015-10-30T20:54:00Z"/>
           <w:rFonts w:ascii="宋体"/>
           <w:color w:val="333333"/>
           <w:sz w:val="21"/>
@@ -1471,6 +1807,7 @@
         <w:spacing w:before="0" w:beforeAutospacing="0" w:after="0" w:afterAutospacing="0" w:line="390" w:lineRule="atLeast"/>
         <w:ind w:right="420" w:firstLine="480"/>
         <w:rPr>
+          <w:del w:id="29" w:author="Albert Einstien" w:date="2015-10-30T20:54:00Z"/>
           <w:rFonts w:ascii="宋体"/>
           <w:color w:val="333333"/>
           <w:sz w:val="21"/>
@@ -1485,20 +1822,7 @@
         <w:spacing w:before="0" w:beforeAutospacing="0" w:after="0" w:afterAutospacing="0" w:line="390" w:lineRule="atLeast"/>
         <w:ind w:right="420" w:firstLine="480"/>
         <w:rPr>
-          <w:rFonts w:ascii="宋体"/>
-          <w:color w:val="333333"/>
-          <w:sz w:val="21"/>
-          <w:szCs w:val="21"/>
-        </w:rPr>
-      </w:pPr>
-    </w:p>
-    <w:p>
-      <w:pPr>
-        <w:pStyle w:val="a3"/>
-        <w:shd w:val="clear" w:color="auto" w:fill="FFFFFF"/>
-        <w:spacing w:before="0" w:beforeAutospacing="0" w:after="0" w:afterAutospacing="0" w:line="390" w:lineRule="atLeast"/>
-        <w:ind w:right="420" w:firstLine="480"/>
-        <w:rPr>
+          <w:del w:id="30" w:author="Albert Einstien" w:date="2015-10-30T20:54:00Z"/>
           <w:rFonts w:ascii="宋体"/>
           <w:color w:val="333333"/>
           <w:sz w:val="21"/>
@@ -1513,21 +1837,24 @@
         <w:spacing w:before="0" w:beforeAutospacing="0" w:after="0" w:afterAutospacing="0" w:line="390" w:lineRule="atLeast"/>
         <w:ind w:firstLine="480"/>
         <w:rPr>
-          <w:rFonts w:ascii="宋体"/>
-          <w:color w:val="333333"/>
-          <w:sz w:val="21"/>
-          <w:szCs w:val="21"/>
-        </w:rPr>
-      </w:pPr>
-      <w:r>
-        <w:rPr>
-          <w:rFonts w:ascii="宋体" w:hAnsi="宋体" w:hint="eastAsia"/>
-          <w:color w:val="333333"/>
-          <w:sz w:val="21"/>
-          <w:szCs w:val="21"/>
-        </w:rPr>
-        <w:t>基于此，起诉人向基层法院提出诉讼请求，养老院收取费用、张国兰老人的医药费、诊断费、护理费等费用均有详细发票为证。</w:t>
-      </w:r>
+          <w:del w:id="31" w:author="Albert Einstien" w:date="2015-10-30T20:54:00Z"/>
+          <w:rFonts w:ascii="宋体"/>
+          <w:color w:val="333333"/>
+          <w:sz w:val="21"/>
+          <w:szCs w:val="21"/>
+        </w:rPr>
+      </w:pPr>
+      <w:del w:id="32" w:author="Albert Einstien" w:date="2015-10-30T20:54:00Z">
+        <w:r>
+          <w:rPr>
+            <w:rFonts w:ascii="宋体" w:hAnsi="宋体" w:hint="eastAsia"/>
+            <w:color w:val="333333"/>
+            <w:sz w:val="21"/>
+            <w:szCs w:val="21"/>
+          </w:rPr>
+          <w:delText>基于此，起诉人向基层法院提出诉讼请求，养老院收取费用、张国兰老人的医药费、诊断费、护理费等费用均有详细发票为证。</w:delText>
+        </w:r>
+      </w:del>
     </w:p>
     <w:p>
       <w:pPr>
@@ -1539,21 +1866,24 @@
         <w:shd w:val="clear" w:color="auto" w:fill="FFFFFF"/>
         <w:spacing w:before="0" w:beforeAutospacing="0" w:after="0" w:afterAutospacing="0" w:line="390" w:lineRule="atLeast"/>
         <w:rPr>
-          <w:rFonts w:ascii="宋体"/>
-          <w:color w:val="333333"/>
-          <w:sz w:val="21"/>
-          <w:szCs w:val="21"/>
-        </w:rPr>
-      </w:pPr>
-      <w:r>
-        <w:rPr>
-          <w:rFonts w:ascii="宋体" w:hAnsi="宋体" w:hint="eastAsia"/>
-          <w:color w:val="333333"/>
-          <w:sz w:val="21"/>
-          <w:szCs w:val="21"/>
-        </w:rPr>
-        <w:t>被起诉人违反合同约定，未尽到看管老人的责任，致使无自理能力的老人发生跌伤。</w:t>
-      </w:r>
+          <w:del w:id="33" w:author="Albert Einstien" w:date="2015-10-30T20:54:00Z"/>
+          <w:rFonts w:ascii="宋体"/>
+          <w:color w:val="333333"/>
+          <w:sz w:val="21"/>
+          <w:szCs w:val="21"/>
+        </w:rPr>
+      </w:pPr>
+      <w:del w:id="34" w:author="Albert Einstien" w:date="2015-10-30T20:54:00Z">
+        <w:r>
+          <w:rPr>
+            <w:rFonts w:ascii="宋体" w:hAnsi="宋体" w:hint="eastAsia"/>
+            <w:color w:val="333333"/>
+            <w:sz w:val="21"/>
+            <w:szCs w:val="21"/>
+          </w:rPr>
+          <w:delText>被起诉人违反合同约定，未尽到看管老人的责任，致使无自理能力的老人发生跌伤。</w:delText>
+        </w:r>
+      </w:del>
     </w:p>
     <w:p>
       <w:pPr>
@@ -1562,75 +1892,78 @@
         <w:spacing w:before="0" w:beforeAutospacing="0" w:after="0" w:afterAutospacing="0" w:line="390" w:lineRule="atLeast"/>
         <w:ind w:firstLine="480"/>
         <w:rPr>
-          <w:rFonts w:ascii="宋体"/>
-          <w:color w:val="333333"/>
-          <w:sz w:val="21"/>
-          <w:szCs w:val="21"/>
-        </w:rPr>
-      </w:pPr>
-      <w:r>
-        <w:rPr>
-          <w:rFonts w:ascii="宋体" w:hAnsi="宋体" w:hint="eastAsia"/>
-          <w:color w:val="333333"/>
-          <w:sz w:val="21"/>
-          <w:szCs w:val="21"/>
-        </w:rPr>
-        <w:t>起诉人同家属与被起诉人签订养老合同，起诉人已支付现金三千元，尽到了相应的合同义务。按照合同约定，被起诉人理应提供养老服务。按照合同的收费标准，对不能自理老人收费为</w:t>
-      </w:r>
-      <w:r>
-        <w:rPr>
-          <w:rFonts w:ascii="宋体" w:hAnsi="宋体"/>
-          <w:color w:val="333333"/>
-          <w:sz w:val="21"/>
-          <w:szCs w:val="21"/>
-        </w:rPr>
-        <w:t>1300-2000</w:t>
-      </w:r>
-      <w:r>
-        <w:rPr>
-          <w:rFonts w:ascii="宋体" w:hAnsi="宋体" w:hint="eastAsia"/>
-          <w:color w:val="333333"/>
-          <w:sz w:val="21"/>
-          <w:szCs w:val="21"/>
-        </w:rPr>
-        <w:t>元</w:t>
-      </w:r>
-      <w:r>
-        <w:rPr>
-          <w:rFonts w:ascii="宋体" w:hAnsi="宋体"/>
-          <w:color w:val="333333"/>
-          <w:sz w:val="21"/>
-          <w:szCs w:val="21"/>
-        </w:rPr>
-        <w:t>/</w:t>
-      </w:r>
-      <w:r>
-        <w:rPr>
-          <w:rFonts w:ascii="宋体" w:hAnsi="宋体" w:hint="eastAsia"/>
-          <w:color w:val="333333"/>
-          <w:sz w:val="21"/>
-          <w:szCs w:val="21"/>
-        </w:rPr>
-        <w:t>月，现已支付</w:t>
-      </w:r>
-      <w:r>
-        <w:rPr>
-          <w:rFonts w:ascii="宋体" w:hAnsi="宋体"/>
-          <w:color w:val="333333"/>
-          <w:sz w:val="21"/>
-          <w:szCs w:val="21"/>
-        </w:rPr>
-        <w:t>1500</w:t>
-      </w:r>
-      <w:r>
-        <w:rPr>
-          <w:rFonts w:ascii="宋体" w:hAnsi="宋体" w:hint="eastAsia"/>
-          <w:color w:val="333333"/>
-          <w:sz w:val="21"/>
-          <w:szCs w:val="21"/>
-        </w:rPr>
-        <w:t>元，在该范围内，属于最高收费范畴，至少应尽到保障老人人身安全的义务。被起诉人已承认张国兰老人是在合同有效期间，在养老院发生跌伤，有录音为证；此外，老人头部及眼睛还有多处副伤。基于此，起诉人认为被起诉人没有履行合同约定，没有尽到起码的看护老人人身安全的义务。</w:t>
-      </w:r>
+          <w:del w:id="35" w:author="Albert Einstien" w:date="2015-10-30T20:54:00Z"/>
+          <w:rFonts w:ascii="宋体"/>
+          <w:color w:val="333333"/>
+          <w:sz w:val="21"/>
+          <w:szCs w:val="21"/>
+        </w:rPr>
+      </w:pPr>
+      <w:del w:id="36" w:author="Albert Einstien" w:date="2015-10-30T20:54:00Z">
+        <w:r>
+          <w:rPr>
+            <w:rFonts w:ascii="宋体" w:hAnsi="宋体" w:hint="eastAsia"/>
+            <w:color w:val="333333"/>
+            <w:sz w:val="21"/>
+            <w:szCs w:val="21"/>
+          </w:rPr>
+          <w:delText>起诉人同家属与被起诉人签订养老合同，起诉人已支付现金三千元，尽到了相应的合同义务。按照合同约定，被起诉人理应提供养老服务。按照合同的收费标准，对不能自理老人收费为</w:delText>
+        </w:r>
+        <w:r>
+          <w:rPr>
+            <w:rFonts w:ascii="宋体" w:hAnsi="宋体"/>
+            <w:color w:val="333333"/>
+            <w:sz w:val="21"/>
+            <w:szCs w:val="21"/>
+          </w:rPr>
+          <w:delText>1300-2000</w:delText>
+        </w:r>
+        <w:r>
+          <w:rPr>
+            <w:rFonts w:ascii="宋体" w:hAnsi="宋体" w:hint="eastAsia"/>
+            <w:color w:val="333333"/>
+            <w:sz w:val="21"/>
+            <w:szCs w:val="21"/>
+          </w:rPr>
+          <w:delText>元</w:delText>
+        </w:r>
+        <w:r>
+          <w:rPr>
+            <w:rFonts w:ascii="宋体" w:hAnsi="宋体"/>
+            <w:color w:val="333333"/>
+            <w:sz w:val="21"/>
+            <w:szCs w:val="21"/>
+          </w:rPr>
+          <w:delText>/</w:delText>
+        </w:r>
+        <w:r>
+          <w:rPr>
+            <w:rFonts w:ascii="宋体" w:hAnsi="宋体" w:hint="eastAsia"/>
+            <w:color w:val="333333"/>
+            <w:sz w:val="21"/>
+            <w:szCs w:val="21"/>
+          </w:rPr>
+          <w:delText>月，现已支付</w:delText>
+        </w:r>
+        <w:r>
+          <w:rPr>
+            <w:rFonts w:ascii="宋体" w:hAnsi="宋体"/>
+            <w:color w:val="333333"/>
+            <w:sz w:val="21"/>
+            <w:szCs w:val="21"/>
+          </w:rPr>
+          <w:delText>1500</w:delText>
+        </w:r>
+        <w:r>
+          <w:rPr>
+            <w:rFonts w:ascii="宋体" w:hAnsi="宋体" w:hint="eastAsia"/>
+            <w:color w:val="333333"/>
+            <w:sz w:val="21"/>
+            <w:szCs w:val="21"/>
+          </w:rPr>
+          <w:delText>元，在该范围内，属于最高收费范畴，至少应尽到保障老人人身安全的义务。被起诉人已承认张国兰老人是在合同有效期间，在养老院发生跌伤，有录音为证；此外，老人头部及眼睛还有多处副伤。基于此，起诉人认为被起诉人没有履行合同约定，没有尽到起码的看护老人人身安全的义务。</w:delText>
+        </w:r>
+      </w:del>
     </w:p>
     <w:p>
       <w:pPr>
@@ -1639,21 +1972,24 @@
         <w:spacing w:before="0" w:beforeAutospacing="0" w:after="0" w:afterAutospacing="0" w:line="390" w:lineRule="atLeast"/>
         <w:ind w:firstLine="480"/>
         <w:rPr>
-          <w:rFonts w:ascii="宋体"/>
-          <w:color w:val="333333"/>
-          <w:sz w:val="21"/>
-          <w:szCs w:val="21"/>
-        </w:rPr>
-      </w:pPr>
-      <w:r>
-        <w:rPr>
-          <w:rFonts w:ascii="宋体" w:hAnsi="宋体" w:hint="eastAsia"/>
-          <w:color w:val="333333"/>
-          <w:sz w:val="21"/>
-          <w:szCs w:val="21"/>
-        </w:rPr>
-        <w:t>二、被起诉人拒绝为张国兰老人支付任何医疗费用。</w:t>
-      </w:r>
+          <w:del w:id="37" w:author="Albert Einstien" w:date="2015-10-30T20:54:00Z"/>
+          <w:rFonts w:ascii="宋体"/>
+          <w:color w:val="333333"/>
+          <w:sz w:val="21"/>
+          <w:szCs w:val="21"/>
+        </w:rPr>
+      </w:pPr>
+      <w:del w:id="38" w:author="Albert Einstien" w:date="2015-10-30T20:54:00Z">
+        <w:r>
+          <w:rPr>
+            <w:rFonts w:ascii="宋体" w:hAnsi="宋体" w:hint="eastAsia"/>
+            <w:color w:val="333333"/>
+            <w:sz w:val="21"/>
+            <w:szCs w:val="21"/>
+          </w:rPr>
+          <w:delText>二、被起诉人拒绝为张国兰老人支付任何医疗费用。</w:delText>
+        </w:r>
+      </w:del>
     </w:p>
     <w:p>
       <w:pPr>
@@ -1662,21 +1998,24 @@
         <w:spacing w:before="0" w:beforeAutospacing="0" w:after="0" w:afterAutospacing="0" w:line="390" w:lineRule="atLeast"/>
         <w:ind w:firstLine="480"/>
         <w:rPr>
-          <w:rFonts w:ascii="宋体"/>
-          <w:color w:val="333333"/>
-          <w:sz w:val="21"/>
-          <w:szCs w:val="21"/>
-        </w:rPr>
-      </w:pPr>
-      <w:r>
-        <w:rPr>
-          <w:rFonts w:ascii="宋体" w:hAnsi="宋体" w:hint="eastAsia"/>
-          <w:color w:val="333333"/>
-          <w:sz w:val="21"/>
-          <w:szCs w:val="21"/>
-        </w:rPr>
-        <w:t>被起诉人在事故发生后，除了通知家属之外，未履行任何责任，支付任何费用。</w:t>
-      </w:r>
+          <w:del w:id="39" w:author="Albert Einstien" w:date="2015-10-30T20:54:00Z"/>
+          <w:rFonts w:ascii="宋体"/>
+          <w:color w:val="333333"/>
+          <w:sz w:val="21"/>
+          <w:szCs w:val="21"/>
+        </w:rPr>
+      </w:pPr>
+      <w:del w:id="40" w:author="Albert Einstien" w:date="2015-10-30T20:54:00Z">
+        <w:r>
+          <w:rPr>
+            <w:rFonts w:ascii="宋体" w:hAnsi="宋体" w:hint="eastAsia"/>
+            <w:color w:val="333333"/>
+            <w:sz w:val="21"/>
+            <w:szCs w:val="21"/>
+          </w:rPr>
+          <w:delText>被起诉人在事故发生后，除了通知家属之外，未履行任何责任，支付任何费用。</w:delText>
+        </w:r>
+      </w:del>
     </w:p>
     <w:p>
       <w:pPr>
@@ -1685,22 +2024,24 @@
         <w:spacing w:before="0" w:beforeAutospacing="0" w:after="0" w:afterAutospacing="0" w:line="390" w:lineRule="atLeast"/>
         <w:ind w:firstLine="480"/>
         <w:rPr>
-          <w:rFonts w:ascii="宋体"/>
-          <w:color w:val="333333"/>
-          <w:sz w:val="21"/>
-          <w:szCs w:val="21"/>
-        </w:rPr>
-      </w:pPr>
-      <w:r>
-        <w:rPr>
-          <w:rFonts w:ascii="宋体" w:hAnsi="宋体" w:hint="eastAsia"/>
-          <w:color w:val="333333"/>
-          <w:sz w:val="21"/>
-          <w:szCs w:val="21"/>
-        </w:rPr>
-        <w:lastRenderedPageBreak/>
-        <w:t>被起诉人声称其夜晚有四段巡逻时间，张国兰老人是在四段巡逻时间之外发生跌伤，因此发生事故与其无关，且态度强硬，拒负任何责任。且其声称，在被起诉人与起诉人签订的合同中第六条中提到：</w:t>
-      </w:r>
+          <w:del w:id="41" w:author="Albert Einstien" w:date="2015-10-30T20:54:00Z"/>
+          <w:rFonts w:ascii="宋体"/>
+          <w:color w:val="333333"/>
+          <w:sz w:val="21"/>
+          <w:szCs w:val="21"/>
+        </w:rPr>
+      </w:pPr>
+      <w:del w:id="42" w:author="Albert Einstien" w:date="2015-10-30T20:54:00Z">
+        <w:r>
+          <w:rPr>
+            <w:rFonts w:ascii="宋体" w:hAnsi="宋体" w:hint="eastAsia"/>
+            <w:color w:val="333333"/>
+            <w:sz w:val="21"/>
+            <w:szCs w:val="21"/>
+          </w:rPr>
+          <w:delText>被起诉人声称其夜晚有四段巡逻时间，张国兰老人是在四段巡逻时间之外发生跌伤，因此发生事故与其无关，且态度强硬，拒负任何责任。且其声称，在被起诉人与起诉人签订的合同中第六条中提到：</w:delText>
+        </w:r>
+      </w:del>
     </w:p>
     <w:p>
       <w:pPr>
@@ -1709,21 +2050,24 @@
         <w:spacing w:before="0" w:beforeAutospacing="0" w:after="0" w:afterAutospacing="0" w:line="390" w:lineRule="atLeast"/>
         <w:ind w:firstLine="480"/>
         <w:rPr>
-          <w:rFonts w:ascii="宋体"/>
-          <w:color w:val="333333"/>
-          <w:sz w:val="21"/>
-          <w:szCs w:val="21"/>
-        </w:rPr>
-      </w:pPr>
-      <w:r>
-        <w:rPr>
-          <w:rFonts w:ascii="宋体" w:hAnsi="宋体" w:hint="eastAsia"/>
-          <w:color w:val="333333"/>
-          <w:sz w:val="21"/>
-          <w:szCs w:val="21"/>
-        </w:rPr>
-        <w:t>“如在托老所赡养过程中，老人出现病状，生病和意外损伤，特别病例死亡者，本所只在过程中通知家人和亲属，不负担任何责任（如脑淤血、心肌梗塞、心脏病、慢性病等）另外在托老所登记时如有隐瞒病情者，托老所概不负责；”</w:t>
-      </w:r>
+          <w:del w:id="43" w:author="Albert Einstien" w:date="2015-10-30T20:54:00Z"/>
+          <w:rFonts w:ascii="宋体"/>
+          <w:color w:val="333333"/>
+          <w:sz w:val="21"/>
+          <w:szCs w:val="21"/>
+        </w:rPr>
+      </w:pPr>
+      <w:del w:id="44" w:author="Albert Einstien" w:date="2015-10-30T20:54:00Z">
+        <w:r>
+          <w:rPr>
+            <w:rFonts w:ascii="宋体" w:hAnsi="宋体" w:hint="eastAsia"/>
+            <w:color w:val="333333"/>
+            <w:sz w:val="21"/>
+            <w:szCs w:val="21"/>
+          </w:rPr>
+          <w:delText>“如在托老所赡养过程中，老人出现病状，生病和意外损伤，特别病例死亡者，本所只在过程中通知家人和亲属，不负担任何责任（如脑淤血、心肌梗塞、心脏病、慢性病等）另外在托老所登记时如有隐瞒病情者，托老所概不负责；”</w:delText>
+        </w:r>
+      </w:del>
     </w:p>
     <w:p>
       <w:pPr>
@@ -1732,23 +2076,24 @@
         <w:spacing w:before="0" w:beforeAutospacing="0" w:after="0" w:afterAutospacing="0" w:line="390" w:lineRule="atLeast"/>
         <w:ind w:firstLine="480"/>
         <w:rPr>
-          <w:rFonts w:ascii="宋体"/>
-          <w:color w:val="333333"/>
-          <w:sz w:val="21"/>
-          <w:szCs w:val="21"/>
-        </w:rPr>
-      </w:pPr>
-      <w:r>
-        <w:rPr>
-          <w:rFonts w:ascii="宋体" w:hAnsi="宋体" w:hint="eastAsia"/>
-          <w:color w:val="333333"/>
-          <w:sz w:val="21"/>
-          <w:szCs w:val="21"/>
-        </w:rPr>
-        <w:t>这里提到意外损伤，有两种理解：</w:t>
-      </w:r>
-      <w:bookmarkStart w:id="4" w:name="_GoBack"/>
-      <w:bookmarkEnd w:id="4"/>
+          <w:del w:id="45" w:author="Albert Einstien" w:date="2015-10-30T20:54:00Z"/>
+          <w:rFonts w:ascii="宋体"/>
+          <w:color w:val="333333"/>
+          <w:sz w:val="21"/>
+          <w:szCs w:val="21"/>
+        </w:rPr>
+      </w:pPr>
+      <w:del w:id="46" w:author="Albert Einstien" w:date="2015-10-30T20:54:00Z">
+        <w:r>
+          <w:rPr>
+            <w:rFonts w:ascii="宋体" w:hAnsi="宋体" w:hint="eastAsia"/>
+            <w:color w:val="333333"/>
+            <w:sz w:val="21"/>
+            <w:szCs w:val="21"/>
+          </w:rPr>
+          <w:delText>这里提到意外损伤，有两种理解：</w:delText>
+        </w:r>
+      </w:del>
     </w:p>
     <w:p>
       <w:pPr>
@@ -1760,21 +2105,24 @@
         <w:shd w:val="clear" w:color="auto" w:fill="FFFFFF"/>
         <w:spacing w:before="0" w:beforeAutospacing="0" w:after="0" w:afterAutospacing="0" w:line="390" w:lineRule="atLeast"/>
         <w:rPr>
-          <w:rFonts w:ascii="宋体"/>
-          <w:color w:val="333333"/>
-          <w:sz w:val="21"/>
-          <w:szCs w:val="21"/>
-        </w:rPr>
-      </w:pPr>
-      <w:r>
-        <w:rPr>
-          <w:rFonts w:ascii="宋体" w:hAnsi="宋体" w:hint="eastAsia"/>
-          <w:color w:val="333333"/>
-          <w:sz w:val="21"/>
-          <w:szCs w:val="21"/>
-        </w:rPr>
-        <w:t>因脑流血等合同中提到的症状而发生意外损伤。</w:t>
-      </w:r>
+          <w:del w:id="47" w:author="Albert Einstien" w:date="2015-10-30T20:54:00Z"/>
+          <w:rFonts w:ascii="宋体"/>
+          <w:color w:val="333333"/>
+          <w:sz w:val="21"/>
+          <w:szCs w:val="21"/>
+        </w:rPr>
+      </w:pPr>
+      <w:del w:id="48" w:author="Albert Einstien" w:date="2015-10-30T20:54:00Z">
+        <w:r>
+          <w:rPr>
+            <w:rFonts w:ascii="宋体" w:hAnsi="宋体" w:hint="eastAsia"/>
+            <w:color w:val="333333"/>
+            <w:sz w:val="21"/>
+            <w:szCs w:val="21"/>
+          </w:rPr>
+          <w:delText>因脑流血等合同中提到的症状而发生意外损伤。</w:delText>
+        </w:r>
+      </w:del>
     </w:p>
     <w:p>
       <w:pPr>
@@ -1786,21 +2134,24 @@
         <w:shd w:val="clear" w:color="auto" w:fill="FFFFFF"/>
         <w:spacing w:before="0" w:beforeAutospacing="0" w:after="0" w:afterAutospacing="0" w:line="390" w:lineRule="atLeast"/>
         <w:rPr>
-          <w:rFonts w:ascii="宋体"/>
-          <w:color w:val="333333"/>
-          <w:sz w:val="21"/>
-          <w:szCs w:val="21"/>
-        </w:rPr>
-      </w:pPr>
-      <w:r>
-        <w:rPr>
-          <w:rFonts w:ascii="宋体" w:hAnsi="宋体" w:hint="eastAsia"/>
-          <w:color w:val="333333"/>
-          <w:sz w:val="21"/>
-          <w:szCs w:val="21"/>
-        </w:rPr>
-        <w:t>发生意外事故造成人身损伤。</w:t>
-      </w:r>
+          <w:del w:id="49" w:author="Albert Einstien" w:date="2015-10-30T20:54:00Z"/>
+          <w:rFonts w:ascii="宋体"/>
+          <w:color w:val="333333"/>
+          <w:sz w:val="21"/>
+          <w:szCs w:val="21"/>
+        </w:rPr>
+      </w:pPr>
+      <w:del w:id="50" w:author="Albert Einstien" w:date="2015-10-30T20:54:00Z">
+        <w:r>
+          <w:rPr>
+            <w:rFonts w:ascii="宋体" w:hAnsi="宋体" w:hint="eastAsia"/>
+            <w:color w:val="333333"/>
+            <w:sz w:val="21"/>
+            <w:szCs w:val="21"/>
+          </w:rPr>
+          <w:delText>发生意外事故造成人身损伤。</w:delText>
+        </w:r>
+      </w:del>
     </w:p>
     <w:p>
       <w:pPr>
@@ -1809,38 +2160,41 @@
         <w:spacing w:before="0" w:beforeAutospacing="0" w:after="0" w:afterAutospacing="0" w:line="390" w:lineRule="atLeast"/>
         <w:ind w:firstLine="480"/>
         <w:rPr>
-          <w:rFonts w:ascii="宋体"/>
-          <w:color w:val="333333"/>
-          <w:sz w:val="21"/>
-          <w:szCs w:val="21"/>
-        </w:rPr>
-      </w:pPr>
-      <w:r>
-        <w:rPr>
-          <w:rFonts w:ascii="宋体" w:hAnsi="宋体" w:hint="eastAsia"/>
-          <w:color w:val="333333"/>
-          <w:sz w:val="21"/>
-          <w:szCs w:val="21"/>
-        </w:rPr>
-        <w:t>按第一种理解，张国兰老人除了眼盲、半痴呆外，并无其他病症，因此不在意外操作范围之内，可以认定养老院未履行责任，看管老人人身安全。按第二种理解，则被起诉人违背了赡养老人、照顾老人的初衷，试问，连最基本的人身安全都不能保证，放任无自理能力的老人发生意外损伤而能不承担任何责任，托老所存在的意义为何？起诉人及其亲属与被起诉人所经营的托老所签订合同的目的就是由被起诉人妥善照顾起诉人的生活，保护起诉人的人身安全是被起诉人应尽的基本的主要的合同义务，被起诉人声称的仅仅在夜间巡逻的时间负有保障起诉人安全的没有合同和法律的依据，依照《中华人民共和国合同法》第一百零七条“</w:t>
-      </w:r>
-      <w:r>
-        <w:rPr>
-          <w:rFonts w:ascii="宋体" w:hAnsi="宋体" w:cs="宋体" w:hint="eastAsia"/>
-          <w:sz w:val="21"/>
-          <w:szCs w:val="21"/>
-        </w:rPr>
-        <w:t>当事人一方不履行合同义务或者履行合同义务不符合约定的，应当承担继续履行、采取补救措施或者赔偿损失等违约责任</w:t>
-      </w:r>
-      <w:r>
-        <w:rPr>
-          <w:rFonts w:ascii="宋体" w:hAnsi="宋体" w:hint="eastAsia"/>
-          <w:color w:val="333333"/>
-          <w:sz w:val="21"/>
-          <w:szCs w:val="21"/>
-        </w:rPr>
-        <w:t>”，被起诉人拒不承担起诉人因摔伤而支付的医药费等合理费用的行为于法无据。</w:t>
-      </w:r>
+          <w:del w:id="51" w:author="Albert Einstien" w:date="2015-10-30T20:54:00Z"/>
+          <w:rFonts w:ascii="宋体"/>
+          <w:color w:val="333333"/>
+          <w:sz w:val="21"/>
+          <w:szCs w:val="21"/>
+        </w:rPr>
+      </w:pPr>
+      <w:del w:id="52" w:author="Albert Einstien" w:date="2015-10-30T20:54:00Z">
+        <w:r>
+          <w:rPr>
+            <w:rFonts w:ascii="宋体" w:hAnsi="宋体" w:hint="eastAsia"/>
+            <w:color w:val="333333"/>
+            <w:sz w:val="21"/>
+            <w:szCs w:val="21"/>
+          </w:rPr>
+          <w:delText>按第一种理解，张国兰老人除了眼盲、半痴呆外，并无其他病症，因此不在意外操作范围之内，可以认定养老院未履行责任，看管老人人身安全。按第二种理解，则被起诉人违背了赡养老人、照顾老人的初衷，试问，连最基本的人身安全都不能保证，放任无自理能力的老人发生意外损伤而能不承担任何责任，托老所存在的意义为何？起诉人及其亲属与被起诉人所经营的托老所签订合同的目的就是由被起诉人妥善照顾起诉人的生活，保护起诉人的人身安全是被起诉人应尽的基本的主要的合同义务，被起诉人声称的仅仅在夜间巡逻的时间负有保障起诉人安全的没有合同和法律的依据，依照《中华人民共和国合同法》第一百零七条“</w:delText>
+        </w:r>
+        <w:r>
+          <w:rPr>
+            <w:rFonts w:ascii="宋体" w:hAnsi="宋体" w:cs="宋体" w:hint="eastAsia"/>
+            <w:sz w:val="21"/>
+            <w:szCs w:val="21"/>
+          </w:rPr>
+          <w:delText>当事人一方不履行合同义务或者履行合同义务不符合约定的，应当承担继续履行、采取补救措施或者赔偿损失等违约责任</w:delText>
+        </w:r>
+        <w:r>
+          <w:rPr>
+            <w:rFonts w:ascii="宋体" w:hAnsi="宋体" w:hint="eastAsia"/>
+            <w:color w:val="333333"/>
+            <w:sz w:val="21"/>
+            <w:szCs w:val="21"/>
+          </w:rPr>
+          <w:delText>”，被起诉人拒不承担起诉人因摔伤而支付的医药费等合理费用的行为于法无据。</w:delText>
+        </w:r>
+      </w:del>
     </w:p>
     <w:p>
       <w:pPr>
@@ -1849,21 +2203,24 @@
         <w:spacing w:before="0" w:beforeAutospacing="0" w:after="0" w:afterAutospacing="0" w:line="390" w:lineRule="atLeast"/>
         <w:ind w:firstLine="480"/>
         <w:rPr>
-          <w:rFonts w:ascii="宋体"/>
-          <w:color w:val="333333"/>
-          <w:sz w:val="21"/>
-          <w:szCs w:val="21"/>
-        </w:rPr>
-      </w:pPr>
-      <w:r>
-        <w:rPr>
-          <w:rFonts w:ascii="宋体" w:hAnsi="宋体" w:hint="eastAsia"/>
-          <w:color w:val="333333"/>
-          <w:sz w:val="21"/>
-          <w:szCs w:val="21"/>
-        </w:rPr>
-        <w:t>同时，这也违反了《侵权责任法》第三十七条规定：</w:t>
-      </w:r>
+          <w:del w:id="53" w:author="Albert Einstien" w:date="2015-10-30T20:54:00Z"/>
+          <w:rFonts w:ascii="宋体"/>
+          <w:color w:val="333333"/>
+          <w:sz w:val="21"/>
+          <w:szCs w:val="21"/>
+        </w:rPr>
+      </w:pPr>
+      <w:del w:id="54" w:author="Albert Einstien" w:date="2015-10-30T20:54:00Z">
+        <w:r>
+          <w:rPr>
+            <w:rFonts w:ascii="宋体" w:hAnsi="宋体" w:hint="eastAsia"/>
+            <w:color w:val="333333"/>
+            <w:sz w:val="21"/>
+            <w:szCs w:val="21"/>
+          </w:rPr>
+          <w:delText>同时，这也违反了《侵权责任法》第三十七条规定：</w:delText>
+        </w:r>
+      </w:del>
     </w:p>
     <w:p>
       <w:pPr>
@@ -1872,21 +2229,24 @@
         <w:spacing w:before="0" w:beforeAutospacing="0" w:after="0" w:afterAutospacing="0" w:line="390" w:lineRule="atLeast"/>
         <w:ind w:firstLine="480"/>
         <w:rPr>
-          <w:rFonts w:ascii="宋体"/>
-          <w:color w:val="333333"/>
-          <w:sz w:val="21"/>
-          <w:szCs w:val="21"/>
-        </w:rPr>
-      </w:pPr>
-      <w:r>
-        <w:rPr>
-          <w:rFonts w:ascii="宋体" w:hAnsi="宋体" w:hint="eastAsia"/>
-          <w:color w:val="333333"/>
-          <w:sz w:val="21"/>
-          <w:szCs w:val="21"/>
-        </w:rPr>
-        <w:t>“宾馆、商场、银行、车站、娱乐场所等公共场所的管理人或者群众性活动的组织者，未尽到安全保障义务，造成他人损害的，应当承担侵权责任。”</w:t>
-      </w:r>
+          <w:del w:id="55" w:author="Albert Einstien" w:date="2015-10-30T20:54:00Z"/>
+          <w:rFonts w:ascii="宋体"/>
+          <w:color w:val="333333"/>
+          <w:sz w:val="21"/>
+          <w:szCs w:val="21"/>
+        </w:rPr>
+      </w:pPr>
+      <w:del w:id="56" w:author="Albert Einstien" w:date="2015-10-30T20:54:00Z">
+        <w:r>
+          <w:rPr>
+            <w:rFonts w:ascii="宋体" w:hAnsi="宋体" w:hint="eastAsia"/>
+            <w:color w:val="333333"/>
+            <w:sz w:val="21"/>
+            <w:szCs w:val="21"/>
+          </w:rPr>
+          <w:delText>“宾馆、商场、银行、车站、娱乐场所等公共场所的管理人或者群众性活动的组织者，未尽到安全保障义务，造成他人损害的，应当承担侵权责任。”</w:delText>
+        </w:r>
+      </w:del>
     </w:p>
     <w:p>
       <w:pPr>
@@ -1895,21 +2255,24 @@
         <w:spacing w:before="0" w:beforeAutospacing="0" w:after="0" w:afterAutospacing="0" w:line="390" w:lineRule="atLeast"/>
         <w:ind w:firstLine="480"/>
         <w:rPr>
-          <w:rFonts w:ascii="宋体"/>
-          <w:color w:val="333333"/>
-          <w:sz w:val="21"/>
-          <w:szCs w:val="21"/>
-        </w:rPr>
-      </w:pPr>
-      <w:r>
-        <w:rPr>
-          <w:rFonts w:ascii="宋体" w:hAnsi="宋体" w:hint="eastAsia"/>
-          <w:color w:val="333333"/>
-          <w:sz w:val="21"/>
-          <w:szCs w:val="21"/>
-        </w:rPr>
-        <w:t>因此，不论何种解释，被起诉人理应为此承担责任，为老人承担医疗费用，为起诉人家属承担误工费用，且应当为其蛮横无礼的态度负责，向起诉人家属道歉。</w:t>
-      </w:r>
+          <w:del w:id="57" w:author="Albert Einstien" w:date="2015-10-30T20:54:00Z"/>
+          <w:rFonts w:ascii="宋体"/>
+          <w:color w:val="333333"/>
+          <w:sz w:val="21"/>
+          <w:szCs w:val="21"/>
+        </w:rPr>
+      </w:pPr>
+      <w:del w:id="58" w:author="Albert Einstien" w:date="2015-10-30T20:54:00Z">
+        <w:r>
+          <w:rPr>
+            <w:rFonts w:ascii="宋体" w:hAnsi="宋体" w:hint="eastAsia"/>
+            <w:color w:val="333333"/>
+            <w:sz w:val="21"/>
+            <w:szCs w:val="21"/>
+          </w:rPr>
+          <w:delText>因此，不论何种解释，被起诉人理应为此承担责任，为老人承担医疗费用，为起诉人家属承担误工费用，且应当为其蛮横无礼的态度负责，向起诉人家属道歉。</w:delText>
+        </w:r>
+      </w:del>
     </w:p>
     <w:p>
       <w:pPr>
@@ -1918,21 +2281,24 @@
         <w:spacing w:before="0" w:beforeAutospacing="0" w:after="0" w:afterAutospacing="0" w:line="390" w:lineRule="atLeast"/>
         <w:ind w:firstLine="480"/>
         <w:rPr>
-          <w:rFonts w:ascii="宋体"/>
-          <w:color w:val="333333"/>
-          <w:sz w:val="21"/>
-          <w:szCs w:val="21"/>
-        </w:rPr>
-      </w:pPr>
-      <w:r>
-        <w:rPr>
-          <w:rFonts w:ascii="宋体" w:hAnsi="宋体" w:hint="eastAsia"/>
-          <w:color w:val="333333"/>
-          <w:sz w:val="21"/>
-          <w:szCs w:val="21"/>
-        </w:rPr>
-        <w:t>附：</w:t>
-      </w:r>
+          <w:del w:id="59" w:author="Albert Einstien" w:date="2015-10-30T20:54:00Z"/>
+          <w:rFonts w:ascii="宋体"/>
+          <w:color w:val="333333"/>
+          <w:sz w:val="21"/>
+          <w:szCs w:val="21"/>
+        </w:rPr>
+      </w:pPr>
+      <w:del w:id="60" w:author="Albert Einstien" w:date="2015-10-30T20:54:00Z">
+        <w:r>
+          <w:rPr>
+            <w:rFonts w:ascii="宋体" w:hAnsi="宋体" w:hint="eastAsia"/>
+            <w:color w:val="333333"/>
+            <w:sz w:val="21"/>
+            <w:szCs w:val="21"/>
+          </w:rPr>
+          <w:delText>附：</w:delText>
+        </w:r>
+      </w:del>
     </w:p>
     <w:p>
       <w:pPr>
@@ -1941,30 +2307,33 @@
         <w:spacing w:before="0" w:beforeAutospacing="0" w:after="0" w:afterAutospacing="0" w:line="390" w:lineRule="atLeast"/>
         <w:ind w:firstLine="480"/>
         <w:rPr>
-          <w:rFonts w:ascii="宋体"/>
-          <w:color w:val="333333"/>
-          <w:sz w:val="21"/>
-          <w:szCs w:val="21"/>
-        </w:rPr>
-      </w:pPr>
-      <w:r>
-        <w:rPr>
-          <w:rFonts w:ascii="宋体" w:hAnsi="宋体"/>
-          <w:color w:val="333333"/>
-          <w:sz w:val="21"/>
-          <w:szCs w:val="21"/>
-        </w:rPr>
-        <w:t>1.</w:t>
-      </w:r>
-      <w:r>
-        <w:rPr>
-          <w:rFonts w:ascii="宋体" w:hAnsi="宋体" w:hint="eastAsia"/>
-          <w:color w:val="333333"/>
-          <w:sz w:val="21"/>
-          <w:szCs w:val="21"/>
-        </w:rPr>
-        <w:t>本起诉状副本二份</w:t>
-      </w:r>
+          <w:del w:id="61" w:author="Albert Einstien" w:date="2015-10-30T20:54:00Z"/>
+          <w:rFonts w:ascii="宋体"/>
+          <w:color w:val="333333"/>
+          <w:sz w:val="21"/>
+          <w:szCs w:val="21"/>
+        </w:rPr>
+      </w:pPr>
+      <w:del w:id="62" w:author="Albert Einstien" w:date="2015-10-30T20:54:00Z">
+        <w:r>
+          <w:rPr>
+            <w:rFonts w:ascii="宋体" w:hAnsi="宋体"/>
+            <w:color w:val="333333"/>
+            <w:sz w:val="21"/>
+            <w:szCs w:val="21"/>
+          </w:rPr>
+          <w:delText>1.</w:delText>
+        </w:r>
+        <w:r>
+          <w:rPr>
+            <w:rFonts w:ascii="宋体" w:hAnsi="宋体" w:hint="eastAsia"/>
+            <w:color w:val="333333"/>
+            <w:sz w:val="21"/>
+            <w:szCs w:val="21"/>
+          </w:rPr>
+          <w:delText>本起诉状副本二份</w:delText>
+        </w:r>
+      </w:del>
     </w:p>
     <w:p>
       <w:pPr>
@@ -1973,30 +2342,33 @@
         <w:spacing w:before="0" w:beforeAutospacing="0" w:after="0" w:afterAutospacing="0" w:line="390" w:lineRule="atLeast"/>
         <w:ind w:firstLine="480"/>
         <w:rPr>
-          <w:rFonts w:ascii="宋体"/>
-          <w:color w:val="333333"/>
-          <w:sz w:val="21"/>
-          <w:szCs w:val="21"/>
-        </w:rPr>
-      </w:pPr>
-      <w:r>
-        <w:rPr>
-          <w:rFonts w:ascii="宋体" w:hAnsi="宋体"/>
-          <w:color w:val="333333"/>
-          <w:sz w:val="21"/>
-          <w:szCs w:val="21"/>
-        </w:rPr>
-        <w:t>2.</w:t>
-      </w:r>
-      <w:r>
-        <w:rPr>
-          <w:rFonts w:ascii="宋体" w:hAnsi="宋体" w:hint="eastAsia"/>
-          <w:color w:val="333333"/>
-          <w:sz w:val="21"/>
-          <w:szCs w:val="21"/>
-        </w:rPr>
-        <w:t>证据：</w:t>
-      </w:r>
+          <w:del w:id="63" w:author="Albert Einstien" w:date="2015-10-30T20:54:00Z"/>
+          <w:rFonts w:ascii="宋体"/>
+          <w:color w:val="333333"/>
+          <w:sz w:val="21"/>
+          <w:szCs w:val="21"/>
+        </w:rPr>
+      </w:pPr>
+      <w:del w:id="64" w:author="Albert Einstien" w:date="2015-10-30T20:54:00Z">
+        <w:r>
+          <w:rPr>
+            <w:rFonts w:ascii="宋体" w:hAnsi="宋体"/>
+            <w:color w:val="333333"/>
+            <w:sz w:val="21"/>
+            <w:szCs w:val="21"/>
+          </w:rPr>
+          <w:delText>2.</w:delText>
+        </w:r>
+        <w:r>
+          <w:rPr>
+            <w:rFonts w:ascii="宋体" w:hAnsi="宋体" w:hint="eastAsia"/>
+            <w:color w:val="333333"/>
+            <w:sz w:val="21"/>
+            <w:szCs w:val="21"/>
+          </w:rPr>
+          <w:delText>证据：</w:delText>
+        </w:r>
+      </w:del>
     </w:p>
     <w:p>
       <w:pPr>
@@ -2005,21 +2377,24 @@
         <w:spacing w:before="0" w:beforeAutospacing="0" w:after="0" w:afterAutospacing="0" w:line="390" w:lineRule="atLeast"/>
         <w:ind w:firstLine="480"/>
         <w:rPr>
-          <w:rFonts w:ascii="宋体"/>
-          <w:color w:val="333333"/>
-          <w:sz w:val="21"/>
-          <w:szCs w:val="21"/>
-        </w:rPr>
-      </w:pPr>
-      <w:r>
-        <w:rPr>
-          <w:rFonts w:ascii="宋体" w:hAnsi="宋体" w:hint="eastAsia"/>
-          <w:color w:val="333333"/>
-          <w:sz w:val="21"/>
-          <w:szCs w:val="21"/>
-        </w:rPr>
-        <w:t>①起诉人与被起诉人签署的合同原件及复印件，证明双方存在真实有效的合同关系。</w:t>
-      </w:r>
+          <w:del w:id="65" w:author="Albert Einstien" w:date="2015-10-30T20:54:00Z"/>
+          <w:rFonts w:ascii="宋体"/>
+          <w:color w:val="333333"/>
+          <w:sz w:val="21"/>
+          <w:szCs w:val="21"/>
+        </w:rPr>
+      </w:pPr>
+      <w:del w:id="66" w:author="Albert Einstien" w:date="2015-10-30T20:54:00Z">
+        <w:r>
+          <w:rPr>
+            <w:rFonts w:ascii="宋体" w:hAnsi="宋体" w:hint="eastAsia"/>
+            <w:color w:val="333333"/>
+            <w:sz w:val="21"/>
+            <w:szCs w:val="21"/>
+          </w:rPr>
+          <w:delText>①起诉人与被起诉人签署的合同原件及复印件，证明双方存在真实有效的合同关系。</w:delText>
+        </w:r>
+      </w:del>
     </w:p>
     <w:p>
       <w:pPr>
@@ -2028,39 +2403,42 @@
         <w:spacing w:before="0" w:beforeAutospacing="0" w:after="0" w:afterAutospacing="0" w:line="390" w:lineRule="atLeast"/>
         <w:ind w:firstLine="480"/>
         <w:rPr>
-          <w:rFonts w:ascii="宋体"/>
-          <w:color w:val="333333"/>
-          <w:sz w:val="21"/>
-          <w:szCs w:val="21"/>
-        </w:rPr>
-      </w:pPr>
-      <w:r>
-        <w:rPr>
-          <w:rFonts w:ascii="宋体" w:hAnsi="宋体" w:hint="eastAsia"/>
-          <w:color w:val="333333"/>
-          <w:sz w:val="21"/>
-          <w:szCs w:val="21"/>
-        </w:rPr>
-        <w:t>②被起诉人所在托老所出具的</w:t>
-      </w:r>
-      <w:r>
-        <w:rPr>
-          <w:rFonts w:ascii="宋体" w:hAnsi="宋体"/>
-          <w:color w:val="333333"/>
-          <w:sz w:val="21"/>
-          <w:szCs w:val="21"/>
-        </w:rPr>
-        <w:t>3000</w:t>
-      </w:r>
-      <w:r>
-        <w:rPr>
-          <w:rFonts w:ascii="宋体" w:hAnsi="宋体" w:hint="eastAsia"/>
-          <w:color w:val="333333"/>
-          <w:sz w:val="21"/>
-          <w:szCs w:val="21"/>
-        </w:rPr>
-        <w:t>元养老费用的收据，证明起诉人已经妥善完成合同义务</w:t>
-      </w:r>
+          <w:del w:id="67" w:author="Albert Einstien" w:date="2015-10-30T20:54:00Z"/>
+          <w:rFonts w:ascii="宋体"/>
+          <w:color w:val="333333"/>
+          <w:sz w:val="21"/>
+          <w:szCs w:val="21"/>
+        </w:rPr>
+      </w:pPr>
+      <w:del w:id="68" w:author="Albert Einstien" w:date="2015-10-30T20:54:00Z">
+        <w:r>
+          <w:rPr>
+            <w:rFonts w:ascii="宋体" w:hAnsi="宋体" w:hint="eastAsia"/>
+            <w:color w:val="333333"/>
+            <w:sz w:val="21"/>
+            <w:szCs w:val="21"/>
+          </w:rPr>
+          <w:delText>②被起诉人所在托老所出具的</w:delText>
+        </w:r>
+        <w:r>
+          <w:rPr>
+            <w:rFonts w:ascii="宋体" w:hAnsi="宋体"/>
+            <w:color w:val="333333"/>
+            <w:sz w:val="21"/>
+            <w:szCs w:val="21"/>
+          </w:rPr>
+          <w:delText>3000</w:delText>
+        </w:r>
+        <w:r>
+          <w:rPr>
+            <w:rFonts w:ascii="宋体" w:hAnsi="宋体" w:hint="eastAsia"/>
+            <w:color w:val="333333"/>
+            <w:sz w:val="21"/>
+            <w:szCs w:val="21"/>
+          </w:rPr>
+          <w:delText>元养老费用的收据，证明起诉人已经妥善完成合同义务</w:delText>
+        </w:r>
+      </w:del>
     </w:p>
     <w:p>
       <w:pPr>
@@ -2069,21 +2447,24 @@
         <w:spacing w:before="0" w:beforeAutospacing="0" w:after="0" w:afterAutospacing="0" w:line="390" w:lineRule="atLeast"/>
         <w:ind w:firstLine="480"/>
         <w:rPr>
-          <w:rFonts w:ascii="宋体"/>
-          <w:color w:val="333333"/>
-          <w:sz w:val="21"/>
-          <w:szCs w:val="21"/>
-        </w:rPr>
-      </w:pPr>
-      <w:r>
-        <w:rPr>
-          <w:rFonts w:ascii="宋体" w:hAnsi="宋体" w:hint="eastAsia"/>
-          <w:color w:val="333333"/>
-          <w:sz w:val="21"/>
-          <w:szCs w:val="21"/>
-        </w:rPr>
-        <w:t>③托老所医院医生的诊断报告及检查费、医药费、护理费等详细发票，证明起诉人的实际损失</w:t>
-      </w:r>
+          <w:del w:id="69" w:author="Albert Einstien" w:date="2015-10-30T20:54:00Z"/>
+          <w:rFonts w:ascii="宋体"/>
+          <w:color w:val="333333"/>
+          <w:sz w:val="21"/>
+          <w:szCs w:val="21"/>
+        </w:rPr>
+      </w:pPr>
+      <w:del w:id="70" w:author="Albert Einstien" w:date="2015-10-30T20:54:00Z">
+        <w:r>
+          <w:rPr>
+            <w:rFonts w:ascii="宋体" w:hAnsi="宋体" w:hint="eastAsia"/>
+            <w:color w:val="333333"/>
+            <w:sz w:val="21"/>
+            <w:szCs w:val="21"/>
+          </w:rPr>
+          <w:delText>③托老所医院医生的诊断报告及检查费、医药费、护理费等详细发票，证明起诉人的实际损失</w:delText>
+        </w:r>
+      </w:del>
     </w:p>
     <w:p>
       <w:pPr>
@@ -2098,15 +2479,17 @@
           <w:szCs w:val="21"/>
         </w:rPr>
       </w:pPr>
-      <w:r>
-        <w:rPr>
-          <w:rFonts w:ascii="宋体" w:hAnsi="宋体" w:hint="eastAsia"/>
-          <w:color w:val="333333"/>
-          <w:sz w:val="21"/>
-          <w:szCs w:val="21"/>
-        </w:rPr>
-        <w:t>④起诉人亲属与被起诉人协调时的录音，证明被起诉人承认起诉人是在托老所期间摔倒受伤的；</w:t>
-      </w:r>
+      <w:del w:id="71" w:author="Albert Einstien" w:date="2015-10-30T20:54:00Z">
+        <w:r>
+          <w:rPr>
+            <w:rFonts w:ascii="宋体" w:hAnsi="宋体" w:hint="eastAsia"/>
+            <w:color w:val="333333"/>
+            <w:sz w:val="21"/>
+            <w:szCs w:val="21"/>
+          </w:rPr>
+          <w:delText>④起诉人亲属与被起诉人协调时的录音，证明被起诉人承认起诉人是在托老所期间摔倒受伤的；</w:delText>
+        </w:r>
+      </w:del>
     </w:p>
     <w:sectPr>
       <w:pgSz w:w="12240" w:h="15840"/>
@@ -3749,7 +4132,7 @@
 </file>
 
 <file path=customXml/itemProps1.xml><?xml version="1.0" encoding="utf-8"?>
-<ds:datastoreItem xmlns:ds="http://schemas.openxmlformats.org/officeDocument/2006/customXml" ds:itemID="{51AE6E3D-90BD-414B-ADF1-36DE621CFBEB}">
+<ds:datastoreItem xmlns:ds="http://schemas.openxmlformats.org/officeDocument/2006/customXml" ds:itemID="{EA57029A-B295-4F7A-84DA-DE30B2822D6D}">
   <ds:schemaRefs>
     <ds:schemaRef ds:uri="http://schemas.openxmlformats.org/officeDocument/2006/bibliography"/>
   </ds:schemaRefs>

</xml_diff>

<commit_message>
doing some changes, 2015.10.30
</commit_message>
<xml_diff>
--- a/告和县平安托老所起诉状_v1.docx
+++ b/告和县平安托老所起诉状_v1.docx
@@ -86,7 +86,18 @@
           <w:sz w:val="21"/>
           <w:szCs w:val="21"/>
         </w:rPr>
-        <w:t>1930</w:t>
+        <w:t>19</w:t>
+      </w:r>
+      <w:bookmarkStart w:id="1" w:name="_GoBack"/>
+      <w:bookmarkEnd w:id="1"/>
+      <w:r>
+        <w:rPr>
+          <w:rFonts w:ascii="宋体" w:hAnsi="宋体"/>
+          <w:color w:val="333333"/>
+          <w:sz w:val="21"/>
+          <w:szCs w:val="21"/>
+        </w:rPr>
+        <w:t>30</w:t>
       </w:r>
       <w:r>
         <w:rPr>
@@ -97,28 +108,15 @@
         </w:rPr>
         <w:t>年，身份证编号</w:t>
       </w:r>
-      <w:ins w:id="1" w:author="Albert Einstien" w:date="2015-10-30T20:43:00Z">
-        <w:r>
-          <w:rPr>
-            <w:rFonts w:ascii="宋体" w:hAnsi="宋体" w:hint="eastAsia"/>
-            <w:color w:val="333333"/>
-            <w:sz w:val="21"/>
-            <w:szCs w:val="21"/>
-          </w:rPr>
-          <w:t>：</w:t>
-        </w:r>
-      </w:ins>
-      <w:del w:id="2" w:author="Albert Einstien" w:date="2015-10-30T20:43:00Z">
-        <w:r>
-          <w:rPr>
-            <w:rFonts w:ascii="宋体" w:hAnsi="宋体" w:hint="eastAsia"/>
-            <w:color w:val="333333"/>
-            <w:sz w:val="21"/>
-            <w:szCs w:val="21"/>
-          </w:rPr>
-          <w:delText>：</w:delText>
-        </w:r>
-      </w:del>
+      <w:r>
+        <w:rPr>
+          <w:rFonts w:ascii="宋体" w:hAnsi="宋体" w:hint="eastAsia"/>
+          <w:color w:val="333333"/>
+          <w:sz w:val="21"/>
+          <w:szCs w:val="21"/>
+        </w:rPr>
+        <w:t>：</w:t>
+      </w:r>
       <w:r>
         <w:rPr>
           <w:rFonts w:ascii="宋体" w:hAnsi="宋体" w:hint="eastAsia"/>
@@ -141,14 +139,6 @@
           <w:sz w:val="21"/>
           <w:szCs w:val="21"/>
         </w:rPr>
-        <w:pPrChange w:id="3" w:author="Albert Einstien" w:date="2015-10-30T20:44:00Z">
-          <w:pPr>
-            <w:pStyle w:val="a3"/>
-            <w:shd w:val="clear" w:color="auto" w:fill="FFFFFF"/>
-            <w:spacing w:before="0" w:beforeAutospacing="0" w:after="0" w:afterAutospacing="0" w:line="390" w:lineRule="atLeast"/>
-            <w:ind w:firstLine="480"/>
-          </w:pPr>
-        </w:pPrChange>
       </w:pPr>
       <w:r>
         <w:rPr>
@@ -159,64 +149,78 @@
         </w:rPr>
         <w:t>法定代理人（监护人）：</w:t>
       </w:r>
-      <w:ins w:id="4" w:author="Albert Einstien" w:date="2015-10-30T20:43:00Z">
-        <w:r>
-          <w:rPr>
-            <w:rFonts w:ascii="宋体" w:hAnsi="宋体" w:hint="eastAsia"/>
-            <w:color w:val="333333"/>
-            <w:sz w:val="21"/>
-            <w:szCs w:val="21"/>
-          </w:rPr>
-          <w:t>邵</w:t>
-        </w:r>
-        <w:r>
-          <w:rPr>
-            <w:rFonts w:ascii="宋体" w:hAnsi="宋体"/>
-            <w:color w:val="333333"/>
-            <w:sz w:val="21"/>
-            <w:szCs w:val="21"/>
-          </w:rPr>
-          <w:t>义林，生于</w:t>
-        </w:r>
-        <w:r>
-          <w:rPr>
-            <w:rFonts w:ascii="宋体" w:hAnsi="宋体" w:hint="eastAsia"/>
-            <w:color w:val="333333"/>
-            <w:sz w:val="21"/>
-            <w:szCs w:val="21"/>
-          </w:rPr>
-          <w:t>1957年</w:t>
-        </w:r>
-        <w:r>
-          <w:rPr>
-            <w:rFonts w:ascii="宋体" w:hAnsi="宋体"/>
-            <w:color w:val="333333"/>
-            <w:sz w:val="21"/>
-            <w:szCs w:val="21"/>
-          </w:rPr>
-          <w:t>，身份证编号：</w:t>
-        </w:r>
-      </w:ins>
-      <w:ins w:id="5" w:author="Albert Einstien" w:date="2015-10-30T20:44:00Z">
-        <w:r>
-          <w:rPr>
-            <w:rFonts w:ascii="宋体" w:hAnsi="宋体"/>
-            <w:color w:val="333333"/>
-            <w:sz w:val="21"/>
-            <w:szCs w:val="21"/>
-          </w:rPr>
-          <w:t>汉族，</w:t>
-        </w:r>
-        <w:r>
-          <w:rPr>
-            <w:rFonts w:ascii="宋体" w:hAnsi="宋体" w:hint="eastAsia"/>
-            <w:color w:val="333333"/>
-            <w:sz w:val="21"/>
-            <w:szCs w:val="21"/>
-          </w:rPr>
-          <w:t>现住安徽省马鞍山市含山县陶厂镇邵家村。</w:t>
-        </w:r>
-      </w:ins>
+      <w:r>
+        <w:rPr>
+          <w:rFonts w:ascii="宋体" w:hAnsi="宋体" w:hint="eastAsia"/>
+          <w:color w:val="333333"/>
+          <w:sz w:val="21"/>
+          <w:szCs w:val="21"/>
+        </w:rPr>
+        <w:t>邵</w:t>
+      </w:r>
+      <w:r>
+        <w:rPr>
+          <w:rFonts w:ascii="宋体" w:hAnsi="宋体"/>
+          <w:color w:val="333333"/>
+          <w:sz w:val="21"/>
+          <w:szCs w:val="21"/>
+        </w:rPr>
+        <w:t>义林，生于</w:t>
+      </w:r>
+      <w:r>
+        <w:rPr>
+          <w:rFonts w:ascii="宋体" w:hAnsi="宋体" w:hint="eastAsia"/>
+          <w:color w:val="333333"/>
+          <w:sz w:val="21"/>
+          <w:szCs w:val="21"/>
+        </w:rPr>
+        <w:t>1957年</w:t>
+      </w:r>
+      <w:r>
+        <w:rPr>
+          <w:rFonts w:ascii="宋体" w:hAnsi="宋体"/>
+          <w:color w:val="333333"/>
+          <w:sz w:val="21"/>
+          <w:szCs w:val="21"/>
+        </w:rPr>
+        <w:t>，身份证编号：汉族，</w:t>
+      </w:r>
+      <w:r>
+        <w:rPr>
+          <w:rFonts w:ascii="宋体" w:hAnsi="宋体" w:hint="eastAsia"/>
+          <w:color w:val="333333"/>
+          <w:sz w:val="21"/>
+          <w:szCs w:val="21"/>
+        </w:rPr>
+        <w:t>现住安徽省马鞍山市含山县陶厂镇邵家村。</w:t>
+      </w:r>
+      <w:r>
+        <w:rPr>
+          <w:rFonts w:ascii="宋体" w:hAnsi="宋体" w:hint="eastAsia"/>
+          <w:color w:val="333333"/>
+          <w:sz w:val="21"/>
+          <w:szCs w:val="21"/>
+        </w:rPr>
+        <w:t>联系方式</w:t>
+      </w:r>
+      <w:r>
+        <w:rPr>
+          <w:rFonts w:ascii="宋体" w:hAnsi="宋体"/>
+          <w:color w:val="333333"/>
+          <w:sz w:val="21"/>
+          <w:szCs w:val="21"/>
+        </w:rPr>
+        <w:t>：</w:t>
+      </w:r>
+      <w:r>
+        <w:rPr>
+          <w:rFonts w:ascii="宋体" w:hAnsi="宋体" w:hint="eastAsia"/>
+          <w:color w:val="333333"/>
+          <w:sz w:val="21"/>
+          <w:szCs w:val="21"/>
+        </w:rPr>
+        <w:t>15856506889</w:t>
+      </w:r>
     </w:p>
     <w:p>
       <w:pPr>
@@ -242,11 +246,11 @@
       </w:r>
       <w:smartTag w:uri="urn:schemas-microsoft-com:office:smarttags" w:element="chsdate">
         <w:smartTagPr>
+          <w:attr w:name="IsROCDate" w:val="False"/>
+          <w:attr w:name="IsLunarDate" w:val="False"/>
+          <w:attr w:name="Day" w:val="6"/>
+          <w:attr w:name="Month" w:val="5"/>
           <w:attr w:name="Year" w:val="1992"/>
-          <w:attr w:name="Month" w:val="5"/>
-          <w:attr w:name="Day" w:val="6"/>
-          <w:attr w:name="IsLunarDate" w:val="False"/>
-          <w:attr w:name="IsROCDate" w:val="False"/>
         </w:smartTagPr>
         <w:r>
           <w:rPr>
@@ -330,17 +334,15 @@
         </w:rPr>
         <w:t>号学生公寓。联系方式：</w:t>
       </w:r>
-      <w:ins w:id="6" w:author="Albert Einstien" w:date="2015-10-30T20:44:00Z">
-        <w:r>
-          <w:rPr>
-            <w:rFonts w:ascii="宋体" w:hAnsi="宋体" w:hint="eastAsia"/>
-            <w:color w:val="333333"/>
-            <w:sz w:val="21"/>
-            <w:szCs w:val="21"/>
-          </w:rPr>
-          <w:t>18810213817</w:t>
-        </w:r>
-      </w:ins>
+      <w:r>
+        <w:rPr>
+          <w:rFonts w:ascii="宋体" w:hAnsi="宋体" w:hint="eastAsia"/>
+          <w:color w:val="333333"/>
+          <w:sz w:val="21"/>
+          <w:szCs w:val="21"/>
+        </w:rPr>
+        <w:t>18810213817</w:t>
+      </w:r>
     </w:p>
     <w:p>
       <w:pPr>
@@ -451,28 +453,15 @@
         </w:rPr>
         <w:t>元</w:t>
       </w:r>
-      <w:ins w:id="7" w:author="Albert Einstien" w:date="2015-10-30T20:48:00Z">
-        <w:r>
-          <w:rPr>
-            <w:rFonts w:ascii="宋体" w:hAnsi="宋体" w:hint="eastAsia"/>
-            <w:color w:val="333333"/>
-            <w:sz w:val="21"/>
-            <w:szCs w:val="21"/>
-          </w:rPr>
-          <w:t>、</w:t>
-        </w:r>
-      </w:ins>
-      <w:del w:id="8" w:author="Albert Einstien" w:date="2015-10-30T20:48:00Z">
-        <w:r>
-          <w:rPr>
-            <w:rFonts w:ascii="宋体" w:hAnsi="宋体" w:hint="eastAsia"/>
-            <w:color w:val="333333"/>
-            <w:sz w:val="21"/>
-            <w:szCs w:val="21"/>
-          </w:rPr>
-          <w:delText>及</w:delText>
-        </w:r>
-      </w:del>
+      <w:r>
+        <w:rPr>
+          <w:rFonts w:ascii="宋体" w:hAnsi="宋体" w:hint="eastAsia"/>
+          <w:color w:val="333333"/>
+          <w:sz w:val="21"/>
+          <w:szCs w:val="21"/>
+        </w:rPr>
+        <w:t>、</w:t>
+      </w:r>
       <w:r>
         <w:rPr>
           <w:rFonts w:ascii="宋体" w:hAnsi="宋体" w:hint="eastAsia"/>
@@ -500,37 +489,33 @@
         </w:rPr>
         <w:t>元</w:t>
       </w:r>
-      <w:ins w:id="9" w:author="Albert Einstien" w:date="2015-10-30T20:48:00Z">
-        <w:r>
-          <w:rPr>
-            <w:rFonts w:ascii="宋体" w:hAnsi="宋体" w:hint="eastAsia"/>
-            <w:color w:val="333333"/>
-            <w:sz w:val="21"/>
-            <w:szCs w:val="21"/>
-          </w:rPr>
-          <w:t>及</w:t>
-        </w:r>
-        <w:r>
-          <w:rPr>
-            <w:rFonts w:ascii="宋体" w:hAnsi="宋体"/>
-            <w:color w:val="333333"/>
-            <w:sz w:val="21"/>
-            <w:szCs w:val="21"/>
-          </w:rPr>
-          <w:t>伤残赔偿金</w:t>
-        </w:r>
-      </w:ins>
-      <w:ins w:id="10" w:author="Albert Einstien" w:date="2015-10-30T20:49:00Z">
-        <w:r>
-          <w:rPr>
-            <w:rFonts w:ascii="宋体" w:hAnsi="宋体" w:hint="eastAsia"/>
-            <w:color w:val="333333"/>
-            <w:sz w:val="21"/>
-            <w:szCs w:val="21"/>
-          </w:rPr>
-          <w:t>**元</w:t>
-        </w:r>
-      </w:ins>
+      <w:r>
+        <w:rPr>
+          <w:rFonts w:ascii="宋体" w:hAnsi="宋体" w:hint="eastAsia"/>
+          <w:color w:val="333333"/>
+          <w:sz w:val="21"/>
+          <w:szCs w:val="21"/>
+        </w:rPr>
+        <w:t>及</w:t>
+      </w:r>
+      <w:r>
+        <w:rPr>
+          <w:rFonts w:ascii="宋体" w:hAnsi="宋体"/>
+          <w:color w:val="333333"/>
+          <w:sz w:val="21"/>
+          <w:szCs w:val="21"/>
+        </w:rPr>
+        <w:t>伤残赔偿金</w:t>
+      </w:r>
+      <w:r>
+        <w:rPr>
+          <w:rFonts w:ascii="宋体" w:hAnsi="宋体" w:hint="eastAsia"/>
+          <w:color w:val="333333"/>
+          <w:sz w:val="21"/>
+          <w:szCs w:val="21"/>
+        </w:rPr>
+        <w:t>**元</w:t>
+      </w:r>
       <w:r>
         <w:rPr>
           <w:rFonts w:ascii="宋体" w:hAnsi="宋体" w:hint="eastAsia"/>
@@ -628,28 +613,7 @@
           <w:sz w:val="21"/>
           <w:szCs w:val="21"/>
         </w:rPr>
-        <w:t>本案诉讼费用</w:t>
-      </w:r>
-      <w:del w:id="11" w:author="Albert Einstien" w:date="2015-10-30T20:44:00Z">
-        <w:r>
-          <w:rPr>
-            <w:rFonts w:ascii="宋体" w:hAnsi="宋体" w:hint="eastAsia"/>
-            <w:color w:val="333333"/>
-            <w:sz w:val="21"/>
-            <w:szCs w:val="21"/>
-            <w:highlight w:val="yellow"/>
-          </w:rPr>
-          <w:delText>、律师费</w:delText>
-        </w:r>
-      </w:del>
-      <w:r>
-        <w:rPr>
-          <w:rFonts w:ascii="宋体" w:hAnsi="宋体" w:hint="eastAsia"/>
-          <w:color w:val="333333"/>
-          <w:sz w:val="21"/>
-          <w:szCs w:val="21"/>
-        </w:rPr>
-        <w:t>由被告承担；</w:t>
+        <w:t>本案诉讼费用由被告承担；</w:t>
       </w:r>
     </w:p>
     <w:p>
@@ -727,11 +691,11 @@
       </w:r>
       <w:smartTag w:uri="urn:schemas-microsoft-com:office:smarttags" w:element="chsdate">
         <w:smartTagPr>
+          <w:attr w:name="IsROCDate" w:val="False"/>
+          <w:attr w:name="IsLunarDate" w:val="False"/>
+          <w:attr w:name="Day" w:val="6"/>
+          <w:attr w:name="Month" w:val="8"/>
           <w:attr w:name="Year" w:val="2015"/>
-          <w:attr w:name="Month" w:val="8"/>
-          <w:attr w:name="Day" w:val="6"/>
-          <w:attr w:name="IsLunarDate" w:val="False"/>
-          <w:attr w:name="IsROCDate" w:val="False"/>
         </w:smartTagPr>
         <w:r>
           <w:rPr>
@@ -815,26 +779,24 @@
         </w:rPr>
         <w:t>元每月。在原告家属支付两个月共三千元托老费用后，原告</w:t>
       </w:r>
-      <w:ins w:id="12" w:author="Albert Einstien" w:date="2015-10-30T11:29:00Z">
-        <w:r>
-          <w:rPr>
-            <w:rFonts w:ascii="宋体" w:hAnsi="宋体" w:hint="eastAsia"/>
-            <w:color w:val="333333"/>
-            <w:sz w:val="21"/>
-            <w:szCs w:val="21"/>
-          </w:rPr>
-          <w:t>2</w:t>
-        </w:r>
-        <w:r>
-          <w:rPr>
-            <w:rFonts w:ascii="宋体" w:hAnsi="宋体"/>
-            <w:color w:val="333333"/>
-            <w:sz w:val="21"/>
-            <w:szCs w:val="21"/>
-          </w:rPr>
-          <w:t>015</w:t>
-        </w:r>
-      </w:ins>
+      <w:r>
+        <w:rPr>
+          <w:rFonts w:ascii="宋体" w:hAnsi="宋体" w:hint="eastAsia"/>
+          <w:color w:val="333333"/>
+          <w:sz w:val="21"/>
+          <w:szCs w:val="21"/>
+        </w:rPr>
+        <w:t>2</w:t>
+      </w:r>
+      <w:r>
+        <w:rPr>
+          <w:rFonts w:ascii="宋体" w:hAnsi="宋体"/>
+          <w:color w:val="333333"/>
+          <w:sz w:val="21"/>
+          <w:szCs w:val="21"/>
+        </w:rPr>
+        <w:t>015</w:t>
+      </w:r>
       <w:r>
         <w:rPr>
           <w:rFonts w:ascii="宋体" w:hAnsi="宋体" w:hint="eastAsia"/>
@@ -844,17 +806,15 @@
         </w:rPr>
         <w:t>年</w:t>
       </w:r>
-      <w:ins w:id="13" w:author="Albert Einstien" w:date="2015-10-30T11:29:00Z">
-        <w:r>
-          <w:rPr>
-            <w:rFonts w:ascii="宋体" w:hAnsi="宋体" w:hint="eastAsia"/>
-            <w:color w:val="333333"/>
-            <w:sz w:val="21"/>
-            <w:szCs w:val="21"/>
-          </w:rPr>
-          <w:t>8</w:t>
-        </w:r>
-      </w:ins>
+      <w:r>
+        <w:rPr>
+          <w:rFonts w:ascii="宋体" w:hAnsi="宋体" w:hint="eastAsia"/>
+          <w:color w:val="333333"/>
+          <w:sz w:val="21"/>
+          <w:szCs w:val="21"/>
+        </w:rPr>
+        <w:t>8</w:t>
+      </w:r>
       <w:r>
         <w:rPr>
           <w:rFonts w:ascii="宋体" w:hAnsi="宋体" w:hint="eastAsia"/>
@@ -864,17 +824,15 @@
         </w:rPr>
         <w:t>月</w:t>
       </w:r>
-      <w:ins w:id="14" w:author="Albert Einstien" w:date="2015-10-30T11:29:00Z">
-        <w:r>
-          <w:rPr>
-            <w:rFonts w:ascii="宋体" w:hAnsi="宋体" w:hint="eastAsia"/>
-            <w:color w:val="333333"/>
-            <w:sz w:val="21"/>
-            <w:szCs w:val="21"/>
-          </w:rPr>
-          <w:t>6</w:t>
-        </w:r>
-      </w:ins>
+      <w:r>
+        <w:rPr>
+          <w:rFonts w:ascii="宋体" w:hAnsi="宋体" w:hint="eastAsia"/>
+          <w:color w:val="333333"/>
+          <w:sz w:val="21"/>
+          <w:szCs w:val="21"/>
+        </w:rPr>
+        <w:t>6</w:t>
+      </w:r>
       <w:r>
         <w:rPr>
           <w:rFonts w:ascii="宋体" w:hAnsi="宋体" w:hint="eastAsia"/>
@@ -900,11 +858,11 @@
       </w:pPr>
       <w:smartTag w:uri="urn:schemas-microsoft-com:office:smarttags" w:element="chsdate">
         <w:smartTagPr>
+          <w:attr w:name="IsROCDate" w:val="False"/>
+          <w:attr w:name="IsLunarDate" w:val="False"/>
+          <w:attr w:name="Day" w:val="27"/>
+          <w:attr w:name="Month" w:val="9"/>
           <w:attr w:name="Year" w:val="2015"/>
-          <w:attr w:name="Month" w:val="9"/>
-          <w:attr w:name="Day" w:val="27"/>
-          <w:attr w:name="IsLunarDate" w:val="False"/>
-          <w:attr w:name="IsROCDate" w:val="False"/>
         </w:smartTagPr>
         <w:r>
           <w:rPr>
@@ -986,11 +944,11 @@
       </w:pPr>
       <w:smartTag w:uri="urn:schemas-microsoft-com:office:smarttags" w:element="chsdate">
         <w:smartTagPr>
+          <w:attr w:name="IsROCDate" w:val="False"/>
+          <w:attr w:name="IsLunarDate" w:val="False"/>
+          <w:attr w:name="Day" w:val="17"/>
+          <w:attr w:name="Month" w:val="10"/>
           <w:attr w:name="Year" w:val="2015"/>
-          <w:attr w:name="Month" w:val="10"/>
-          <w:attr w:name="Day" w:val="17"/>
-          <w:attr w:name="IsLunarDate" w:val="False"/>
-          <w:attr w:name="IsROCDate" w:val="False"/>
         </w:smartTagPr>
         <w:r>
           <w:rPr>
@@ -1215,11 +1173,11 @@
       </w:pPr>
       <w:smartTag w:uri="urn:schemas-microsoft-com:office:smarttags" w:element="chsdate">
         <w:smartTagPr>
+          <w:attr w:name="IsROCDate" w:val="False"/>
+          <w:attr w:name="IsLunarDate" w:val="False"/>
+          <w:attr w:name="Day" w:val="17"/>
+          <w:attr w:name="Month" w:val="10"/>
           <w:attr w:name="Year" w:val="2015"/>
-          <w:attr w:name="Month" w:val="10"/>
-          <w:attr w:name="Day" w:val="17"/>
-          <w:attr w:name="IsLunarDate" w:val="False"/>
-          <w:attr w:name="IsROCDate" w:val="False"/>
         </w:smartTagPr>
         <w:r>
           <w:rPr>
@@ -1447,8 +1405,6 @@
         </w:rPr>
         <w:t>；</w:t>
       </w:r>
-      <w:bookmarkStart w:id="15" w:name="_GoBack"/>
-      <w:bookmarkEnd w:id="15"/>
     </w:p>
     <w:p>
       <w:pPr>
@@ -1457,7 +1413,6 @@
         <w:spacing w:before="0" w:beforeAutospacing="0" w:after="0" w:afterAutospacing="0" w:line="390" w:lineRule="atLeast"/>
         <w:ind w:right="420" w:firstLine="480"/>
         <w:rPr>
-          <w:del w:id="16" w:author="Albert Einstien" w:date="2015-10-30T20:57:00Z"/>
           <w:rFonts w:ascii="宋体"/>
           <w:color w:val="333333"/>
           <w:sz w:val="21"/>
@@ -1482,72 +1437,16 @@
         </w:rPr>
         <w:t>、被告承认原告是在托老所摔伤的录音</w:t>
       </w:r>
-      <w:del w:id="17" w:author="Albert Einstien" w:date="2015-10-30T20:56:00Z">
-        <w:r>
-          <w:rPr>
-            <w:rFonts w:ascii="宋体" w:hAnsi="宋体" w:hint="eastAsia"/>
-            <w:color w:val="333333"/>
-            <w:sz w:val="21"/>
-            <w:szCs w:val="21"/>
-          </w:rPr>
-          <w:delText>光盘一张（附相关内容的录音书面整理稿），</w:delText>
-        </w:r>
-      </w:del>
-      <w:ins w:id="18" w:author="Albert Einstien" w:date="2015-10-30T20:56:00Z">
-        <w:r>
-          <w:rPr>
-            <w:rFonts w:ascii="宋体" w:hAnsi="宋体" w:hint="eastAsia"/>
-            <w:color w:val="333333"/>
-            <w:sz w:val="21"/>
-            <w:szCs w:val="21"/>
-          </w:rPr>
-          <w:t>网址：</w:t>
-        </w:r>
-        <w:r>
-          <w:rPr>
-            <w:rFonts w:ascii="宋体" w:hAnsi="宋体"/>
-            <w:color w:val="333333"/>
-            <w:sz w:val="21"/>
-            <w:szCs w:val="21"/>
-          </w:rPr>
-          <w:fldChar w:fldCharType="begin"/>
-        </w:r>
-        <w:r>
-          <w:rPr>
-            <w:rFonts w:ascii="宋体" w:hAnsi="宋体"/>
-            <w:color w:val="333333"/>
-            <w:sz w:val="21"/>
-            <w:szCs w:val="21"/>
-          </w:rPr>
-          <w:instrText xml:space="preserve"> HYPERLINK "</w:instrText>
-        </w:r>
-        <w:r>
-          <w:rPr>
-            <w:rFonts w:ascii="宋体" w:hAnsi="宋体"/>
-            <w:color w:val="333333"/>
-            <w:sz w:val="21"/>
-            <w:szCs w:val="21"/>
-          </w:rPr>
-          <w:instrText>http://pan.baidu.com/s/1kTrl9cj</w:instrText>
-        </w:r>
-        <w:r>
-          <w:rPr>
-            <w:rFonts w:ascii="宋体" w:hAnsi="宋体"/>
-            <w:color w:val="333333"/>
-            <w:sz w:val="21"/>
-            <w:szCs w:val="21"/>
-          </w:rPr>
-          <w:instrText xml:space="preserve">" </w:instrText>
-        </w:r>
-        <w:r>
-          <w:rPr>
-            <w:rFonts w:ascii="宋体" w:hAnsi="宋体"/>
-            <w:color w:val="333333"/>
-            <w:sz w:val="21"/>
-            <w:szCs w:val="21"/>
-          </w:rPr>
-          <w:fldChar w:fldCharType="separate"/>
-        </w:r>
+      <w:r>
+        <w:rPr>
+          <w:rFonts w:ascii="宋体" w:hAnsi="宋体" w:hint="eastAsia"/>
+          <w:color w:val="333333"/>
+          <w:sz w:val="21"/>
+          <w:szCs w:val="21"/>
+        </w:rPr>
+        <w:t>网址：</w:t>
+      </w:r>
+      <w:hyperlink r:id="rId10" w:history="1">
         <w:r>
           <w:rPr>
             <w:rStyle w:val="a4"/>
@@ -1557,34 +1456,25 @@
           </w:rPr>
           <w:t>http://pan.baidu.com/s/1kTrl9cj</w:t>
         </w:r>
-        <w:r>
-          <w:rPr>
-            <w:rFonts w:ascii="宋体" w:hAnsi="宋体"/>
-            <w:color w:val="333333"/>
-            <w:sz w:val="21"/>
-            <w:szCs w:val="21"/>
-          </w:rPr>
-          <w:fldChar w:fldCharType="end"/>
-        </w:r>
-        <w:r>
-          <w:rPr>
-            <w:rFonts w:ascii="宋体" w:hAnsi="宋体" w:hint="eastAsia"/>
-            <w:color w:val="333333"/>
-            <w:sz w:val="21"/>
-            <w:szCs w:val="21"/>
-          </w:rPr>
-          <w:t>，</w:t>
-        </w:r>
-        <w:r>
-          <w:rPr>
-            <w:rFonts w:ascii="宋体" w:hAnsi="宋体"/>
-            <w:color w:val="333333"/>
-            <w:sz w:val="21"/>
-            <w:szCs w:val="21"/>
-          </w:rPr>
-          <w:t>以及录音纸面内容记录一份，</w:t>
-        </w:r>
-      </w:ins>
+      </w:hyperlink>
+      <w:r>
+        <w:rPr>
+          <w:rFonts w:ascii="宋体" w:hAnsi="宋体" w:hint="eastAsia"/>
+          <w:color w:val="333333"/>
+          <w:sz w:val="21"/>
+          <w:szCs w:val="21"/>
+        </w:rPr>
+        <w:t>，</w:t>
+      </w:r>
+      <w:r>
+        <w:rPr>
+          <w:rFonts w:ascii="宋体" w:hAnsi="宋体"/>
+          <w:color w:val="333333"/>
+          <w:sz w:val="21"/>
+          <w:szCs w:val="21"/>
+        </w:rPr>
+        <w:t>以及录音纸面内容记录一份，</w:t>
+      </w:r>
       <w:r>
         <w:rPr>
           <w:rFonts w:ascii="宋体" w:hAnsi="宋体" w:hint="eastAsia"/>
@@ -1594,241 +1484,6 @@
         </w:rPr>
         <w:t>证明被起诉人承认起诉人是在托老所期间摔倒受伤的。</w:t>
       </w:r>
-    </w:p>
-    <w:p>
-      <w:pPr>
-        <w:pStyle w:val="a3"/>
-        <w:shd w:val="clear" w:color="auto" w:fill="FFFFFF"/>
-        <w:spacing w:before="0" w:beforeAutospacing="0" w:after="0" w:afterAutospacing="0" w:line="390" w:lineRule="atLeast"/>
-        <w:ind w:right="420"/>
-        <w:rPr>
-          <w:del w:id="19" w:author="Albert Einstien" w:date="2015-10-30T20:57:00Z"/>
-          <w:rFonts w:ascii="宋体"/>
-          <w:color w:val="333333"/>
-          <w:sz w:val="21"/>
-          <w:szCs w:val="21"/>
-        </w:rPr>
-        <w:pPrChange w:id="20" w:author="Albert Einstien" w:date="2015-10-30T20:57:00Z">
-          <w:pPr>
-            <w:pStyle w:val="a3"/>
-            <w:shd w:val="clear" w:color="auto" w:fill="FFFFFF"/>
-            <w:spacing w:before="0" w:beforeAutospacing="0" w:after="0" w:afterAutospacing="0" w:line="390" w:lineRule="atLeast"/>
-            <w:ind w:right="420" w:firstLine="480"/>
-          </w:pPr>
-        </w:pPrChange>
-      </w:pPr>
-      <w:del w:id="21" w:author="Albert Einstien" w:date="2015-10-30T20:57:00Z">
-        <w:r>
-          <w:rPr>
-            <w:rFonts w:ascii="宋体" w:hAnsi="宋体"/>
-            <w:color w:val="333333"/>
-            <w:sz w:val="21"/>
-            <w:szCs w:val="21"/>
-          </w:rPr>
-          <w:delText>5</w:delText>
-        </w:r>
-        <w:r>
-          <w:rPr>
-            <w:rFonts w:ascii="宋体" w:hAnsi="宋体" w:hint="eastAsia"/>
-            <w:color w:val="333333"/>
-            <w:sz w:val="21"/>
-            <w:szCs w:val="21"/>
-          </w:rPr>
-          <w:delText>、律师费单据</w:delText>
-        </w:r>
-      </w:del>
-    </w:p>
-    <w:p>
-      <w:pPr>
-        <w:pStyle w:val="a3"/>
-        <w:shd w:val="clear" w:color="auto" w:fill="FFFFFF"/>
-        <w:spacing w:before="0" w:beforeAutospacing="0" w:after="0" w:afterAutospacing="0" w:line="390" w:lineRule="atLeast"/>
-        <w:ind w:right="420" w:firstLine="480"/>
-        <w:rPr>
-          <w:rFonts w:ascii="宋体"/>
-          <w:color w:val="333333"/>
-          <w:sz w:val="21"/>
-          <w:szCs w:val="21"/>
-        </w:rPr>
-        <w:pPrChange w:id="22" w:author="Albert Einstien" w:date="2015-10-30T20:57:00Z">
-          <w:pPr>
-            <w:pStyle w:val="a3"/>
-            <w:shd w:val="clear" w:color="auto" w:fill="FFFFFF"/>
-            <w:spacing w:before="0" w:beforeAutospacing="0" w:after="0" w:afterAutospacing="0" w:line="390" w:lineRule="atLeast"/>
-            <w:ind w:right="420" w:firstLine="480"/>
-          </w:pPr>
-        </w:pPrChange>
-      </w:pPr>
-    </w:p>
-    <w:p>
-      <w:pPr>
-        <w:pStyle w:val="a3"/>
-        <w:shd w:val="clear" w:color="auto" w:fill="FFFFFF"/>
-        <w:spacing w:before="0" w:beforeAutospacing="0" w:after="0" w:afterAutospacing="0" w:line="390" w:lineRule="atLeast"/>
-        <w:ind w:right="420" w:firstLine="480"/>
-        <w:rPr>
-          <w:del w:id="23" w:author="Albert Einstien" w:date="2015-10-30T20:54:00Z"/>
-          <w:rFonts w:ascii="宋体"/>
-          <w:color w:val="FF0000"/>
-          <w:sz w:val="21"/>
-          <w:szCs w:val="21"/>
-        </w:rPr>
-      </w:pPr>
-      <w:del w:id="24" w:author="Albert Einstien" w:date="2015-10-30T20:54:00Z">
-        <w:r>
-          <w:rPr>
-            <w:rFonts w:ascii="宋体" w:hAnsi="宋体" w:hint="eastAsia"/>
-            <w:color w:val="FF0000"/>
-            <w:sz w:val="21"/>
-            <w:szCs w:val="21"/>
-          </w:rPr>
-          <w:delText>（提示：</w:delText>
-        </w:r>
-        <w:r>
-          <w:rPr>
-            <w:rFonts w:ascii="宋体" w:hAnsi="宋体"/>
-            <w:color w:val="FF0000"/>
-            <w:sz w:val="21"/>
-            <w:szCs w:val="21"/>
-          </w:rPr>
-          <w:delText>1</w:delText>
-        </w:r>
-        <w:r>
-          <w:rPr>
-            <w:rFonts w:ascii="宋体" w:hAnsi="宋体" w:hint="eastAsia"/>
-            <w:color w:val="FF0000"/>
-            <w:sz w:val="21"/>
-            <w:szCs w:val="21"/>
-          </w:rPr>
-          <w:delText>、此类案件中的律师费法院通常不予支持的，所以是否主张请考虑；</w:delText>
-        </w:r>
-        <w:r>
-          <w:rPr>
-            <w:rFonts w:ascii="宋体" w:hAnsi="宋体"/>
-            <w:color w:val="FF0000"/>
-            <w:sz w:val="21"/>
-            <w:szCs w:val="21"/>
-          </w:rPr>
-          <w:delText>2</w:delText>
-        </w:r>
-        <w:r>
-          <w:rPr>
-            <w:rFonts w:ascii="宋体" w:hAnsi="宋体" w:hint="eastAsia"/>
-            <w:color w:val="FF0000"/>
-            <w:sz w:val="21"/>
-            <w:szCs w:val="21"/>
-          </w:rPr>
-          <w:delText>、家属误工费也属于护理费的一部分，但证据要求不同，须有误工扣工资证明；</w:delText>
-        </w:r>
-        <w:r>
-          <w:rPr>
-            <w:rFonts w:ascii="宋体" w:hAnsi="宋体"/>
-            <w:color w:val="FF0000"/>
-            <w:sz w:val="21"/>
-            <w:szCs w:val="21"/>
-          </w:rPr>
-          <w:delText>3</w:delText>
-        </w:r>
-        <w:r>
-          <w:rPr>
-            <w:rFonts w:ascii="宋体" w:hAnsi="宋体" w:hint="eastAsia"/>
-            <w:color w:val="FF0000"/>
-            <w:sz w:val="21"/>
-            <w:szCs w:val="21"/>
-          </w:rPr>
-          <w:delText>、法定代理人即原告配偶或子女，无配偶即子女，诉状末尾由法定代理人签字即可）</w:delText>
-        </w:r>
-      </w:del>
-    </w:p>
-    <w:p>
-      <w:pPr>
-        <w:pStyle w:val="a3"/>
-        <w:shd w:val="clear" w:color="auto" w:fill="FFFFFF"/>
-        <w:spacing w:before="0" w:beforeAutospacing="0" w:after="0" w:afterAutospacing="0" w:line="390" w:lineRule="atLeast"/>
-        <w:ind w:right="420" w:firstLine="480"/>
-        <w:rPr>
-          <w:del w:id="25" w:author="Albert Einstien" w:date="2015-10-30T20:54:00Z"/>
-          <w:rFonts w:ascii="宋体"/>
-          <w:color w:val="333333"/>
-          <w:sz w:val="21"/>
-          <w:szCs w:val="21"/>
-        </w:rPr>
-      </w:pPr>
-    </w:p>
-    <w:p>
-      <w:pPr>
-        <w:pStyle w:val="a3"/>
-        <w:shd w:val="clear" w:color="auto" w:fill="FFFFFF"/>
-        <w:spacing w:before="0" w:beforeAutospacing="0" w:after="0" w:afterAutospacing="0" w:line="390" w:lineRule="atLeast"/>
-        <w:ind w:right="420" w:firstLine="480"/>
-        <w:rPr>
-          <w:del w:id="26" w:author="Albert Einstien" w:date="2015-10-30T20:54:00Z"/>
-          <w:rFonts w:ascii="宋体"/>
-          <w:color w:val="333333"/>
-          <w:sz w:val="21"/>
-          <w:szCs w:val="21"/>
-        </w:rPr>
-      </w:pPr>
-    </w:p>
-    <w:p>
-      <w:pPr>
-        <w:pStyle w:val="a3"/>
-        <w:shd w:val="clear" w:color="auto" w:fill="FFFFFF"/>
-        <w:spacing w:before="0" w:beforeAutospacing="0" w:after="0" w:afterAutospacing="0" w:line="390" w:lineRule="atLeast"/>
-        <w:ind w:right="420" w:firstLine="480"/>
-        <w:rPr>
-          <w:del w:id="27" w:author="Albert Einstien" w:date="2015-10-30T20:54:00Z"/>
-          <w:rFonts w:ascii="宋体"/>
-          <w:color w:val="333333"/>
-          <w:sz w:val="21"/>
-          <w:szCs w:val="21"/>
-        </w:rPr>
-      </w:pPr>
-    </w:p>
-    <w:p>
-      <w:pPr>
-        <w:pStyle w:val="a3"/>
-        <w:shd w:val="clear" w:color="auto" w:fill="FFFFFF"/>
-        <w:spacing w:before="0" w:beforeAutospacing="0" w:after="0" w:afterAutospacing="0" w:line="390" w:lineRule="atLeast"/>
-        <w:ind w:right="420" w:firstLine="480"/>
-        <w:rPr>
-          <w:del w:id="28" w:author="Albert Einstien" w:date="2015-10-30T20:54:00Z"/>
-          <w:rFonts w:ascii="宋体"/>
-          <w:color w:val="333333"/>
-          <w:sz w:val="21"/>
-          <w:szCs w:val="21"/>
-        </w:rPr>
-      </w:pPr>
-    </w:p>
-    <w:p>
-      <w:pPr>
-        <w:pStyle w:val="a3"/>
-        <w:shd w:val="clear" w:color="auto" w:fill="FFFFFF"/>
-        <w:spacing w:before="0" w:beforeAutospacing="0" w:after="0" w:afterAutospacing="0" w:line="390" w:lineRule="atLeast"/>
-        <w:ind w:right="420" w:firstLine="480"/>
-        <w:rPr>
-          <w:del w:id="29" w:author="Albert Einstien" w:date="2015-10-30T20:54:00Z"/>
-          <w:rFonts w:ascii="宋体"/>
-          <w:color w:val="333333"/>
-          <w:sz w:val="21"/>
-          <w:szCs w:val="21"/>
-        </w:rPr>
-      </w:pPr>
-    </w:p>
-    <w:p>
-      <w:pPr>
-        <w:pStyle w:val="a3"/>
-        <w:shd w:val="clear" w:color="auto" w:fill="FFFFFF"/>
-        <w:spacing w:before="0" w:beforeAutospacing="0" w:after="0" w:afterAutospacing="0" w:line="390" w:lineRule="atLeast"/>
-        <w:ind w:right="420" w:firstLine="480"/>
-        <w:rPr>
-          <w:del w:id="30" w:author="Albert Einstien" w:date="2015-10-30T20:54:00Z"/>
-          <w:rFonts w:ascii="宋体"/>
-          <w:color w:val="333333"/>
-          <w:sz w:val="21"/>
-          <w:szCs w:val="21"/>
-        </w:rPr>
-      </w:pPr>
     </w:p>
     <w:p>
       <w:pPr>
@@ -1837,659 +1492,12 @@
         <w:spacing w:before="0" w:beforeAutospacing="0" w:after="0" w:afterAutospacing="0" w:line="390" w:lineRule="atLeast"/>
         <w:ind w:firstLine="480"/>
         <w:rPr>
-          <w:del w:id="31" w:author="Albert Einstien" w:date="2015-10-30T20:54:00Z"/>
           <w:rFonts w:ascii="宋体"/>
           <w:color w:val="333333"/>
           <w:sz w:val="21"/>
           <w:szCs w:val="21"/>
         </w:rPr>
       </w:pPr>
-      <w:del w:id="32" w:author="Albert Einstien" w:date="2015-10-30T20:54:00Z">
-        <w:r>
-          <w:rPr>
-            <w:rFonts w:ascii="宋体" w:hAnsi="宋体" w:hint="eastAsia"/>
-            <w:color w:val="333333"/>
-            <w:sz w:val="21"/>
-            <w:szCs w:val="21"/>
-          </w:rPr>
-          <w:delText>基于此，起诉人向基层法院提出诉讼请求，养老院收取费用、张国兰老人的医药费、诊断费、护理费等费用均有详细发票为证。</w:delText>
-        </w:r>
-      </w:del>
-    </w:p>
-    <w:p>
-      <w:pPr>
-        <w:pStyle w:val="a3"/>
-        <w:numPr>
-          <w:ilvl w:val="0"/>
-          <w:numId w:val="1"/>
-        </w:numPr>
-        <w:shd w:val="clear" w:color="auto" w:fill="FFFFFF"/>
-        <w:spacing w:before="0" w:beforeAutospacing="0" w:after="0" w:afterAutospacing="0" w:line="390" w:lineRule="atLeast"/>
-        <w:rPr>
-          <w:del w:id="33" w:author="Albert Einstien" w:date="2015-10-30T20:54:00Z"/>
-          <w:rFonts w:ascii="宋体"/>
-          <w:color w:val="333333"/>
-          <w:sz w:val="21"/>
-          <w:szCs w:val="21"/>
-        </w:rPr>
-      </w:pPr>
-      <w:del w:id="34" w:author="Albert Einstien" w:date="2015-10-30T20:54:00Z">
-        <w:r>
-          <w:rPr>
-            <w:rFonts w:ascii="宋体" w:hAnsi="宋体" w:hint="eastAsia"/>
-            <w:color w:val="333333"/>
-            <w:sz w:val="21"/>
-            <w:szCs w:val="21"/>
-          </w:rPr>
-          <w:delText>被起诉人违反合同约定，未尽到看管老人的责任，致使无自理能力的老人发生跌伤。</w:delText>
-        </w:r>
-      </w:del>
-    </w:p>
-    <w:p>
-      <w:pPr>
-        <w:pStyle w:val="a3"/>
-        <w:shd w:val="clear" w:color="auto" w:fill="FFFFFF"/>
-        <w:spacing w:before="0" w:beforeAutospacing="0" w:after="0" w:afterAutospacing="0" w:line="390" w:lineRule="atLeast"/>
-        <w:ind w:firstLine="480"/>
-        <w:rPr>
-          <w:del w:id="35" w:author="Albert Einstien" w:date="2015-10-30T20:54:00Z"/>
-          <w:rFonts w:ascii="宋体"/>
-          <w:color w:val="333333"/>
-          <w:sz w:val="21"/>
-          <w:szCs w:val="21"/>
-        </w:rPr>
-      </w:pPr>
-      <w:del w:id="36" w:author="Albert Einstien" w:date="2015-10-30T20:54:00Z">
-        <w:r>
-          <w:rPr>
-            <w:rFonts w:ascii="宋体" w:hAnsi="宋体" w:hint="eastAsia"/>
-            <w:color w:val="333333"/>
-            <w:sz w:val="21"/>
-            <w:szCs w:val="21"/>
-          </w:rPr>
-          <w:delText>起诉人同家属与被起诉人签订养老合同，起诉人已支付现金三千元，尽到了相应的合同义务。按照合同约定，被起诉人理应提供养老服务。按照合同的收费标准，对不能自理老人收费为</w:delText>
-        </w:r>
-        <w:r>
-          <w:rPr>
-            <w:rFonts w:ascii="宋体" w:hAnsi="宋体"/>
-            <w:color w:val="333333"/>
-            <w:sz w:val="21"/>
-            <w:szCs w:val="21"/>
-          </w:rPr>
-          <w:delText>1300-2000</w:delText>
-        </w:r>
-        <w:r>
-          <w:rPr>
-            <w:rFonts w:ascii="宋体" w:hAnsi="宋体" w:hint="eastAsia"/>
-            <w:color w:val="333333"/>
-            <w:sz w:val="21"/>
-            <w:szCs w:val="21"/>
-          </w:rPr>
-          <w:delText>元</w:delText>
-        </w:r>
-        <w:r>
-          <w:rPr>
-            <w:rFonts w:ascii="宋体" w:hAnsi="宋体"/>
-            <w:color w:val="333333"/>
-            <w:sz w:val="21"/>
-            <w:szCs w:val="21"/>
-          </w:rPr>
-          <w:delText>/</w:delText>
-        </w:r>
-        <w:r>
-          <w:rPr>
-            <w:rFonts w:ascii="宋体" w:hAnsi="宋体" w:hint="eastAsia"/>
-            <w:color w:val="333333"/>
-            <w:sz w:val="21"/>
-            <w:szCs w:val="21"/>
-          </w:rPr>
-          <w:delText>月，现已支付</w:delText>
-        </w:r>
-        <w:r>
-          <w:rPr>
-            <w:rFonts w:ascii="宋体" w:hAnsi="宋体"/>
-            <w:color w:val="333333"/>
-            <w:sz w:val="21"/>
-            <w:szCs w:val="21"/>
-          </w:rPr>
-          <w:delText>1500</w:delText>
-        </w:r>
-        <w:r>
-          <w:rPr>
-            <w:rFonts w:ascii="宋体" w:hAnsi="宋体" w:hint="eastAsia"/>
-            <w:color w:val="333333"/>
-            <w:sz w:val="21"/>
-            <w:szCs w:val="21"/>
-          </w:rPr>
-          <w:delText>元，在该范围内，属于最高收费范畴，至少应尽到保障老人人身安全的义务。被起诉人已承认张国兰老人是在合同有效期间，在养老院发生跌伤，有录音为证；此外，老人头部及眼睛还有多处副伤。基于此，起诉人认为被起诉人没有履行合同约定，没有尽到起码的看护老人人身安全的义务。</w:delText>
-        </w:r>
-      </w:del>
-    </w:p>
-    <w:p>
-      <w:pPr>
-        <w:pStyle w:val="a3"/>
-        <w:shd w:val="clear" w:color="auto" w:fill="FFFFFF"/>
-        <w:spacing w:before="0" w:beforeAutospacing="0" w:after="0" w:afterAutospacing="0" w:line="390" w:lineRule="atLeast"/>
-        <w:ind w:firstLine="480"/>
-        <w:rPr>
-          <w:del w:id="37" w:author="Albert Einstien" w:date="2015-10-30T20:54:00Z"/>
-          <w:rFonts w:ascii="宋体"/>
-          <w:color w:val="333333"/>
-          <w:sz w:val="21"/>
-          <w:szCs w:val="21"/>
-        </w:rPr>
-      </w:pPr>
-      <w:del w:id="38" w:author="Albert Einstien" w:date="2015-10-30T20:54:00Z">
-        <w:r>
-          <w:rPr>
-            <w:rFonts w:ascii="宋体" w:hAnsi="宋体" w:hint="eastAsia"/>
-            <w:color w:val="333333"/>
-            <w:sz w:val="21"/>
-            <w:szCs w:val="21"/>
-          </w:rPr>
-          <w:delText>二、被起诉人拒绝为张国兰老人支付任何医疗费用。</w:delText>
-        </w:r>
-      </w:del>
-    </w:p>
-    <w:p>
-      <w:pPr>
-        <w:pStyle w:val="a3"/>
-        <w:shd w:val="clear" w:color="auto" w:fill="FFFFFF"/>
-        <w:spacing w:before="0" w:beforeAutospacing="0" w:after="0" w:afterAutospacing="0" w:line="390" w:lineRule="atLeast"/>
-        <w:ind w:firstLine="480"/>
-        <w:rPr>
-          <w:del w:id="39" w:author="Albert Einstien" w:date="2015-10-30T20:54:00Z"/>
-          <w:rFonts w:ascii="宋体"/>
-          <w:color w:val="333333"/>
-          <w:sz w:val="21"/>
-          <w:szCs w:val="21"/>
-        </w:rPr>
-      </w:pPr>
-      <w:del w:id="40" w:author="Albert Einstien" w:date="2015-10-30T20:54:00Z">
-        <w:r>
-          <w:rPr>
-            <w:rFonts w:ascii="宋体" w:hAnsi="宋体" w:hint="eastAsia"/>
-            <w:color w:val="333333"/>
-            <w:sz w:val="21"/>
-            <w:szCs w:val="21"/>
-          </w:rPr>
-          <w:delText>被起诉人在事故发生后，除了通知家属之外，未履行任何责任，支付任何费用。</w:delText>
-        </w:r>
-      </w:del>
-    </w:p>
-    <w:p>
-      <w:pPr>
-        <w:pStyle w:val="a3"/>
-        <w:shd w:val="clear" w:color="auto" w:fill="FFFFFF"/>
-        <w:spacing w:before="0" w:beforeAutospacing="0" w:after="0" w:afterAutospacing="0" w:line="390" w:lineRule="atLeast"/>
-        <w:ind w:firstLine="480"/>
-        <w:rPr>
-          <w:del w:id="41" w:author="Albert Einstien" w:date="2015-10-30T20:54:00Z"/>
-          <w:rFonts w:ascii="宋体"/>
-          <w:color w:val="333333"/>
-          <w:sz w:val="21"/>
-          <w:szCs w:val="21"/>
-        </w:rPr>
-      </w:pPr>
-      <w:del w:id="42" w:author="Albert Einstien" w:date="2015-10-30T20:54:00Z">
-        <w:r>
-          <w:rPr>
-            <w:rFonts w:ascii="宋体" w:hAnsi="宋体" w:hint="eastAsia"/>
-            <w:color w:val="333333"/>
-            <w:sz w:val="21"/>
-            <w:szCs w:val="21"/>
-          </w:rPr>
-          <w:delText>被起诉人声称其夜晚有四段巡逻时间，张国兰老人是在四段巡逻时间之外发生跌伤，因此发生事故与其无关，且态度强硬，拒负任何责任。且其声称，在被起诉人与起诉人签订的合同中第六条中提到：</w:delText>
-        </w:r>
-      </w:del>
-    </w:p>
-    <w:p>
-      <w:pPr>
-        <w:pStyle w:val="a3"/>
-        <w:shd w:val="clear" w:color="auto" w:fill="FFFFFF"/>
-        <w:spacing w:before="0" w:beforeAutospacing="0" w:after="0" w:afterAutospacing="0" w:line="390" w:lineRule="atLeast"/>
-        <w:ind w:firstLine="480"/>
-        <w:rPr>
-          <w:del w:id="43" w:author="Albert Einstien" w:date="2015-10-30T20:54:00Z"/>
-          <w:rFonts w:ascii="宋体"/>
-          <w:color w:val="333333"/>
-          <w:sz w:val="21"/>
-          <w:szCs w:val="21"/>
-        </w:rPr>
-      </w:pPr>
-      <w:del w:id="44" w:author="Albert Einstien" w:date="2015-10-30T20:54:00Z">
-        <w:r>
-          <w:rPr>
-            <w:rFonts w:ascii="宋体" w:hAnsi="宋体" w:hint="eastAsia"/>
-            <w:color w:val="333333"/>
-            <w:sz w:val="21"/>
-            <w:szCs w:val="21"/>
-          </w:rPr>
-          <w:delText>“如在托老所赡养过程中，老人出现病状，生病和意外损伤，特别病例死亡者，本所只在过程中通知家人和亲属，不负担任何责任（如脑淤血、心肌梗塞、心脏病、慢性病等）另外在托老所登记时如有隐瞒病情者，托老所概不负责；”</w:delText>
-        </w:r>
-      </w:del>
-    </w:p>
-    <w:p>
-      <w:pPr>
-        <w:pStyle w:val="a3"/>
-        <w:shd w:val="clear" w:color="auto" w:fill="FFFFFF"/>
-        <w:spacing w:before="0" w:beforeAutospacing="0" w:after="0" w:afterAutospacing="0" w:line="390" w:lineRule="atLeast"/>
-        <w:ind w:firstLine="480"/>
-        <w:rPr>
-          <w:del w:id="45" w:author="Albert Einstien" w:date="2015-10-30T20:54:00Z"/>
-          <w:rFonts w:ascii="宋体"/>
-          <w:color w:val="333333"/>
-          <w:sz w:val="21"/>
-          <w:szCs w:val="21"/>
-        </w:rPr>
-      </w:pPr>
-      <w:del w:id="46" w:author="Albert Einstien" w:date="2015-10-30T20:54:00Z">
-        <w:r>
-          <w:rPr>
-            <w:rFonts w:ascii="宋体" w:hAnsi="宋体" w:hint="eastAsia"/>
-            <w:color w:val="333333"/>
-            <w:sz w:val="21"/>
-            <w:szCs w:val="21"/>
-          </w:rPr>
-          <w:delText>这里提到意外损伤，有两种理解：</w:delText>
-        </w:r>
-      </w:del>
-    </w:p>
-    <w:p>
-      <w:pPr>
-        <w:pStyle w:val="a3"/>
-        <w:numPr>
-          <w:ilvl w:val="0"/>
-          <w:numId w:val="3"/>
-        </w:numPr>
-        <w:shd w:val="clear" w:color="auto" w:fill="FFFFFF"/>
-        <w:spacing w:before="0" w:beforeAutospacing="0" w:after="0" w:afterAutospacing="0" w:line="390" w:lineRule="atLeast"/>
-        <w:rPr>
-          <w:del w:id="47" w:author="Albert Einstien" w:date="2015-10-30T20:54:00Z"/>
-          <w:rFonts w:ascii="宋体"/>
-          <w:color w:val="333333"/>
-          <w:sz w:val="21"/>
-          <w:szCs w:val="21"/>
-        </w:rPr>
-      </w:pPr>
-      <w:del w:id="48" w:author="Albert Einstien" w:date="2015-10-30T20:54:00Z">
-        <w:r>
-          <w:rPr>
-            <w:rFonts w:ascii="宋体" w:hAnsi="宋体" w:hint="eastAsia"/>
-            <w:color w:val="333333"/>
-            <w:sz w:val="21"/>
-            <w:szCs w:val="21"/>
-          </w:rPr>
-          <w:delText>因脑流血等合同中提到的症状而发生意外损伤。</w:delText>
-        </w:r>
-      </w:del>
-    </w:p>
-    <w:p>
-      <w:pPr>
-        <w:pStyle w:val="a3"/>
-        <w:numPr>
-          <w:ilvl w:val="0"/>
-          <w:numId w:val="3"/>
-        </w:numPr>
-        <w:shd w:val="clear" w:color="auto" w:fill="FFFFFF"/>
-        <w:spacing w:before="0" w:beforeAutospacing="0" w:after="0" w:afterAutospacing="0" w:line="390" w:lineRule="atLeast"/>
-        <w:rPr>
-          <w:del w:id="49" w:author="Albert Einstien" w:date="2015-10-30T20:54:00Z"/>
-          <w:rFonts w:ascii="宋体"/>
-          <w:color w:val="333333"/>
-          <w:sz w:val="21"/>
-          <w:szCs w:val="21"/>
-        </w:rPr>
-      </w:pPr>
-      <w:del w:id="50" w:author="Albert Einstien" w:date="2015-10-30T20:54:00Z">
-        <w:r>
-          <w:rPr>
-            <w:rFonts w:ascii="宋体" w:hAnsi="宋体" w:hint="eastAsia"/>
-            <w:color w:val="333333"/>
-            <w:sz w:val="21"/>
-            <w:szCs w:val="21"/>
-          </w:rPr>
-          <w:delText>发生意外事故造成人身损伤。</w:delText>
-        </w:r>
-      </w:del>
-    </w:p>
-    <w:p>
-      <w:pPr>
-        <w:pStyle w:val="a3"/>
-        <w:shd w:val="clear" w:color="auto" w:fill="FFFFFF"/>
-        <w:spacing w:before="0" w:beforeAutospacing="0" w:after="0" w:afterAutospacing="0" w:line="390" w:lineRule="atLeast"/>
-        <w:ind w:firstLine="480"/>
-        <w:rPr>
-          <w:del w:id="51" w:author="Albert Einstien" w:date="2015-10-30T20:54:00Z"/>
-          <w:rFonts w:ascii="宋体"/>
-          <w:color w:val="333333"/>
-          <w:sz w:val="21"/>
-          <w:szCs w:val="21"/>
-        </w:rPr>
-      </w:pPr>
-      <w:del w:id="52" w:author="Albert Einstien" w:date="2015-10-30T20:54:00Z">
-        <w:r>
-          <w:rPr>
-            <w:rFonts w:ascii="宋体" w:hAnsi="宋体" w:hint="eastAsia"/>
-            <w:color w:val="333333"/>
-            <w:sz w:val="21"/>
-            <w:szCs w:val="21"/>
-          </w:rPr>
-          <w:delText>按第一种理解，张国兰老人除了眼盲、半痴呆外，并无其他病症，因此不在意外操作范围之内，可以认定养老院未履行责任，看管老人人身安全。按第二种理解，则被起诉人违背了赡养老人、照顾老人的初衷，试问，连最基本的人身安全都不能保证，放任无自理能力的老人发生意外损伤而能不承担任何责任，托老所存在的意义为何？起诉人及其亲属与被起诉人所经营的托老所签订合同的目的就是由被起诉人妥善照顾起诉人的生活，保护起诉人的人身安全是被起诉人应尽的基本的主要的合同义务，被起诉人声称的仅仅在夜间巡逻的时间负有保障起诉人安全的没有合同和法律的依据，依照《中华人民共和国合同法》第一百零七条“</w:delText>
-        </w:r>
-        <w:r>
-          <w:rPr>
-            <w:rFonts w:ascii="宋体" w:hAnsi="宋体" w:cs="宋体" w:hint="eastAsia"/>
-            <w:sz w:val="21"/>
-            <w:szCs w:val="21"/>
-          </w:rPr>
-          <w:delText>当事人一方不履行合同义务或者履行合同义务不符合约定的，应当承担继续履行、采取补救措施或者赔偿损失等违约责任</w:delText>
-        </w:r>
-        <w:r>
-          <w:rPr>
-            <w:rFonts w:ascii="宋体" w:hAnsi="宋体" w:hint="eastAsia"/>
-            <w:color w:val="333333"/>
-            <w:sz w:val="21"/>
-            <w:szCs w:val="21"/>
-          </w:rPr>
-          <w:delText>”，被起诉人拒不承担起诉人因摔伤而支付的医药费等合理费用的行为于法无据。</w:delText>
-        </w:r>
-      </w:del>
-    </w:p>
-    <w:p>
-      <w:pPr>
-        <w:pStyle w:val="a3"/>
-        <w:shd w:val="clear" w:color="auto" w:fill="FFFFFF"/>
-        <w:spacing w:before="0" w:beforeAutospacing="0" w:after="0" w:afterAutospacing="0" w:line="390" w:lineRule="atLeast"/>
-        <w:ind w:firstLine="480"/>
-        <w:rPr>
-          <w:del w:id="53" w:author="Albert Einstien" w:date="2015-10-30T20:54:00Z"/>
-          <w:rFonts w:ascii="宋体"/>
-          <w:color w:val="333333"/>
-          <w:sz w:val="21"/>
-          <w:szCs w:val="21"/>
-        </w:rPr>
-      </w:pPr>
-      <w:del w:id="54" w:author="Albert Einstien" w:date="2015-10-30T20:54:00Z">
-        <w:r>
-          <w:rPr>
-            <w:rFonts w:ascii="宋体" w:hAnsi="宋体" w:hint="eastAsia"/>
-            <w:color w:val="333333"/>
-            <w:sz w:val="21"/>
-            <w:szCs w:val="21"/>
-          </w:rPr>
-          <w:delText>同时，这也违反了《侵权责任法》第三十七条规定：</w:delText>
-        </w:r>
-      </w:del>
-    </w:p>
-    <w:p>
-      <w:pPr>
-        <w:pStyle w:val="a3"/>
-        <w:shd w:val="clear" w:color="auto" w:fill="FFFFFF"/>
-        <w:spacing w:before="0" w:beforeAutospacing="0" w:after="0" w:afterAutospacing="0" w:line="390" w:lineRule="atLeast"/>
-        <w:ind w:firstLine="480"/>
-        <w:rPr>
-          <w:del w:id="55" w:author="Albert Einstien" w:date="2015-10-30T20:54:00Z"/>
-          <w:rFonts w:ascii="宋体"/>
-          <w:color w:val="333333"/>
-          <w:sz w:val="21"/>
-          <w:szCs w:val="21"/>
-        </w:rPr>
-      </w:pPr>
-      <w:del w:id="56" w:author="Albert Einstien" w:date="2015-10-30T20:54:00Z">
-        <w:r>
-          <w:rPr>
-            <w:rFonts w:ascii="宋体" w:hAnsi="宋体" w:hint="eastAsia"/>
-            <w:color w:val="333333"/>
-            <w:sz w:val="21"/>
-            <w:szCs w:val="21"/>
-          </w:rPr>
-          <w:delText>“宾馆、商场、银行、车站、娱乐场所等公共场所的管理人或者群众性活动的组织者，未尽到安全保障义务，造成他人损害的，应当承担侵权责任。”</w:delText>
-        </w:r>
-      </w:del>
-    </w:p>
-    <w:p>
-      <w:pPr>
-        <w:pStyle w:val="a3"/>
-        <w:shd w:val="clear" w:color="auto" w:fill="FFFFFF"/>
-        <w:spacing w:before="0" w:beforeAutospacing="0" w:after="0" w:afterAutospacing="0" w:line="390" w:lineRule="atLeast"/>
-        <w:ind w:firstLine="480"/>
-        <w:rPr>
-          <w:del w:id="57" w:author="Albert Einstien" w:date="2015-10-30T20:54:00Z"/>
-          <w:rFonts w:ascii="宋体"/>
-          <w:color w:val="333333"/>
-          <w:sz w:val="21"/>
-          <w:szCs w:val="21"/>
-        </w:rPr>
-      </w:pPr>
-      <w:del w:id="58" w:author="Albert Einstien" w:date="2015-10-30T20:54:00Z">
-        <w:r>
-          <w:rPr>
-            <w:rFonts w:ascii="宋体" w:hAnsi="宋体" w:hint="eastAsia"/>
-            <w:color w:val="333333"/>
-            <w:sz w:val="21"/>
-            <w:szCs w:val="21"/>
-          </w:rPr>
-          <w:delText>因此，不论何种解释，被起诉人理应为此承担责任，为老人承担医疗费用，为起诉人家属承担误工费用，且应当为其蛮横无礼的态度负责，向起诉人家属道歉。</w:delText>
-        </w:r>
-      </w:del>
-    </w:p>
-    <w:p>
-      <w:pPr>
-        <w:pStyle w:val="a3"/>
-        <w:shd w:val="clear" w:color="auto" w:fill="FFFFFF"/>
-        <w:spacing w:before="0" w:beforeAutospacing="0" w:after="0" w:afterAutospacing="0" w:line="390" w:lineRule="atLeast"/>
-        <w:ind w:firstLine="480"/>
-        <w:rPr>
-          <w:del w:id="59" w:author="Albert Einstien" w:date="2015-10-30T20:54:00Z"/>
-          <w:rFonts w:ascii="宋体"/>
-          <w:color w:val="333333"/>
-          <w:sz w:val="21"/>
-          <w:szCs w:val="21"/>
-        </w:rPr>
-      </w:pPr>
-      <w:del w:id="60" w:author="Albert Einstien" w:date="2015-10-30T20:54:00Z">
-        <w:r>
-          <w:rPr>
-            <w:rFonts w:ascii="宋体" w:hAnsi="宋体" w:hint="eastAsia"/>
-            <w:color w:val="333333"/>
-            <w:sz w:val="21"/>
-            <w:szCs w:val="21"/>
-          </w:rPr>
-          <w:delText>附：</w:delText>
-        </w:r>
-      </w:del>
-    </w:p>
-    <w:p>
-      <w:pPr>
-        <w:pStyle w:val="a3"/>
-        <w:shd w:val="clear" w:color="auto" w:fill="FFFFFF"/>
-        <w:spacing w:before="0" w:beforeAutospacing="0" w:after="0" w:afterAutospacing="0" w:line="390" w:lineRule="atLeast"/>
-        <w:ind w:firstLine="480"/>
-        <w:rPr>
-          <w:del w:id="61" w:author="Albert Einstien" w:date="2015-10-30T20:54:00Z"/>
-          <w:rFonts w:ascii="宋体"/>
-          <w:color w:val="333333"/>
-          <w:sz w:val="21"/>
-          <w:szCs w:val="21"/>
-        </w:rPr>
-      </w:pPr>
-      <w:del w:id="62" w:author="Albert Einstien" w:date="2015-10-30T20:54:00Z">
-        <w:r>
-          <w:rPr>
-            <w:rFonts w:ascii="宋体" w:hAnsi="宋体"/>
-            <w:color w:val="333333"/>
-            <w:sz w:val="21"/>
-            <w:szCs w:val="21"/>
-          </w:rPr>
-          <w:delText>1.</w:delText>
-        </w:r>
-        <w:r>
-          <w:rPr>
-            <w:rFonts w:ascii="宋体" w:hAnsi="宋体" w:hint="eastAsia"/>
-            <w:color w:val="333333"/>
-            <w:sz w:val="21"/>
-            <w:szCs w:val="21"/>
-          </w:rPr>
-          <w:delText>本起诉状副本二份</w:delText>
-        </w:r>
-      </w:del>
-    </w:p>
-    <w:p>
-      <w:pPr>
-        <w:pStyle w:val="a3"/>
-        <w:shd w:val="clear" w:color="auto" w:fill="FFFFFF"/>
-        <w:spacing w:before="0" w:beforeAutospacing="0" w:after="0" w:afterAutospacing="0" w:line="390" w:lineRule="atLeast"/>
-        <w:ind w:firstLine="480"/>
-        <w:rPr>
-          <w:del w:id="63" w:author="Albert Einstien" w:date="2015-10-30T20:54:00Z"/>
-          <w:rFonts w:ascii="宋体"/>
-          <w:color w:val="333333"/>
-          <w:sz w:val="21"/>
-          <w:szCs w:val="21"/>
-        </w:rPr>
-      </w:pPr>
-      <w:del w:id="64" w:author="Albert Einstien" w:date="2015-10-30T20:54:00Z">
-        <w:r>
-          <w:rPr>
-            <w:rFonts w:ascii="宋体" w:hAnsi="宋体"/>
-            <w:color w:val="333333"/>
-            <w:sz w:val="21"/>
-            <w:szCs w:val="21"/>
-          </w:rPr>
-          <w:delText>2.</w:delText>
-        </w:r>
-        <w:r>
-          <w:rPr>
-            <w:rFonts w:ascii="宋体" w:hAnsi="宋体" w:hint="eastAsia"/>
-            <w:color w:val="333333"/>
-            <w:sz w:val="21"/>
-            <w:szCs w:val="21"/>
-          </w:rPr>
-          <w:delText>证据：</w:delText>
-        </w:r>
-      </w:del>
-    </w:p>
-    <w:p>
-      <w:pPr>
-        <w:pStyle w:val="a3"/>
-        <w:shd w:val="clear" w:color="auto" w:fill="FFFFFF"/>
-        <w:spacing w:before="0" w:beforeAutospacing="0" w:after="0" w:afterAutospacing="0" w:line="390" w:lineRule="atLeast"/>
-        <w:ind w:firstLine="480"/>
-        <w:rPr>
-          <w:del w:id="65" w:author="Albert Einstien" w:date="2015-10-30T20:54:00Z"/>
-          <w:rFonts w:ascii="宋体"/>
-          <w:color w:val="333333"/>
-          <w:sz w:val="21"/>
-          <w:szCs w:val="21"/>
-        </w:rPr>
-      </w:pPr>
-      <w:del w:id="66" w:author="Albert Einstien" w:date="2015-10-30T20:54:00Z">
-        <w:r>
-          <w:rPr>
-            <w:rFonts w:ascii="宋体" w:hAnsi="宋体" w:hint="eastAsia"/>
-            <w:color w:val="333333"/>
-            <w:sz w:val="21"/>
-            <w:szCs w:val="21"/>
-          </w:rPr>
-          <w:delText>①起诉人与被起诉人签署的合同原件及复印件，证明双方存在真实有效的合同关系。</w:delText>
-        </w:r>
-      </w:del>
-    </w:p>
-    <w:p>
-      <w:pPr>
-        <w:pStyle w:val="a3"/>
-        <w:shd w:val="clear" w:color="auto" w:fill="FFFFFF"/>
-        <w:spacing w:before="0" w:beforeAutospacing="0" w:after="0" w:afterAutospacing="0" w:line="390" w:lineRule="atLeast"/>
-        <w:ind w:firstLine="480"/>
-        <w:rPr>
-          <w:del w:id="67" w:author="Albert Einstien" w:date="2015-10-30T20:54:00Z"/>
-          <w:rFonts w:ascii="宋体"/>
-          <w:color w:val="333333"/>
-          <w:sz w:val="21"/>
-          <w:szCs w:val="21"/>
-        </w:rPr>
-      </w:pPr>
-      <w:del w:id="68" w:author="Albert Einstien" w:date="2015-10-30T20:54:00Z">
-        <w:r>
-          <w:rPr>
-            <w:rFonts w:ascii="宋体" w:hAnsi="宋体" w:hint="eastAsia"/>
-            <w:color w:val="333333"/>
-            <w:sz w:val="21"/>
-            <w:szCs w:val="21"/>
-          </w:rPr>
-          <w:delText>②被起诉人所在托老所出具的</w:delText>
-        </w:r>
-        <w:r>
-          <w:rPr>
-            <w:rFonts w:ascii="宋体" w:hAnsi="宋体"/>
-            <w:color w:val="333333"/>
-            <w:sz w:val="21"/>
-            <w:szCs w:val="21"/>
-          </w:rPr>
-          <w:delText>3000</w:delText>
-        </w:r>
-        <w:r>
-          <w:rPr>
-            <w:rFonts w:ascii="宋体" w:hAnsi="宋体" w:hint="eastAsia"/>
-            <w:color w:val="333333"/>
-            <w:sz w:val="21"/>
-            <w:szCs w:val="21"/>
-          </w:rPr>
-          <w:delText>元养老费用的收据，证明起诉人已经妥善完成合同义务</w:delText>
-        </w:r>
-      </w:del>
-    </w:p>
-    <w:p>
-      <w:pPr>
-        <w:pStyle w:val="a3"/>
-        <w:shd w:val="clear" w:color="auto" w:fill="FFFFFF"/>
-        <w:spacing w:before="0" w:beforeAutospacing="0" w:after="0" w:afterAutospacing="0" w:line="390" w:lineRule="atLeast"/>
-        <w:ind w:firstLine="480"/>
-        <w:rPr>
-          <w:del w:id="69" w:author="Albert Einstien" w:date="2015-10-30T20:54:00Z"/>
-          <w:rFonts w:ascii="宋体"/>
-          <w:color w:val="333333"/>
-          <w:sz w:val="21"/>
-          <w:szCs w:val="21"/>
-        </w:rPr>
-      </w:pPr>
-      <w:del w:id="70" w:author="Albert Einstien" w:date="2015-10-30T20:54:00Z">
-        <w:r>
-          <w:rPr>
-            <w:rFonts w:ascii="宋体" w:hAnsi="宋体" w:hint="eastAsia"/>
-            <w:color w:val="333333"/>
-            <w:sz w:val="21"/>
-            <w:szCs w:val="21"/>
-          </w:rPr>
-          <w:delText>③托老所医院医生的诊断报告及检查费、医药费、护理费等详细发票，证明起诉人的实际损失</w:delText>
-        </w:r>
-      </w:del>
-    </w:p>
-    <w:p>
-      <w:pPr>
-        <w:pStyle w:val="a3"/>
-        <w:shd w:val="clear" w:color="auto" w:fill="FFFFFF"/>
-        <w:spacing w:before="0" w:beforeAutospacing="0" w:after="0" w:afterAutospacing="0" w:line="390" w:lineRule="atLeast"/>
-        <w:ind w:firstLine="480"/>
-        <w:rPr>
-          <w:rFonts w:ascii="宋体"/>
-          <w:color w:val="333333"/>
-          <w:sz w:val="21"/>
-          <w:szCs w:val="21"/>
-        </w:rPr>
-      </w:pPr>
-      <w:del w:id="71" w:author="Albert Einstien" w:date="2015-10-30T20:54:00Z">
-        <w:r>
-          <w:rPr>
-            <w:rFonts w:ascii="宋体" w:hAnsi="宋体" w:hint="eastAsia"/>
-            <w:color w:val="333333"/>
-            <w:sz w:val="21"/>
-            <w:szCs w:val="21"/>
-          </w:rPr>
-          <w:delText>④起诉人亲属与被起诉人协调时的录音，证明被起诉人承认起诉人是在托老所期间摔倒受伤的；</w:delText>
-        </w:r>
-      </w:del>
     </w:p>
     <w:sectPr>
       <w:pgSz w:w="12240" w:h="15840"/>
@@ -3165,9 +2173,6 @@
 <w15:people xmlns:wpc="http://schemas.microsoft.com/office/word/2010/wordprocessingCanvas" xmlns:mc="http://schemas.openxmlformats.org/markup-compatibility/2006" xmlns:o="urn:schemas-microsoft-com:office:office" xmlns:r="http://schemas.openxmlformats.org/officeDocument/2006/relationships" xmlns:m="http://schemas.openxmlformats.org/officeDocument/2006/math" xmlns:v="urn:schemas-microsoft-com:vml" xmlns:wp14="http://schemas.microsoft.com/office/word/2010/wordprocessingDrawing" xmlns:wp="http://schemas.openxmlformats.org/drawingml/2006/wordprocessingDrawing" xmlns:w10="urn:schemas-microsoft-com:office:word" xmlns:w="http://schemas.openxmlformats.org/wordprocessingml/2006/main" xmlns:w14="http://schemas.microsoft.com/office/word/2010/wordml" xmlns:w15="http://schemas.microsoft.com/office/word/2012/wordml" xmlns:wpg="http://schemas.microsoft.com/office/word/2010/wordprocessingGroup" xmlns:wpi="http://schemas.microsoft.com/office/word/2010/wordprocessingInk" xmlns:wne="http://schemas.microsoft.com/office/word/2006/wordml" xmlns:wps="http://schemas.microsoft.com/office/word/2010/wordprocessingShape" mc:Ignorable="w14 w15 wp14">
   <w15:person w15:author="zhaor">
     <w15:presenceInfo w15:providerId="None" w15:userId="zhaor"/>
-  </w15:person>
-  <w15:person w15:author="Albert Einstien">
-    <w15:presenceInfo w15:providerId="None" w15:userId="Albert Einstien"/>
   </w15:person>
 </w15:people>
 </file>
@@ -3841,6 +2846,28 @@
       <w:szCs w:val="22"/>
     </w:rPr>
   </w:style>
+  <w:style w:type="character" w:styleId="ae">
+    <w:name w:val="FollowedHyperlink"/>
+    <w:uiPriority w:val="99"/>
+    <w:semiHidden/>
+    <w:unhideWhenUsed/>
+    <w:rsid w:val="00532259"/>
+    <w:rPr>
+      <w:color w:val="800080"/>
+      <w:u w:val="single"/>
+    </w:rPr>
+  </w:style>
+  <w:style w:type="paragraph" w:styleId="af">
+    <w:name w:val="Revision"/>
+    <w:hidden/>
+    <w:uiPriority w:val="99"/>
+    <w:semiHidden/>
+    <w:rsid w:val="001528F1"/>
+    <w:rPr>
+      <w:sz w:val="22"/>
+      <w:szCs w:val="22"/>
+    </w:rPr>
+  </w:style>
 </w:styles>
 </file>
 
@@ -4132,7 +3159,7 @@
 </file>
 
 <file path=customXml/itemProps1.xml><?xml version="1.0" encoding="utf-8"?>
-<ds:datastoreItem xmlns:ds="http://schemas.openxmlformats.org/officeDocument/2006/customXml" ds:itemID="{EA57029A-B295-4F7A-84DA-DE30B2822D6D}">
+<ds:datastoreItem xmlns:ds="http://schemas.openxmlformats.org/officeDocument/2006/customXml" ds:itemID="{5F4DAFC4-33A2-4947-9DFC-F51CAA070CD9}">
   <ds:schemaRefs>
     <ds:schemaRef ds:uri="http://schemas.openxmlformats.org/officeDocument/2006/bibliography"/>
   </ds:schemaRefs>

</xml_diff>

<commit_message>
correct the fee in v1, 2015.10.31
</commit_message>
<xml_diff>
--- a/告和县平安托老所起诉状_v1.docx
+++ b/告和县平安托老所起诉状_v1.docx
@@ -216,11 +216,11 @@
       </w:r>
       <w:smartTag w:uri="urn:schemas-microsoft-com:office:smarttags" w:element="chsdate">
         <w:smartTagPr>
+          <w:attr w:name="IsROCDate" w:val="False"/>
+          <w:attr w:name="IsLunarDate" w:val="False"/>
+          <w:attr w:name="Day" w:val="6"/>
+          <w:attr w:name="Month" w:val="5"/>
           <w:attr w:name="Year" w:val="1992"/>
-          <w:attr w:name="Month" w:val="5"/>
-          <w:attr w:name="Day" w:val="6"/>
-          <w:attr w:name="IsLunarDate" w:val="False"/>
-          <w:attr w:name="IsROCDate" w:val="False"/>
         </w:smartTagPr>
         <w:r>
           <w:rPr>
@@ -345,6 +345,15 @@
         </w:rPr>
         <w:t>被告：和县平安托老所，住所地在安徽省马鞍山市和县姥桥镇，业主于学华，托老所负责人。联系方式：</w:t>
       </w:r>
+      <w:r>
+        <w:rPr>
+          <w:rFonts w:ascii="宋体" w:hAnsi="宋体" w:hint="eastAsia"/>
+          <w:color w:val="333333"/>
+          <w:sz w:val="21"/>
+          <w:szCs w:val="21"/>
+        </w:rPr>
+        <w:t>15156532541，18315538673</w:t>
+      </w:r>
     </w:p>
     <w:p>
       <w:pPr>
@@ -370,8 +379,6 @@
         </w:rPr>
         <w:t>诉讼请求：</w:t>
       </w:r>
-      <w:bookmarkStart w:id="0" w:name="_GoBack"/>
-      <w:bookmarkEnd w:id="0"/>
     </w:p>
     <w:p>
       <w:pPr>
@@ -477,8 +484,10 @@
           <w:sz w:val="21"/>
           <w:szCs w:val="21"/>
         </w:rPr>
-        <w:t>1</w:t>
-      </w:r>
+        <w:t>2</w:t>
+      </w:r>
+      <w:bookmarkStart w:id="0" w:name="_GoBack"/>
+      <w:bookmarkEnd w:id="0"/>
       <w:r>
         <w:rPr>
           <w:rFonts w:ascii="宋体" w:hAnsi="宋体"/>
@@ -543,21 +552,12 @@
       </w:r>
       <w:r>
         <w:rPr>
-          <w:rFonts w:ascii="宋体" w:hAnsi="宋体" w:hint="eastAsia"/>
-          <w:color w:val="333333"/>
-          <w:sz w:val="21"/>
-          <w:szCs w:val="21"/>
-        </w:rPr>
-        <w:t>*</w:t>
-      </w:r>
-      <w:r>
-        <w:rPr>
           <w:rFonts w:ascii="宋体" w:hAnsi="宋体"/>
           <w:color w:val="333333"/>
           <w:sz w:val="21"/>
           <w:szCs w:val="21"/>
         </w:rPr>
-        <w:t>*</w:t>
+        <w:t>54000</w:t>
       </w:r>
       <w:r>
         <w:rPr>
@@ -708,11 +708,11 @@
       </w:r>
       <w:smartTag w:uri="urn:schemas-microsoft-com:office:smarttags" w:element="chsdate">
         <w:smartTagPr>
+          <w:attr w:name="IsROCDate" w:val="False"/>
+          <w:attr w:name="IsLunarDate" w:val="False"/>
+          <w:attr w:name="Day" w:val="6"/>
+          <w:attr w:name="Month" w:val="8"/>
           <w:attr w:name="Year" w:val="2015"/>
-          <w:attr w:name="Month" w:val="8"/>
-          <w:attr w:name="Day" w:val="6"/>
-          <w:attr w:name="IsLunarDate" w:val="False"/>
-          <w:attr w:name="IsROCDate" w:val="False"/>
         </w:smartTagPr>
         <w:r>
           <w:rPr>
@@ -875,11 +875,11 @@
       </w:pPr>
       <w:smartTag w:uri="urn:schemas-microsoft-com:office:smarttags" w:element="chsdate">
         <w:smartTagPr>
+          <w:attr w:name="IsROCDate" w:val="False"/>
+          <w:attr w:name="IsLunarDate" w:val="False"/>
+          <w:attr w:name="Day" w:val="27"/>
+          <w:attr w:name="Month" w:val="9"/>
           <w:attr w:name="Year" w:val="2015"/>
-          <w:attr w:name="Month" w:val="9"/>
-          <w:attr w:name="Day" w:val="27"/>
-          <w:attr w:name="IsLunarDate" w:val="False"/>
-          <w:attr w:name="IsROCDate" w:val="False"/>
         </w:smartTagPr>
         <w:r>
           <w:rPr>
@@ -961,11 +961,11 @@
       </w:pPr>
       <w:smartTag w:uri="urn:schemas-microsoft-com:office:smarttags" w:element="chsdate">
         <w:smartTagPr>
+          <w:attr w:name="IsROCDate" w:val="False"/>
+          <w:attr w:name="IsLunarDate" w:val="False"/>
+          <w:attr w:name="Day" w:val="17"/>
+          <w:attr w:name="Month" w:val="10"/>
           <w:attr w:name="Year" w:val="2015"/>
-          <w:attr w:name="Month" w:val="10"/>
-          <w:attr w:name="Day" w:val="17"/>
-          <w:attr w:name="IsLunarDate" w:val="False"/>
-          <w:attr w:name="IsROCDate" w:val="False"/>
         </w:smartTagPr>
         <w:r>
           <w:rPr>
@@ -1190,11 +1190,11 @@
       </w:pPr>
       <w:smartTag w:uri="urn:schemas-microsoft-com:office:smarttags" w:element="chsdate">
         <w:smartTagPr>
+          <w:attr w:name="IsROCDate" w:val="False"/>
+          <w:attr w:name="IsLunarDate" w:val="False"/>
+          <w:attr w:name="Day" w:val="17"/>
+          <w:attr w:name="Month" w:val="10"/>
           <w:attr w:name="Year" w:val="2015"/>
-          <w:attr w:name="Month" w:val="10"/>
-          <w:attr w:name="Day" w:val="17"/>
-          <w:attr w:name="IsLunarDate" w:val="False"/>
-          <w:attr w:name="IsROCDate" w:val="False"/>
         </w:smartTagPr>
         <w:r>
           <w:rPr>
@@ -1473,19 +1473,19 @@
         <w:spacing w:before="0" w:beforeAutospacing="0" w:after="0" w:afterAutospacing="0" w:line="390" w:lineRule="atLeast"/>
         <w:ind w:right="420" w:firstLine="480"/>
         <w:rPr>
-          <w:rFonts w:ascii="宋体"/>
-          <w:color w:val="333333"/>
-          <w:sz w:val="21"/>
-          <w:szCs w:val="21"/>
-        </w:rPr>
-      </w:pPr>
-      <w:r>
-        <w:rPr>
           <w:rFonts w:ascii="宋体" w:hAnsi="宋体"/>
           <w:color w:val="333333"/>
           <w:sz w:val="21"/>
           <w:szCs w:val="21"/>
         </w:rPr>
+      </w:pPr>
+      <w:r>
+        <w:rPr>
+          <w:rFonts w:ascii="宋体" w:hAnsi="宋体"/>
+          <w:color w:val="333333"/>
+          <w:sz w:val="21"/>
+          <w:szCs w:val="21"/>
+        </w:rPr>
         <w:t>4</w:t>
       </w:r>
       <w:r>
@@ -1559,6 +1559,52 @@
         </w:rPr>
         <w:t>证明被起诉人承认起诉人是在托老所期间摔倒受伤的。</w:t>
       </w:r>
+    </w:p>
+    <w:p>
+      <w:pPr>
+        <w:pStyle w:val="a3"/>
+        <w:shd w:val="clear" w:color="auto" w:fill="FFFFFF"/>
+        <w:spacing w:before="0" w:beforeAutospacing="0" w:after="0" w:afterAutospacing="0" w:line="390" w:lineRule="atLeast"/>
+        <w:ind w:right="420" w:firstLine="480"/>
+        <w:rPr>
+          <w:rFonts w:ascii="宋体" w:hAnsi="宋体"/>
+          <w:color w:val="333333"/>
+          <w:sz w:val="21"/>
+          <w:szCs w:val="21"/>
+        </w:rPr>
+      </w:pPr>
+    </w:p>
+    <w:p>
+      <w:pPr>
+        <w:pStyle w:val="a3"/>
+        <w:shd w:val="clear" w:color="auto" w:fill="FFFFFF"/>
+        <w:spacing w:before="0" w:beforeAutospacing="0" w:after="0" w:afterAutospacing="0" w:line="390" w:lineRule="atLeast"/>
+        <w:ind w:right="420" w:firstLine="480"/>
+        <w:rPr>
+          <w:rFonts w:ascii="宋体" w:hAnsi="宋体"/>
+          <w:color w:val="333333"/>
+          <w:sz w:val="21"/>
+          <w:szCs w:val="21"/>
+        </w:rPr>
+      </w:pPr>
+    </w:p>
+    <w:p>
+      <w:pPr>
+        <w:pStyle w:val="a3"/>
+        <w:numPr>
+          <w:ilvl w:val="0"/>
+          <w:numId w:val="6"/>
+        </w:numPr>
+        <w:shd w:val="clear" w:color="auto" w:fill="FFFFFF"/>
+        <w:spacing w:before="0" w:beforeAutospacing="0" w:after="0" w:afterAutospacing="0" w:line="390" w:lineRule="atLeast"/>
+        <w:ind w:right="420"/>
+        <w:rPr>
+          <w:rFonts w:ascii="宋体" w:hAnsi="宋体" w:hint="eastAsia"/>
+          <w:color w:val="333333"/>
+          <w:sz w:val="21"/>
+          <w:szCs w:val="21"/>
+        </w:rPr>
+      </w:pPr>
     </w:p>
     <w:p>
       <w:pPr>
@@ -1863,6 +1909,95 @@
     </w:lvl>
   </w:abstractNum>
   <w:abstractNum w:abstractNumId="2" w15:restartNumberingAfterBreak="0">
+    <w:nsid w:val="07B25AA7"/>
+    <w:multiLevelType w:val="hybridMultilevel"/>
+    <w:tmpl w:val="BCA0DEA6"/>
+    <w:lvl w:ilvl="0" w:tplc="BEAC4094">
+      <w:start w:val="1"/>
+      <w:numFmt w:val="decimal"/>
+      <w:lvlText w:val="%1."/>
+      <w:lvlJc w:val="left"/>
+      <w:pPr>
+        <w:ind w:left="840" w:hanging="360"/>
+      </w:pPr>
+      <w:rPr>
+        <w:rFonts w:hAnsi="宋体" w:hint="default"/>
+      </w:rPr>
+    </w:lvl>
+    <w:lvl w:ilvl="1" w:tplc="04090019" w:tentative="1">
+      <w:start w:val="1"/>
+      <w:numFmt w:val="lowerLetter"/>
+      <w:lvlText w:val="%2."/>
+      <w:lvlJc w:val="left"/>
+      <w:pPr>
+        <w:ind w:left="1560" w:hanging="360"/>
+      </w:pPr>
+    </w:lvl>
+    <w:lvl w:ilvl="2" w:tplc="0409001B" w:tentative="1">
+      <w:start w:val="1"/>
+      <w:numFmt w:val="lowerRoman"/>
+      <w:lvlText w:val="%3."/>
+      <w:lvlJc w:val="right"/>
+      <w:pPr>
+        <w:ind w:left="2280" w:hanging="180"/>
+      </w:pPr>
+    </w:lvl>
+    <w:lvl w:ilvl="3" w:tplc="0409000F" w:tentative="1">
+      <w:start w:val="1"/>
+      <w:numFmt w:val="decimal"/>
+      <w:lvlText w:val="%4."/>
+      <w:lvlJc w:val="left"/>
+      <w:pPr>
+        <w:ind w:left="3000" w:hanging="360"/>
+      </w:pPr>
+    </w:lvl>
+    <w:lvl w:ilvl="4" w:tplc="04090019" w:tentative="1">
+      <w:start w:val="1"/>
+      <w:numFmt w:val="lowerLetter"/>
+      <w:lvlText w:val="%5."/>
+      <w:lvlJc w:val="left"/>
+      <w:pPr>
+        <w:ind w:left="3720" w:hanging="360"/>
+      </w:pPr>
+    </w:lvl>
+    <w:lvl w:ilvl="5" w:tplc="0409001B" w:tentative="1">
+      <w:start w:val="1"/>
+      <w:numFmt w:val="lowerRoman"/>
+      <w:lvlText w:val="%6."/>
+      <w:lvlJc w:val="right"/>
+      <w:pPr>
+        <w:ind w:left="4440" w:hanging="180"/>
+      </w:pPr>
+    </w:lvl>
+    <w:lvl w:ilvl="6" w:tplc="0409000F" w:tentative="1">
+      <w:start w:val="1"/>
+      <w:numFmt w:val="decimal"/>
+      <w:lvlText w:val="%7."/>
+      <w:lvlJc w:val="left"/>
+      <w:pPr>
+        <w:ind w:left="5160" w:hanging="360"/>
+      </w:pPr>
+    </w:lvl>
+    <w:lvl w:ilvl="7" w:tplc="04090019" w:tentative="1">
+      <w:start w:val="1"/>
+      <w:numFmt w:val="lowerLetter"/>
+      <w:lvlText w:val="%8."/>
+      <w:lvlJc w:val="left"/>
+      <w:pPr>
+        <w:ind w:left="5880" w:hanging="360"/>
+      </w:pPr>
+    </w:lvl>
+    <w:lvl w:ilvl="8" w:tplc="0409001B" w:tentative="1">
+      <w:start w:val="1"/>
+      <w:numFmt w:val="lowerRoman"/>
+      <w:lvlText w:val="%9."/>
+      <w:lvlJc w:val="right"/>
+      <w:pPr>
+        <w:ind w:left="6600" w:hanging="180"/>
+      </w:pPr>
+    </w:lvl>
+  </w:abstractNum>
+  <w:abstractNum w:abstractNumId="3" w15:restartNumberingAfterBreak="0">
     <w:nsid w:val="22CE72BA"/>
     <w:multiLevelType w:val="hybridMultilevel"/>
     <w:tmpl w:val="D132ECE0"/>
@@ -1975,7 +2110,96 @@
       </w:rPr>
     </w:lvl>
   </w:abstractNum>
-  <w:abstractNum w:abstractNumId="3" w15:restartNumberingAfterBreak="0">
+  <w:abstractNum w:abstractNumId="4" w15:restartNumberingAfterBreak="0">
+    <w:nsid w:val="442D40A0"/>
+    <w:multiLevelType w:val="hybridMultilevel"/>
+    <w:tmpl w:val="745679AA"/>
+    <w:lvl w:ilvl="0" w:tplc="A97EB894">
+      <w:start w:val="1"/>
+      <w:numFmt w:val="decimal"/>
+      <w:lvlText w:val="%1."/>
+      <w:lvlJc w:val="left"/>
+      <w:pPr>
+        <w:ind w:left="840" w:hanging="360"/>
+      </w:pPr>
+      <w:rPr>
+        <w:rFonts w:hint="default"/>
+      </w:rPr>
+    </w:lvl>
+    <w:lvl w:ilvl="1" w:tplc="04090019" w:tentative="1">
+      <w:start w:val="1"/>
+      <w:numFmt w:val="lowerLetter"/>
+      <w:lvlText w:val="%2."/>
+      <w:lvlJc w:val="left"/>
+      <w:pPr>
+        <w:ind w:left="1560" w:hanging="360"/>
+      </w:pPr>
+    </w:lvl>
+    <w:lvl w:ilvl="2" w:tplc="0409001B" w:tentative="1">
+      <w:start w:val="1"/>
+      <w:numFmt w:val="lowerRoman"/>
+      <w:lvlText w:val="%3."/>
+      <w:lvlJc w:val="right"/>
+      <w:pPr>
+        <w:ind w:left="2280" w:hanging="180"/>
+      </w:pPr>
+    </w:lvl>
+    <w:lvl w:ilvl="3" w:tplc="0409000F" w:tentative="1">
+      <w:start w:val="1"/>
+      <w:numFmt w:val="decimal"/>
+      <w:lvlText w:val="%4."/>
+      <w:lvlJc w:val="left"/>
+      <w:pPr>
+        <w:ind w:left="3000" w:hanging="360"/>
+      </w:pPr>
+    </w:lvl>
+    <w:lvl w:ilvl="4" w:tplc="04090019" w:tentative="1">
+      <w:start w:val="1"/>
+      <w:numFmt w:val="lowerLetter"/>
+      <w:lvlText w:val="%5."/>
+      <w:lvlJc w:val="left"/>
+      <w:pPr>
+        <w:ind w:left="3720" w:hanging="360"/>
+      </w:pPr>
+    </w:lvl>
+    <w:lvl w:ilvl="5" w:tplc="0409001B" w:tentative="1">
+      <w:start w:val="1"/>
+      <w:numFmt w:val="lowerRoman"/>
+      <w:lvlText w:val="%6."/>
+      <w:lvlJc w:val="right"/>
+      <w:pPr>
+        <w:ind w:left="4440" w:hanging="180"/>
+      </w:pPr>
+    </w:lvl>
+    <w:lvl w:ilvl="6" w:tplc="0409000F" w:tentative="1">
+      <w:start w:val="1"/>
+      <w:numFmt w:val="decimal"/>
+      <w:lvlText w:val="%7."/>
+      <w:lvlJc w:val="left"/>
+      <w:pPr>
+        <w:ind w:left="5160" w:hanging="360"/>
+      </w:pPr>
+    </w:lvl>
+    <w:lvl w:ilvl="7" w:tplc="04090019" w:tentative="1">
+      <w:start w:val="1"/>
+      <w:numFmt w:val="lowerLetter"/>
+      <w:lvlText w:val="%8."/>
+      <w:lvlJc w:val="left"/>
+      <w:pPr>
+        <w:ind w:left="5880" w:hanging="360"/>
+      </w:pPr>
+    </w:lvl>
+    <w:lvl w:ilvl="8" w:tplc="0409001B" w:tentative="1">
+      <w:start w:val="1"/>
+      <w:numFmt w:val="lowerRoman"/>
+      <w:lvlText w:val="%9."/>
+      <w:lvlJc w:val="right"/>
+      <w:pPr>
+        <w:ind w:left="6600" w:hanging="180"/>
+      </w:pPr>
+    </w:lvl>
+  </w:abstractNum>
+  <w:abstractNum w:abstractNumId="5" w15:restartNumberingAfterBreak="0">
     <w:nsid w:val="46B13A34"/>
     <w:multiLevelType w:val="hybridMultilevel"/>
     <w:tmpl w:val="F7B2F678"/>
@@ -2089,7 +2313,7 @@
     </w:lvl>
   </w:abstractNum>
   <w:num w:numId="1">
-    <w:abstractNumId w:val="3"/>
+    <w:abstractNumId w:val="5"/>
   </w:num>
   <w:num w:numId="2">
     <w:abstractNumId w:val="1"/>
@@ -2098,7 +2322,13 @@
     <w:abstractNumId w:val="0"/>
   </w:num>
   <w:num w:numId="4">
+    <w:abstractNumId w:val="3"/>
+  </w:num>
+  <w:num w:numId="5">
     <w:abstractNumId w:val="2"/>
+  </w:num>
+  <w:num w:numId="6">
+    <w:abstractNumId w:val="4"/>
   </w:num>
 </w:numbering>
 </file>
@@ -3085,7 +3315,7 @@
 </file>
 
 <file path=customXml/itemProps1.xml><?xml version="1.0" encoding="utf-8"?>
-<ds:datastoreItem xmlns:ds="http://schemas.openxmlformats.org/officeDocument/2006/customXml" ds:itemID="{4F448999-4540-46F4-AFA5-2A0B10EC9A56}">
+<ds:datastoreItem xmlns:ds="http://schemas.openxmlformats.org/officeDocument/2006/customXml" ds:itemID="{CC46C16C-7A67-4417-967D-9016E6CE408A}">
   <ds:schemaRefs>
     <ds:schemaRef ds:uri="http://schemas.openxmlformats.org/officeDocument/2006/bibliography"/>
   </ds:schemaRefs>

</xml_diff>

<commit_message>
delete the '1' in the end. 2015.10.3
</commit_message>
<xml_diff>
--- a/告和县平安托老所起诉状_v1.docx
+++ b/告和县平安托老所起诉状_v1.docx
@@ -216,11 +216,11 @@
       </w:r>
       <w:smartTag w:uri="urn:schemas-microsoft-com:office:smarttags" w:element="chsdate">
         <w:smartTagPr>
+          <w:attr w:name="Year" w:val="1992"/>
+          <w:attr w:name="Month" w:val="5"/>
+          <w:attr w:name="Day" w:val="6"/>
+          <w:attr w:name="IsLunarDate" w:val="False"/>
           <w:attr w:name="IsROCDate" w:val="False"/>
-          <w:attr w:name="IsLunarDate" w:val="False"/>
-          <w:attr w:name="Day" w:val="6"/>
-          <w:attr w:name="Month" w:val="5"/>
-          <w:attr w:name="Year" w:val="1992"/>
         </w:smartTagPr>
         <w:r>
           <w:rPr>
@@ -486,8 +486,6 @@
         </w:rPr>
         <w:t>2</w:t>
       </w:r>
-      <w:bookmarkStart w:id="0" w:name="_GoBack"/>
-      <w:bookmarkEnd w:id="0"/>
       <w:r>
         <w:rPr>
           <w:rFonts w:ascii="宋体" w:hAnsi="宋体"/>
@@ -708,11 +706,11 @@
       </w:r>
       <w:smartTag w:uri="urn:schemas-microsoft-com:office:smarttags" w:element="chsdate">
         <w:smartTagPr>
+          <w:attr w:name="Year" w:val="2015"/>
+          <w:attr w:name="Month" w:val="8"/>
+          <w:attr w:name="Day" w:val="6"/>
+          <w:attr w:name="IsLunarDate" w:val="False"/>
           <w:attr w:name="IsROCDate" w:val="False"/>
-          <w:attr w:name="IsLunarDate" w:val="False"/>
-          <w:attr w:name="Day" w:val="6"/>
-          <w:attr w:name="Month" w:val="8"/>
-          <w:attr w:name="Year" w:val="2015"/>
         </w:smartTagPr>
         <w:r>
           <w:rPr>
@@ -875,11 +873,11 @@
       </w:pPr>
       <w:smartTag w:uri="urn:schemas-microsoft-com:office:smarttags" w:element="chsdate">
         <w:smartTagPr>
+          <w:attr w:name="Year" w:val="2015"/>
+          <w:attr w:name="Month" w:val="9"/>
+          <w:attr w:name="Day" w:val="27"/>
+          <w:attr w:name="IsLunarDate" w:val="False"/>
           <w:attr w:name="IsROCDate" w:val="False"/>
-          <w:attr w:name="IsLunarDate" w:val="False"/>
-          <w:attr w:name="Day" w:val="27"/>
-          <w:attr w:name="Month" w:val="9"/>
-          <w:attr w:name="Year" w:val="2015"/>
         </w:smartTagPr>
         <w:r>
           <w:rPr>
@@ -961,11 +959,11 @@
       </w:pPr>
       <w:smartTag w:uri="urn:schemas-microsoft-com:office:smarttags" w:element="chsdate">
         <w:smartTagPr>
+          <w:attr w:name="Year" w:val="2015"/>
+          <w:attr w:name="Month" w:val="10"/>
+          <w:attr w:name="Day" w:val="17"/>
+          <w:attr w:name="IsLunarDate" w:val="False"/>
           <w:attr w:name="IsROCDate" w:val="False"/>
-          <w:attr w:name="IsLunarDate" w:val="False"/>
-          <w:attr w:name="Day" w:val="17"/>
-          <w:attr w:name="Month" w:val="10"/>
-          <w:attr w:name="Year" w:val="2015"/>
         </w:smartTagPr>
         <w:r>
           <w:rPr>
@@ -1190,11 +1188,11 @@
       </w:pPr>
       <w:smartTag w:uri="urn:schemas-microsoft-com:office:smarttags" w:element="chsdate">
         <w:smartTagPr>
+          <w:attr w:name="Year" w:val="2015"/>
+          <w:attr w:name="Month" w:val="10"/>
+          <w:attr w:name="Day" w:val="17"/>
+          <w:attr w:name="IsLunarDate" w:val="False"/>
           <w:attr w:name="IsROCDate" w:val="False"/>
-          <w:attr w:name="IsLunarDate" w:val="False"/>
-          <w:attr w:name="Day" w:val="17"/>
-          <w:attr w:name="Month" w:val="10"/>
-          <w:attr w:name="Year" w:val="2015"/>
         </w:smartTagPr>
         <w:r>
           <w:rPr>
@@ -1565,7 +1563,7 @@
         <w:pStyle w:val="a3"/>
         <w:shd w:val="clear" w:color="auto" w:fill="FFFFFF"/>
         <w:spacing w:before="0" w:beforeAutospacing="0" w:after="0" w:afterAutospacing="0" w:line="390" w:lineRule="atLeast"/>
-        <w:ind w:right="420" w:firstLine="480"/>
+        <w:ind w:right="420"/>
         <w:rPr>
           <w:rFonts w:ascii="宋体" w:hAnsi="宋体"/>
           <w:color w:val="333333"/>
@@ -1573,38 +1571,8 @@
           <w:szCs w:val="21"/>
         </w:rPr>
       </w:pPr>
-    </w:p>
-    <w:p>
-      <w:pPr>
-        <w:pStyle w:val="a3"/>
-        <w:shd w:val="clear" w:color="auto" w:fill="FFFFFF"/>
-        <w:spacing w:before="0" w:beforeAutospacing="0" w:after="0" w:afterAutospacing="0" w:line="390" w:lineRule="atLeast"/>
-        <w:ind w:right="420" w:firstLine="480"/>
-        <w:rPr>
-          <w:rFonts w:ascii="宋体" w:hAnsi="宋体"/>
-          <w:color w:val="333333"/>
-          <w:sz w:val="21"/>
-          <w:szCs w:val="21"/>
-        </w:rPr>
-      </w:pPr>
-    </w:p>
-    <w:p>
-      <w:pPr>
-        <w:pStyle w:val="a3"/>
-        <w:numPr>
-          <w:ilvl w:val="0"/>
-          <w:numId w:val="6"/>
-        </w:numPr>
-        <w:shd w:val="clear" w:color="auto" w:fill="FFFFFF"/>
-        <w:spacing w:before="0" w:beforeAutospacing="0" w:after="0" w:afterAutospacing="0" w:line="390" w:lineRule="atLeast"/>
-        <w:ind w:right="420"/>
-        <w:rPr>
-          <w:rFonts w:ascii="宋体" w:hAnsi="宋体" w:hint="eastAsia"/>
-          <w:color w:val="333333"/>
-          <w:sz w:val="21"/>
-          <w:szCs w:val="21"/>
-        </w:rPr>
-      </w:pPr>
+      <w:bookmarkStart w:id="0" w:name="_GoBack"/>
+      <w:bookmarkEnd w:id="0"/>
     </w:p>
     <w:p>
       <w:pPr>
@@ -3315,7 +3283,7 @@
 </file>
 
 <file path=customXml/itemProps1.xml><?xml version="1.0" encoding="utf-8"?>
-<ds:datastoreItem xmlns:ds="http://schemas.openxmlformats.org/officeDocument/2006/customXml" ds:itemID="{CC46C16C-7A67-4417-967D-9016E6CE408A}">
+<ds:datastoreItem xmlns:ds="http://schemas.openxmlformats.org/officeDocument/2006/customXml" ds:itemID="{4CA8D890-A1C2-41F9-AF54-9C9117AB4C64}">
   <ds:schemaRefs>
     <ds:schemaRef ds:uri="http://schemas.openxmlformats.org/officeDocument/2006/bibliography"/>
   </ds:schemaRefs>

</xml_diff>